<commit_message>
Add interfaces in architect document.
</commit_message>
<xml_diff>
--- a/doc/体系结构文档.docx
+++ b/doc/体系结构文档.docx
@@ -554,7 +554,7 @@
     </w:p>
     <w:p>
       <w:pPr>
-        <w:pStyle w:val="11"/>
+        <w:pStyle w:val="12"/>
         <w:rPr>
           <w:rFonts w:hint="eastAsia"/>
           <w:lang w:val="en-US" w:eastAsia="zh-CN"/>
@@ -586,7 +586,7 @@
     </w:p>
     <w:tbl>
       <w:tblPr>
-        <w:tblStyle w:val="9"/>
+        <w:tblStyle w:val="10"/>
         <w:tblW w:w="8522" w:type="dxa"/>
         <w:tblInd w:w="0" w:type="dxa"/>
         <w:tblBorders>
@@ -792,8 +792,8 @@
                 <w:rFonts w:hint="eastAsia"/>
               </w:rPr>
             </w:pPr>
-            <w:bookmarkStart w:id="2" w:name="_Toc481685724"/>
-            <w:bookmarkStart w:id="3" w:name="OLE_LINK1"/>
+            <w:bookmarkStart w:id="2" w:name="OLE_LINK1"/>
+            <w:bookmarkStart w:id="3" w:name="_Toc481685724"/>
             <w:r>
               <w:rPr>
                 <w:rFonts w:hint="eastAsia"/>
@@ -1386,8 +1386,8 @@
                 <w:rFonts w:hint="eastAsia"/>
               </w:rPr>
             </w:pPr>
-            <w:bookmarkStart w:id="17" w:name="OLE_LINK9"/>
-            <w:bookmarkStart w:id="18" w:name="_Toc481685731"/>
+            <w:bookmarkStart w:id="17" w:name="_Toc481685731"/>
+            <w:bookmarkStart w:id="18" w:name="OLE_LINK9"/>
             <w:r>
               <w:rPr>
                 <w:rFonts w:hint="eastAsia"/>
@@ -2096,7 +2096,7 @@
     </w:p>
     <w:p>
       <w:pPr>
-        <w:pStyle w:val="11"/>
+        <w:pStyle w:val="12"/>
         <w:rPr>
           <w:rFonts w:hint="eastAsia"/>
           <w:lang w:val="en-US" w:eastAsia="zh-CN"/>
@@ -2203,7 +2203,7 @@
     </w:p>
     <w:p>
       <w:pPr>
-        <w:pStyle w:val="11"/>
+        <w:pStyle w:val="12"/>
         <w:numPr>
           <w:ilvl w:val="1"/>
           <w:numId w:val="0"/>
@@ -2602,7 +2602,7 @@
     </w:p>
     <w:p>
       <w:pPr>
-        <w:pStyle w:val="10"/>
+        <w:pStyle w:val="11"/>
         <w:numPr>
           <w:ilvl w:val="2"/>
           <w:numId w:val="0"/>
@@ -2708,16 +2708,7 @@
           <w:rFonts w:hint="eastAsia"/>
           <w:lang w:val="en-US" w:eastAsia="zh-CN"/>
         </w:rPr>
-        <w:t>- acceptor 把探针数据写</w:t>
-      </w:r>
-      <w:bookmarkStart w:id="37" w:name="_GoBack"/>
-      <w:bookmarkEnd w:id="37"/>
-      <w:r>
-        <w:rPr>
-          <w:rFonts w:hint="eastAsia"/>
-          <w:lang w:val="en-US" w:eastAsia="zh-CN"/>
-        </w:rPr>
-        <w:t>入数据库</w:t>
+        <w:t>- acceptor 把探针数据写入数据库</w:t>
       </w:r>
     </w:p>
     <w:p>
@@ -2766,7 +2757,7 @@
         </w:numPr>
         <w:jc w:val="both"/>
         <w:rPr>
-          <w:rStyle w:val="12"/>
+          <w:rStyle w:val="13"/>
           <w:rFonts w:hint="eastAsia"/>
           <w:lang w:val="en-US" w:eastAsia="zh-CN"/>
         </w:rPr>
@@ -2780,7 +2771,7 @@
       </w:r>
       <w:r>
         <w:rPr>
-          <w:rStyle w:val="12"/>
+          <w:rStyle w:val="13"/>
           <w:rFonts w:hint="eastAsia"/>
           <w:lang w:val="en-US" w:eastAsia="zh-CN"/>
         </w:rPr>
@@ -3008,39 +2999,1075 @@
           <w:ilvl w:val="0"/>
           <w:numId w:val="0"/>
         </w:numPr>
-        <w:ind w:left="420" w:leftChars="0" w:firstLine="420" w:firstLineChars="0"/>
         <w:jc w:val="both"/>
         <w:rPr>
-          <w:rFonts w:hint="eastAsia"/>
-          <w:lang w:val="en-US" w:eastAsia="zh-CN"/>
-        </w:rPr>
-      </w:pPr>
-    </w:p>
-    <w:p>
-      <w:pPr>
-        <w:pStyle w:val="6"/>
-        <w:ind w:left="0" w:leftChars="0" w:firstLine="0" w:firstLineChars="0"/>
-        <w:rPr>
-          <w:rFonts w:hint="eastAsia"/>
-          <w:lang w:val="en-US" w:eastAsia="zh-CN"/>
-        </w:rPr>
-      </w:pPr>
-      <w:r>
-        <w:rPr>
-          <w:rFonts w:hint="eastAsia"/>
-          <w:lang w:val="en-US" w:eastAsia="zh-CN"/>
-        </w:rPr>
-        <w:t xml:space="preserve">2.2. </w:t>
-      </w:r>
-      <w:r>
-        <w:rPr>
           <w:rStyle w:val="13"/>
           <w:rFonts w:hint="eastAsia"/>
           <w:lang w:val="en-US" w:eastAsia="zh-CN"/>
         </w:rPr>
-        <w:t>开发包图</w:t>
-      </w:r>
-    </w:p>
+      </w:pPr>
+      <w:r>
+        <w:rPr>
+          <w:rStyle w:val="13"/>
+          <w:rFonts w:hint="eastAsia"/>
+          <w:lang w:val="en-US" w:eastAsia="zh-CN"/>
+        </w:rPr>
+        <w:t>2.1.3模块接口描述</w:t>
+      </w:r>
+    </w:p>
+    <w:p>
+      <w:pPr>
+        <w:widowControl w:val="0"/>
+        <w:numPr>
+          <w:ilvl w:val="0"/>
+          <w:numId w:val="0"/>
+        </w:numPr>
+        <w:ind w:firstLine="420" w:firstLineChars="0"/>
+        <w:jc w:val="both"/>
+        <w:rPr>
+          <w:rStyle w:val="13"/>
+          <w:rFonts w:hint="eastAsia"/>
+          <w:lang w:val="en-US" w:eastAsia="zh-CN"/>
+        </w:rPr>
+      </w:pPr>
+      <w:r>
+        <w:rPr>
+          <w:rStyle w:val="13"/>
+          <w:rFonts w:hint="eastAsia"/>
+          <w:lang w:val="en-US" w:eastAsia="zh-CN"/>
+        </w:rPr>
+        <w:t>2.1.3.1 计算平台接口</w:t>
+      </w:r>
+    </w:p>
+    <w:tbl>
+      <w:tblPr>
+        <w:tblStyle w:val="9"/>
+        <w:tblW w:w="8522" w:type="dxa"/>
+        <w:tblInd w:w="0" w:type="dxa"/>
+        <w:tblBorders>
+          <w:top w:val="single" w:color="auto" w:sz="4" w:space="0"/>
+          <w:left w:val="single" w:color="auto" w:sz="4" w:space="0"/>
+          <w:bottom w:val="single" w:color="auto" w:sz="4" w:space="0"/>
+          <w:right w:val="single" w:color="auto" w:sz="4" w:space="0"/>
+          <w:insideH w:val="single" w:color="auto" w:sz="4" w:space="0"/>
+          <w:insideV w:val="single" w:color="auto" w:sz="4" w:space="0"/>
+        </w:tblBorders>
+        <w:tblLayout w:type="fixed"/>
+        <w:tblCellMar>
+          <w:left w:w="108" w:type="dxa"/>
+          <w:right w:w="108" w:type="dxa"/>
+        </w:tblCellMar>
+      </w:tblPr>
+      <w:tblGrid>
+        <w:gridCol w:w="513"/>
+        <w:gridCol w:w="1431"/>
+        <w:gridCol w:w="6578"/>
+      </w:tblGrid>
+      <w:tr>
+        <w:tblPrEx>
+          <w:tblBorders>
+            <w:top w:val="single" w:color="auto" w:sz="4" w:space="0"/>
+            <w:left w:val="single" w:color="auto" w:sz="4" w:space="0"/>
+            <w:bottom w:val="single" w:color="auto" w:sz="4" w:space="0"/>
+            <w:right w:val="single" w:color="auto" w:sz="4" w:space="0"/>
+            <w:insideH w:val="single" w:color="auto" w:sz="4" w:space="0"/>
+            <w:insideV w:val="single" w:color="auto" w:sz="4" w:space="0"/>
+          </w:tblBorders>
+          <w:tblLayout w:type="fixed"/>
+          <w:tblCellMar>
+            <w:left w:w="108" w:type="dxa"/>
+            <w:right w:w="108" w:type="dxa"/>
+          </w:tblCellMar>
+        </w:tblPrEx>
+        <w:tc>
+          <w:tcPr>
+            <w:tcW w:w="513" w:type="dxa"/>
+            <w:shd w:val="clear" w:color="auto" w:fill="A8D08D" w:themeFill="accent6" w:themeFillTint="99"/>
+            <w:vAlign w:val="top"/>
+          </w:tcPr>
+          <w:p>
+            <w:pPr>
+              <w:widowControl w:val="0"/>
+              <w:numPr>
+                <w:ilvl w:val="0"/>
+                <w:numId w:val="0"/>
+              </w:numPr>
+              <w:jc w:val="left"/>
+              <w:rPr>
+                <w:rStyle w:val="13"/>
+                <w:rFonts w:hint="eastAsia"/>
+                <w:vertAlign w:val="baseline"/>
+                <w:lang w:val="en-US" w:eastAsia="zh-CN"/>
+              </w:rPr>
+            </w:pPr>
+            <w:bookmarkStart w:id="35" w:name="OLE_LINK15" w:colFirst="1" w:colLast="1"/>
+            <w:r>
+              <w:rPr>
+                <w:rStyle w:val="13"/>
+                <w:rFonts w:hint="eastAsia"/>
+                <w:vertAlign w:val="baseline"/>
+                <w:lang w:val="en-US" w:eastAsia="zh-CN"/>
+              </w:rPr>
+              <w:t>1.</w:t>
+            </w:r>
+          </w:p>
+        </w:tc>
+        <w:tc>
+          <w:tcPr>
+            <w:tcW w:w="1431" w:type="dxa"/>
+            <w:shd w:val="clear" w:color="auto" w:fill="A8D08D" w:themeFill="accent6" w:themeFillTint="99"/>
+            <w:vAlign w:val="top"/>
+          </w:tcPr>
+          <w:p>
+            <w:pPr>
+              <w:widowControl w:val="0"/>
+              <w:numPr>
+                <w:ilvl w:val="0"/>
+                <w:numId w:val="0"/>
+              </w:numPr>
+              <w:jc w:val="left"/>
+              <w:rPr>
+                <w:rStyle w:val="13"/>
+                <w:rFonts w:hint="eastAsia"/>
+                <w:vertAlign w:val="baseline"/>
+                <w:lang w:val="en-US" w:eastAsia="zh-CN"/>
+              </w:rPr>
+            </w:pPr>
+            <w:r>
+              <w:rPr>
+                <w:rStyle w:val="13"/>
+                <w:rFonts w:hint="eastAsia"/>
+                <w:vertAlign w:val="baseline"/>
+                <w:lang w:val="en-US" w:eastAsia="zh-CN"/>
+              </w:rPr>
+              <w:t>接口</w:t>
+            </w:r>
+          </w:p>
+        </w:tc>
+        <w:tc>
+          <w:tcPr>
+            <w:tcW w:w="6578" w:type="dxa"/>
+            <w:shd w:val="clear" w:color="auto" w:fill="A8D08D" w:themeFill="accent6" w:themeFillTint="99"/>
+            <w:vAlign w:val="top"/>
+          </w:tcPr>
+          <w:p>
+            <w:pPr>
+              <w:widowControl w:val="0"/>
+              <w:numPr>
+                <w:ilvl w:val="0"/>
+                <w:numId w:val="0"/>
+              </w:numPr>
+              <w:jc w:val="left"/>
+              <w:rPr>
+                <w:rStyle w:val="13"/>
+                <w:rFonts w:hint="eastAsia"/>
+                <w:vertAlign w:val="baseline"/>
+                <w:lang w:val="en-US" w:eastAsia="zh-CN"/>
+              </w:rPr>
+            </w:pPr>
+            <w:bookmarkStart w:id="36" w:name="OLE_LINK16"/>
+            <w:r>
+              <w:rPr>
+                <w:rStyle w:val="13"/>
+                <w:rFonts w:hint="eastAsia"/>
+                <w:vertAlign w:val="baseline"/>
+                <w:lang w:val="en-US" w:eastAsia="zh-CN"/>
+              </w:rPr>
+              <w:t>getCalculatedAnalysisData</w:t>
+            </w:r>
+            <w:bookmarkEnd w:id="36"/>
+            <w:r>
+              <w:rPr>
+                <w:rStyle w:val="13"/>
+                <w:rFonts w:hint="eastAsia"/>
+                <w:vertAlign w:val="baseline"/>
+                <w:lang w:val="en-US" w:eastAsia="zh-CN"/>
+              </w:rPr>
+              <w:t>(DataType)</w:t>
+            </w:r>
+          </w:p>
+        </w:tc>
+      </w:tr>
+      <w:tr>
+        <w:tblPrEx>
+          <w:tblBorders>
+            <w:top w:val="single" w:color="auto" w:sz="4" w:space="0"/>
+            <w:left w:val="single" w:color="auto" w:sz="4" w:space="0"/>
+            <w:bottom w:val="single" w:color="auto" w:sz="4" w:space="0"/>
+            <w:right w:val="single" w:color="auto" w:sz="4" w:space="0"/>
+            <w:insideH w:val="single" w:color="auto" w:sz="4" w:space="0"/>
+            <w:insideV w:val="single" w:color="auto" w:sz="4" w:space="0"/>
+          </w:tblBorders>
+          <w:tblLayout w:type="fixed"/>
+          <w:tblCellMar>
+            <w:left w:w="108" w:type="dxa"/>
+            <w:right w:w="108" w:type="dxa"/>
+          </w:tblCellMar>
+        </w:tblPrEx>
+        <w:tc>
+          <w:tcPr>
+            <w:tcW w:w="513" w:type="dxa"/>
+          </w:tcPr>
+          <w:p>
+            <w:pPr>
+              <w:widowControl w:val="0"/>
+              <w:numPr>
+                <w:ilvl w:val="0"/>
+                <w:numId w:val="0"/>
+              </w:numPr>
+              <w:jc w:val="both"/>
+              <w:rPr>
+                <w:rStyle w:val="13"/>
+                <w:rFonts w:hint="eastAsia"/>
+                <w:vertAlign w:val="baseline"/>
+                <w:lang w:val="en-US" w:eastAsia="zh-CN"/>
+              </w:rPr>
+            </w:pPr>
+          </w:p>
+        </w:tc>
+        <w:tc>
+          <w:tcPr>
+            <w:tcW w:w="1431" w:type="dxa"/>
+          </w:tcPr>
+          <w:p>
+            <w:pPr>
+              <w:widowControl w:val="0"/>
+              <w:numPr>
+                <w:ilvl w:val="0"/>
+                <w:numId w:val="0"/>
+              </w:numPr>
+              <w:jc w:val="both"/>
+              <w:rPr>
+                <w:rStyle w:val="13"/>
+                <w:rFonts w:hint="eastAsia"/>
+                <w:vertAlign w:val="baseline"/>
+                <w:lang w:val="en-US" w:eastAsia="zh-CN"/>
+              </w:rPr>
+            </w:pPr>
+            <w:r>
+              <w:rPr>
+                <w:rStyle w:val="13"/>
+                <w:rFonts w:hint="eastAsia"/>
+                <w:vertAlign w:val="baseline"/>
+                <w:lang w:val="en-US" w:eastAsia="zh-CN"/>
+              </w:rPr>
+              <w:t>接口描述</w:t>
+            </w:r>
+          </w:p>
+        </w:tc>
+        <w:tc>
+          <w:tcPr>
+            <w:tcW w:w="6578" w:type="dxa"/>
+          </w:tcPr>
+          <w:p>
+            <w:pPr>
+              <w:widowControl w:val="0"/>
+              <w:numPr>
+                <w:ilvl w:val="0"/>
+                <w:numId w:val="0"/>
+              </w:numPr>
+              <w:jc w:val="both"/>
+              <w:rPr>
+                <w:rStyle w:val="13"/>
+                <w:rFonts w:hint="eastAsia"/>
+                <w:vertAlign w:val="baseline"/>
+                <w:lang w:val="en-US" w:eastAsia="zh-CN"/>
+              </w:rPr>
+            </w:pPr>
+            <w:r>
+              <w:rPr>
+                <w:rStyle w:val="13"/>
+                <w:rFonts w:hint="eastAsia"/>
+                <w:vertAlign w:val="baseline"/>
+                <w:lang w:val="en-US" w:eastAsia="zh-CN"/>
+              </w:rPr>
+              <w:t>获取已经计算好的分析数据，这些数据可能滞后</w:t>
+            </w:r>
+          </w:p>
+        </w:tc>
+      </w:tr>
+      <w:tr>
+        <w:tblPrEx>
+          <w:tblBorders>
+            <w:top w:val="single" w:color="auto" w:sz="4" w:space="0"/>
+            <w:left w:val="single" w:color="auto" w:sz="4" w:space="0"/>
+            <w:bottom w:val="single" w:color="auto" w:sz="4" w:space="0"/>
+            <w:right w:val="single" w:color="auto" w:sz="4" w:space="0"/>
+            <w:insideH w:val="single" w:color="auto" w:sz="4" w:space="0"/>
+            <w:insideV w:val="single" w:color="auto" w:sz="4" w:space="0"/>
+          </w:tblBorders>
+          <w:tblLayout w:type="fixed"/>
+          <w:tblCellMar>
+            <w:left w:w="108" w:type="dxa"/>
+            <w:right w:w="108" w:type="dxa"/>
+          </w:tblCellMar>
+        </w:tblPrEx>
+        <w:tc>
+          <w:tcPr>
+            <w:tcW w:w="513" w:type="dxa"/>
+          </w:tcPr>
+          <w:p>
+            <w:pPr>
+              <w:widowControl w:val="0"/>
+              <w:numPr>
+                <w:ilvl w:val="0"/>
+                <w:numId w:val="0"/>
+              </w:numPr>
+              <w:jc w:val="both"/>
+              <w:rPr>
+                <w:rStyle w:val="13"/>
+                <w:rFonts w:hint="eastAsia"/>
+                <w:vertAlign w:val="baseline"/>
+                <w:lang w:val="en-US" w:eastAsia="zh-CN"/>
+              </w:rPr>
+            </w:pPr>
+          </w:p>
+        </w:tc>
+        <w:tc>
+          <w:tcPr>
+            <w:tcW w:w="1431" w:type="dxa"/>
+          </w:tcPr>
+          <w:p>
+            <w:pPr>
+              <w:widowControl w:val="0"/>
+              <w:numPr>
+                <w:ilvl w:val="0"/>
+                <w:numId w:val="0"/>
+              </w:numPr>
+              <w:jc w:val="both"/>
+              <w:rPr>
+                <w:rStyle w:val="13"/>
+                <w:rFonts w:hint="eastAsia"/>
+                <w:vertAlign w:val="baseline"/>
+                <w:lang w:val="en-US" w:eastAsia="zh-CN"/>
+              </w:rPr>
+            </w:pPr>
+            <w:r>
+              <w:rPr>
+                <w:rStyle w:val="13"/>
+                <w:rFonts w:hint="eastAsia"/>
+                <w:vertAlign w:val="baseline"/>
+                <w:lang w:val="en-US" w:eastAsia="zh-CN"/>
+              </w:rPr>
+              <w:t>前置条件</w:t>
+            </w:r>
+          </w:p>
+        </w:tc>
+        <w:tc>
+          <w:tcPr>
+            <w:tcW w:w="6578" w:type="dxa"/>
+          </w:tcPr>
+          <w:p>
+            <w:pPr>
+              <w:widowControl w:val="0"/>
+              <w:numPr>
+                <w:ilvl w:val="0"/>
+                <w:numId w:val="0"/>
+              </w:numPr>
+              <w:jc w:val="both"/>
+              <w:rPr>
+                <w:rStyle w:val="13"/>
+                <w:rFonts w:hint="eastAsia"/>
+                <w:vertAlign w:val="baseline"/>
+                <w:lang w:val="en-US" w:eastAsia="zh-CN"/>
+              </w:rPr>
+            </w:pPr>
+            <w:r>
+              <w:rPr>
+                <w:rStyle w:val="13"/>
+                <w:rFonts w:hint="eastAsia"/>
+                <w:vertAlign w:val="baseline"/>
+                <w:lang w:val="en-US" w:eastAsia="zh-CN"/>
+              </w:rPr>
+              <w:t>数据必须已经计算过了，否则返回空</w:t>
+            </w:r>
+          </w:p>
+        </w:tc>
+      </w:tr>
+      <w:bookmarkEnd w:id="35"/>
+      <w:tr>
+        <w:tblPrEx>
+          <w:tblBorders>
+            <w:top w:val="single" w:color="auto" w:sz="4" w:space="0"/>
+            <w:left w:val="single" w:color="auto" w:sz="4" w:space="0"/>
+            <w:bottom w:val="single" w:color="auto" w:sz="4" w:space="0"/>
+            <w:right w:val="single" w:color="auto" w:sz="4" w:space="0"/>
+            <w:insideH w:val="single" w:color="auto" w:sz="4" w:space="0"/>
+            <w:insideV w:val="single" w:color="auto" w:sz="4" w:space="0"/>
+          </w:tblBorders>
+          <w:tblLayout w:type="fixed"/>
+          <w:tblCellMar>
+            <w:left w:w="108" w:type="dxa"/>
+            <w:right w:w="108" w:type="dxa"/>
+          </w:tblCellMar>
+        </w:tblPrEx>
+        <w:tc>
+          <w:tcPr>
+            <w:tcW w:w="513" w:type="dxa"/>
+            <w:shd w:val="clear" w:color="auto" w:fill="A8D08D" w:themeFill="accent6" w:themeFillTint="99"/>
+          </w:tcPr>
+          <w:p>
+            <w:pPr>
+              <w:widowControl w:val="0"/>
+              <w:numPr>
+                <w:ilvl w:val="0"/>
+                <w:numId w:val="0"/>
+              </w:numPr>
+              <w:jc w:val="both"/>
+              <w:rPr>
+                <w:rStyle w:val="13"/>
+                <w:rFonts w:hint="eastAsia"/>
+                <w:vertAlign w:val="baseline"/>
+                <w:lang w:val="en-US" w:eastAsia="zh-CN"/>
+              </w:rPr>
+            </w:pPr>
+            <w:r>
+              <w:rPr>
+                <w:rStyle w:val="13"/>
+                <w:rFonts w:hint="eastAsia"/>
+                <w:vertAlign w:val="baseline"/>
+                <w:lang w:val="en-US" w:eastAsia="zh-CN"/>
+              </w:rPr>
+              <w:t>2.</w:t>
+            </w:r>
+          </w:p>
+        </w:tc>
+        <w:tc>
+          <w:tcPr>
+            <w:tcW w:w="1431" w:type="dxa"/>
+            <w:shd w:val="clear" w:color="auto" w:fill="A8D08D" w:themeFill="accent6" w:themeFillTint="99"/>
+            <w:textDirection w:val="lrTb"/>
+            <w:vAlign w:val="top"/>
+          </w:tcPr>
+          <w:p>
+            <w:pPr>
+              <w:widowControl w:val="0"/>
+              <w:numPr>
+                <w:ilvl w:val="0"/>
+                <w:numId w:val="0"/>
+              </w:numPr>
+              <w:ind w:left="0" w:leftChars="0" w:firstLine="0" w:firstLineChars="0"/>
+              <w:jc w:val="both"/>
+              <w:rPr>
+                <w:rStyle w:val="13"/>
+                <w:rFonts w:hint="eastAsia"/>
+                <w:vertAlign w:val="baseline"/>
+                <w:lang w:val="en-US" w:eastAsia="zh-CN"/>
+              </w:rPr>
+            </w:pPr>
+            <w:r>
+              <w:rPr>
+                <w:rStyle w:val="13"/>
+                <w:rFonts w:hint="eastAsia"/>
+                <w:vertAlign w:val="baseline"/>
+                <w:lang w:val="en-US" w:eastAsia="zh-CN"/>
+              </w:rPr>
+              <w:t>接口</w:t>
+            </w:r>
+          </w:p>
+        </w:tc>
+        <w:tc>
+          <w:tcPr>
+            <w:tcW w:w="6578" w:type="dxa"/>
+            <w:shd w:val="clear" w:color="auto" w:fill="A8D08D" w:themeFill="accent6" w:themeFillTint="99"/>
+          </w:tcPr>
+          <w:p>
+            <w:pPr>
+              <w:widowControl w:val="0"/>
+              <w:numPr>
+                <w:ilvl w:val="0"/>
+                <w:numId w:val="0"/>
+              </w:numPr>
+              <w:jc w:val="both"/>
+              <w:rPr>
+                <w:rStyle w:val="13"/>
+                <w:rFonts w:hint="eastAsia"/>
+                <w:vertAlign w:val="baseline"/>
+                <w:lang w:val="en-US" w:eastAsia="zh-CN"/>
+              </w:rPr>
+            </w:pPr>
+            <w:r>
+              <w:rPr>
+                <w:rStyle w:val="13"/>
+                <w:rFonts w:hint="eastAsia"/>
+                <w:vertAlign w:val="baseline"/>
+                <w:lang w:val="en-US" w:eastAsia="zh-CN"/>
+              </w:rPr>
+              <w:t>calculateAndGetAnalysisData(DataType)</w:t>
+            </w:r>
+          </w:p>
+        </w:tc>
+      </w:tr>
+      <w:tr>
+        <w:tblPrEx>
+          <w:tblBorders>
+            <w:top w:val="single" w:color="auto" w:sz="4" w:space="0"/>
+            <w:left w:val="single" w:color="auto" w:sz="4" w:space="0"/>
+            <w:bottom w:val="single" w:color="auto" w:sz="4" w:space="0"/>
+            <w:right w:val="single" w:color="auto" w:sz="4" w:space="0"/>
+            <w:insideH w:val="single" w:color="auto" w:sz="4" w:space="0"/>
+            <w:insideV w:val="single" w:color="auto" w:sz="4" w:space="0"/>
+          </w:tblBorders>
+          <w:tblLayout w:type="fixed"/>
+          <w:tblCellMar>
+            <w:left w:w="108" w:type="dxa"/>
+            <w:right w:w="108" w:type="dxa"/>
+          </w:tblCellMar>
+        </w:tblPrEx>
+        <w:tc>
+          <w:tcPr>
+            <w:tcW w:w="513" w:type="dxa"/>
+          </w:tcPr>
+          <w:p>
+            <w:pPr>
+              <w:widowControl w:val="0"/>
+              <w:numPr>
+                <w:ilvl w:val="0"/>
+                <w:numId w:val="0"/>
+              </w:numPr>
+              <w:jc w:val="both"/>
+              <w:rPr>
+                <w:rStyle w:val="13"/>
+                <w:rFonts w:hint="eastAsia"/>
+                <w:vertAlign w:val="baseline"/>
+                <w:lang w:val="en-US" w:eastAsia="zh-CN"/>
+              </w:rPr>
+            </w:pPr>
+          </w:p>
+        </w:tc>
+        <w:tc>
+          <w:tcPr>
+            <w:tcW w:w="1431" w:type="dxa"/>
+            <w:textDirection w:val="lrTb"/>
+            <w:vAlign w:val="top"/>
+          </w:tcPr>
+          <w:p>
+            <w:pPr>
+              <w:widowControl w:val="0"/>
+              <w:numPr>
+                <w:ilvl w:val="0"/>
+                <w:numId w:val="0"/>
+              </w:numPr>
+              <w:ind w:left="0" w:leftChars="0" w:firstLine="0" w:firstLineChars="0"/>
+              <w:jc w:val="both"/>
+              <w:rPr>
+                <w:rStyle w:val="13"/>
+                <w:rFonts w:hint="eastAsia"/>
+                <w:vertAlign w:val="baseline"/>
+                <w:lang w:val="en-US" w:eastAsia="zh-CN"/>
+              </w:rPr>
+            </w:pPr>
+            <w:r>
+              <w:rPr>
+                <w:rStyle w:val="13"/>
+                <w:rFonts w:hint="eastAsia"/>
+                <w:vertAlign w:val="baseline"/>
+                <w:lang w:val="en-US" w:eastAsia="zh-CN"/>
+              </w:rPr>
+              <w:t>接口描述</w:t>
+            </w:r>
+          </w:p>
+        </w:tc>
+        <w:tc>
+          <w:tcPr>
+            <w:tcW w:w="6578" w:type="dxa"/>
+          </w:tcPr>
+          <w:p>
+            <w:pPr>
+              <w:widowControl w:val="0"/>
+              <w:numPr>
+                <w:ilvl w:val="0"/>
+                <w:numId w:val="0"/>
+              </w:numPr>
+              <w:jc w:val="both"/>
+              <w:rPr>
+                <w:rStyle w:val="13"/>
+                <w:rFonts w:hint="eastAsia"/>
+                <w:vertAlign w:val="baseline"/>
+                <w:lang w:val="en-US" w:eastAsia="zh-CN"/>
+              </w:rPr>
+            </w:pPr>
+            <w:r>
+              <w:rPr>
+                <w:rStyle w:val="13"/>
+                <w:rFonts w:hint="eastAsia"/>
+                <w:vertAlign w:val="baseline"/>
+                <w:lang w:val="en-US" w:eastAsia="zh-CN"/>
+              </w:rPr>
+              <w:t>实时计算数据，阻塞到计算完成并返回。</w:t>
+            </w:r>
+            <w:bookmarkStart w:id="39" w:name="_GoBack"/>
+            <w:bookmarkEnd w:id="39"/>
+          </w:p>
+          <w:p>
+            <w:pPr>
+              <w:widowControl w:val="0"/>
+              <w:numPr>
+                <w:ilvl w:val="0"/>
+                <w:numId w:val="0"/>
+              </w:numPr>
+              <w:jc w:val="both"/>
+              <w:rPr>
+                <w:rStyle w:val="13"/>
+                <w:rFonts w:hint="eastAsia"/>
+                <w:vertAlign w:val="baseline"/>
+                <w:lang w:val="en-US" w:eastAsia="zh-CN"/>
+              </w:rPr>
+            </w:pPr>
+            <w:r>
+              <w:rPr>
+                <w:rStyle w:val="13"/>
+                <w:rFonts w:hint="eastAsia"/>
+                <w:vertAlign w:val="baseline"/>
+                <w:lang w:val="en-US" w:eastAsia="zh-CN"/>
+              </w:rPr>
+              <w:t>如果抛出timeout异常也会继续执行任务，可通过getCalculatedAnalysisData接口获取。</w:t>
+            </w:r>
+          </w:p>
+          <w:p>
+            <w:pPr>
+              <w:widowControl w:val="0"/>
+              <w:numPr>
+                <w:ilvl w:val="0"/>
+                <w:numId w:val="0"/>
+              </w:numPr>
+              <w:jc w:val="both"/>
+              <w:rPr>
+                <w:rStyle w:val="13"/>
+                <w:rFonts w:hint="eastAsia"/>
+                <w:vertAlign w:val="baseline"/>
+                <w:lang w:val="en-US" w:eastAsia="zh-CN"/>
+              </w:rPr>
+            </w:pPr>
+            <w:r>
+              <w:rPr>
+                <w:rStyle w:val="13"/>
+                <w:rFonts w:hint="eastAsia"/>
+                <w:vertAlign w:val="baseline"/>
+                <w:lang w:val="en-US" w:eastAsia="zh-CN"/>
+              </w:rPr>
+              <w:t>如果当前正在计算该类数据，那么不会再次触发计算，只会等待计算完成并返回数据。</w:t>
+            </w:r>
+          </w:p>
+        </w:tc>
+      </w:tr>
+      <w:tr>
+        <w:tblPrEx>
+          <w:tblBorders>
+            <w:top w:val="single" w:color="auto" w:sz="4" w:space="0"/>
+            <w:left w:val="single" w:color="auto" w:sz="4" w:space="0"/>
+            <w:bottom w:val="single" w:color="auto" w:sz="4" w:space="0"/>
+            <w:right w:val="single" w:color="auto" w:sz="4" w:space="0"/>
+            <w:insideH w:val="single" w:color="auto" w:sz="4" w:space="0"/>
+            <w:insideV w:val="single" w:color="auto" w:sz="4" w:space="0"/>
+          </w:tblBorders>
+          <w:tblLayout w:type="fixed"/>
+          <w:tblCellMar>
+            <w:left w:w="108" w:type="dxa"/>
+            <w:right w:w="108" w:type="dxa"/>
+          </w:tblCellMar>
+        </w:tblPrEx>
+        <w:tc>
+          <w:tcPr>
+            <w:tcW w:w="513" w:type="dxa"/>
+          </w:tcPr>
+          <w:p>
+            <w:pPr>
+              <w:widowControl w:val="0"/>
+              <w:numPr>
+                <w:ilvl w:val="0"/>
+                <w:numId w:val="0"/>
+              </w:numPr>
+              <w:jc w:val="both"/>
+              <w:rPr>
+                <w:rStyle w:val="13"/>
+                <w:rFonts w:hint="eastAsia"/>
+                <w:vertAlign w:val="baseline"/>
+                <w:lang w:val="en-US" w:eastAsia="zh-CN"/>
+              </w:rPr>
+            </w:pPr>
+          </w:p>
+        </w:tc>
+        <w:tc>
+          <w:tcPr>
+            <w:tcW w:w="1431" w:type="dxa"/>
+            <w:textDirection w:val="lrTb"/>
+            <w:vAlign w:val="top"/>
+          </w:tcPr>
+          <w:p>
+            <w:pPr>
+              <w:widowControl w:val="0"/>
+              <w:numPr>
+                <w:ilvl w:val="0"/>
+                <w:numId w:val="0"/>
+              </w:numPr>
+              <w:ind w:left="0" w:leftChars="0" w:firstLine="0" w:firstLineChars="0"/>
+              <w:jc w:val="both"/>
+              <w:rPr>
+                <w:rStyle w:val="13"/>
+                <w:rFonts w:hint="eastAsia"/>
+                <w:vertAlign w:val="baseline"/>
+                <w:lang w:val="en-US" w:eastAsia="zh-CN"/>
+              </w:rPr>
+            </w:pPr>
+            <w:r>
+              <w:rPr>
+                <w:rStyle w:val="13"/>
+                <w:rFonts w:hint="eastAsia"/>
+                <w:vertAlign w:val="baseline"/>
+                <w:lang w:val="en-US" w:eastAsia="zh-CN"/>
+              </w:rPr>
+              <w:t>前置条件</w:t>
+            </w:r>
+          </w:p>
+        </w:tc>
+        <w:tc>
+          <w:tcPr>
+            <w:tcW w:w="6578" w:type="dxa"/>
+          </w:tcPr>
+          <w:p>
+            <w:pPr>
+              <w:widowControl w:val="0"/>
+              <w:numPr>
+                <w:ilvl w:val="0"/>
+                <w:numId w:val="0"/>
+              </w:numPr>
+              <w:jc w:val="both"/>
+              <w:rPr>
+                <w:rStyle w:val="13"/>
+                <w:rFonts w:hint="eastAsia"/>
+                <w:vertAlign w:val="baseline"/>
+                <w:lang w:val="en-US" w:eastAsia="zh-CN"/>
+              </w:rPr>
+            </w:pPr>
+            <w:r>
+              <w:rPr>
+                <w:rStyle w:val="13"/>
+                <w:rFonts w:hint="eastAsia"/>
+                <w:vertAlign w:val="baseline"/>
+                <w:lang w:val="en-US" w:eastAsia="zh-CN"/>
+              </w:rPr>
+              <w:t>无</w:t>
+            </w:r>
+          </w:p>
+        </w:tc>
+      </w:tr>
+      <w:tr>
+        <w:tblPrEx>
+          <w:tblBorders>
+            <w:top w:val="single" w:color="auto" w:sz="4" w:space="0"/>
+            <w:left w:val="single" w:color="auto" w:sz="4" w:space="0"/>
+            <w:bottom w:val="single" w:color="auto" w:sz="4" w:space="0"/>
+            <w:right w:val="single" w:color="auto" w:sz="4" w:space="0"/>
+            <w:insideH w:val="single" w:color="auto" w:sz="4" w:space="0"/>
+            <w:insideV w:val="single" w:color="auto" w:sz="4" w:space="0"/>
+          </w:tblBorders>
+          <w:tblLayout w:type="fixed"/>
+          <w:tblCellMar>
+            <w:left w:w="108" w:type="dxa"/>
+            <w:right w:w="108" w:type="dxa"/>
+          </w:tblCellMar>
+        </w:tblPrEx>
+        <w:tc>
+          <w:tcPr>
+            <w:tcW w:w="513" w:type="dxa"/>
+            <w:shd w:val="clear" w:color="auto" w:fill="A8D08D" w:themeFill="accent6" w:themeFillTint="99"/>
+          </w:tcPr>
+          <w:p>
+            <w:pPr>
+              <w:widowControl w:val="0"/>
+              <w:numPr>
+                <w:ilvl w:val="0"/>
+                <w:numId w:val="0"/>
+              </w:numPr>
+              <w:jc w:val="both"/>
+              <w:rPr>
+                <w:rStyle w:val="13"/>
+                <w:rFonts w:hint="eastAsia"/>
+                <w:vertAlign w:val="baseline"/>
+                <w:lang w:val="en-US" w:eastAsia="zh-CN"/>
+              </w:rPr>
+            </w:pPr>
+            <w:r>
+              <w:rPr>
+                <w:rStyle w:val="13"/>
+                <w:rFonts w:hint="eastAsia"/>
+                <w:vertAlign w:val="baseline"/>
+                <w:lang w:val="en-US" w:eastAsia="zh-CN"/>
+              </w:rPr>
+              <w:t>3.</w:t>
+            </w:r>
+          </w:p>
+        </w:tc>
+        <w:tc>
+          <w:tcPr>
+            <w:tcW w:w="1431" w:type="dxa"/>
+            <w:shd w:val="clear" w:color="auto" w:fill="A8D08D" w:themeFill="accent6" w:themeFillTint="99"/>
+            <w:textDirection w:val="lrTb"/>
+            <w:vAlign w:val="top"/>
+          </w:tcPr>
+          <w:p>
+            <w:pPr>
+              <w:widowControl w:val="0"/>
+              <w:numPr>
+                <w:ilvl w:val="0"/>
+                <w:numId w:val="0"/>
+              </w:numPr>
+              <w:ind w:left="0" w:leftChars="0" w:firstLine="0" w:firstLineChars="0"/>
+              <w:jc w:val="both"/>
+              <w:rPr>
+                <w:rStyle w:val="13"/>
+                <w:rFonts w:hint="eastAsia"/>
+                <w:vertAlign w:val="baseline"/>
+                <w:lang w:val="en-US" w:eastAsia="zh-CN"/>
+              </w:rPr>
+            </w:pPr>
+            <w:r>
+              <w:rPr>
+                <w:rStyle w:val="13"/>
+                <w:rFonts w:hint="eastAsia"/>
+                <w:vertAlign w:val="baseline"/>
+                <w:lang w:val="en-US" w:eastAsia="zh-CN"/>
+              </w:rPr>
+              <w:t>接口</w:t>
+            </w:r>
+          </w:p>
+        </w:tc>
+        <w:tc>
+          <w:tcPr>
+            <w:tcW w:w="6578" w:type="dxa"/>
+            <w:shd w:val="clear" w:color="auto" w:fill="A8D08D" w:themeFill="accent6" w:themeFillTint="99"/>
+          </w:tcPr>
+          <w:p>
+            <w:pPr>
+              <w:widowControl w:val="0"/>
+              <w:numPr>
+                <w:ilvl w:val="0"/>
+                <w:numId w:val="0"/>
+              </w:numPr>
+              <w:jc w:val="both"/>
+              <w:rPr>
+                <w:rStyle w:val="13"/>
+                <w:rFonts w:hint="eastAsia"/>
+                <w:vertAlign w:val="baseline"/>
+                <w:lang w:val="en-US" w:eastAsia="zh-CN"/>
+              </w:rPr>
+            </w:pPr>
+            <w:r>
+              <w:rPr>
+                <w:rStyle w:val="13"/>
+                <w:rFonts w:hint="eastAsia"/>
+                <w:vertAlign w:val="baseline"/>
+                <w:lang w:val="en-US" w:eastAsia="zh-CN"/>
+              </w:rPr>
+              <w:t>saveData(Data,Prob)</w:t>
+            </w:r>
+          </w:p>
+        </w:tc>
+      </w:tr>
+      <w:tr>
+        <w:tblPrEx>
+          <w:tblBorders>
+            <w:top w:val="single" w:color="auto" w:sz="4" w:space="0"/>
+            <w:left w:val="single" w:color="auto" w:sz="4" w:space="0"/>
+            <w:bottom w:val="single" w:color="auto" w:sz="4" w:space="0"/>
+            <w:right w:val="single" w:color="auto" w:sz="4" w:space="0"/>
+            <w:insideH w:val="single" w:color="auto" w:sz="4" w:space="0"/>
+            <w:insideV w:val="single" w:color="auto" w:sz="4" w:space="0"/>
+          </w:tblBorders>
+          <w:tblLayout w:type="fixed"/>
+          <w:tblCellMar>
+            <w:left w:w="108" w:type="dxa"/>
+            <w:right w:w="108" w:type="dxa"/>
+          </w:tblCellMar>
+        </w:tblPrEx>
+        <w:tc>
+          <w:tcPr>
+            <w:tcW w:w="513" w:type="dxa"/>
+          </w:tcPr>
+          <w:p>
+            <w:pPr>
+              <w:widowControl w:val="0"/>
+              <w:numPr>
+                <w:ilvl w:val="0"/>
+                <w:numId w:val="0"/>
+              </w:numPr>
+              <w:jc w:val="both"/>
+              <w:rPr>
+                <w:rStyle w:val="13"/>
+                <w:rFonts w:hint="eastAsia"/>
+                <w:vertAlign w:val="baseline"/>
+                <w:lang w:val="en-US" w:eastAsia="zh-CN"/>
+              </w:rPr>
+            </w:pPr>
+          </w:p>
+        </w:tc>
+        <w:tc>
+          <w:tcPr>
+            <w:tcW w:w="1431" w:type="dxa"/>
+            <w:textDirection w:val="lrTb"/>
+            <w:vAlign w:val="top"/>
+          </w:tcPr>
+          <w:p>
+            <w:pPr>
+              <w:widowControl w:val="0"/>
+              <w:numPr>
+                <w:ilvl w:val="0"/>
+                <w:numId w:val="0"/>
+              </w:numPr>
+              <w:ind w:left="0" w:leftChars="0" w:firstLine="0" w:firstLineChars="0"/>
+              <w:jc w:val="both"/>
+              <w:rPr>
+                <w:rStyle w:val="13"/>
+                <w:rFonts w:hint="eastAsia"/>
+                <w:vertAlign w:val="baseline"/>
+                <w:lang w:val="en-US" w:eastAsia="zh-CN"/>
+              </w:rPr>
+            </w:pPr>
+            <w:r>
+              <w:rPr>
+                <w:rStyle w:val="13"/>
+                <w:rFonts w:hint="eastAsia"/>
+                <w:vertAlign w:val="baseline"/>
+                <w:lang w:val="en-US" w:eastAsia="zh-CN"/>
+              </w:rPr>
+              <w:t>接口描述</w:t>
+            </w:r>
+          </w:p>
+        </w:tc>
+        <w:tc>
+          <w:tcPr>
+            <w:tcW w:w="6578" w:type="dxa"/>
+          </w:tcPr>
+          <w:p>
+            <w:pPr>
+              <w:widowControl w:val="0"/>
+              <w:numPr>
+                <w:ilvl w:val="0"/>
+                <w:numId w:val="0"/>
+              </w:numPr>
+              <w:jc w:val="both"/>
+              <w:rPr>
+                <w:rStyle w:val="13"/>
+                <w:rFonts w:hint="eastAsia"/>
+                <w:vertAlign w:val="baseline"/>
+                <w:lang w:val="en-US" w:eastAsia="zh-CN"/>
+              </w:rPr>
+            </w:pPr>
+            <w:r>
+              <w:rPr>
+                <w:rStyle w:val="13"/>
+                <w:rFonts w:hint="eastAsia"/>
+                <w:vertAlign w:val="baseline"/>
+                <w:lang w:val="en-US" w:eastAsia="zh-CN"/>
+              </w:rPr>
+              <w:t>将数据存储至HDFS平台</w:t>
+            </w:r>
+          </w:p>
+        </w:tc>
+      </w:tr>
+      <w:tr>
+        <w:tblPrEx>
+          <w:tblBorders>
+            <w:top w:val="single" w:color="auto" w:sz="4" w:space="0"/>
+            <w:left w:val="single" w:color="auto" w:sz="4" w:space="0"/>
+            <w:bottom w:val="single" w:color="auto" w:sz="4" w:space="0"/>
+            <w:right w:val="single" w:color="auto" w:sz="4" w:space="0"/>
+            <w:insideH w:val="single" w:color="auto" w:sz="4" w:space="0"/>
+            <w:insideV w:val="single" w:color="auto" w:sz="4" w:space="0"/>
+          </w:tblBorders>
+          <w:tblLayout w:type="fixed"/>
+          <w:tblCellMar>
+            <w:left w:w="108" w:type="dxa"/>
+            <w:right w:w="108" w:type="dxa"/>
+          </w:tblCellMar>
+        </w:tblPrEx>
+        <w:tc>
+          <w:tcPr>
+            <w:tcW w:w="513" w:type="dxa"/>
+          </w:tcPr>
+          <w:p>
+            <w:pPr>
+              <w:widowControl w:val="0"/>
+              <w:numPr>
+                <w:ilvl w:val="0"/>
+                <w:numId w:val="0"/>
+              </w:numPr>
+              <w:jc w:val="both"/>
+              <w:rPr>
+                <w:rStyle w:val="13"/>
+                <w:rFonts w:hint="eastAsia"/>
+                <w:vertAlign w:val="baseline"/>
+                <w:lang w:val="en-US" w:eastAsia="zh-CN"/>
+              </w:rPr>
+            </w:pPr>
+          </w:p>
+        </w:tc>
+        <w:tc>
+          <w:tcPr>
+            <w:tcW w:w="1431" w:type="dxa"/>
+            <w:textDirection w:val="lrTb"/>
+            <w:vAlign w:val="top"/>
+          </w:tcPr>
+          <w:p>
+            <w:pPr>
+              <w:widowControl w:val="0"/>
+              <w:numPr>
+                <w:ilvl w:val="0"/>
+                <w:numId w:val="0"/>
+              </w:numPr>
+              <w:ind w:left="0" w:leftChars="0" w:firstLine="0" w:firstLineChars="0"/>
+              <w:jc w:val="both"/>
+              <w:rPr>
+                <w:rStyle w:val="13"/>
+                <w:rFonts w:hint="eastAsia"/>
+                <w:vertAlign w:val="baseline"/>
+                <w:lang w:val="en-US" w:eastAsia="zh-CN"/>
+              </w:rPr>
+            </w:pPr>
+            <w:r>
+              <w:rPr>
+                <w:rStyle w:val="13"/>
+                <w:rFonts w:hint="eastAsia"/>
+                <w:vertAlign w:val="baseline"/>
+                <w:lang w:val="en-US" w:eastAsia="zh-CN"/>
+              </w:rPr>
+              <w:t>前置条件</w:t>
+            </w:r>
+          </w:p>
+        </w:tc>
+        <w:tc>
+          <w:tcPr>
+            <w:tcW w:w="6578" w:type="dxa"/>
+          </w:tcPr>
+          <w:p>
+            <w:pPr>
+              <w:widowControl w:val="0"/>
+              <w:numPr>
+                <w:ilvl w:val="0"/>
+                <w:numId w:val="0"/>
+              </w:numPr>
+              <w:jc w:val="both"/>
+              <w:rPr>
+                <w:rStyle w:val="13"/>
+                <w:rFonts w:hint="eastAsia"/>
+                <w:vertAlign w:val="baseline"/>
+                <w:lang w:val="en-US" w:eastAsia="zh-CN"/>
+              </w:rPr>
+            </w:pPr>
+            <w:r>
+              <w:rPr>
+                <w:rStyle w:val="13"/>
+                <w:rFonts w:hint="eastAsia"/>
+                <w:vertAlign w:val="baseline"/>
+                <w:lang w:val="en-US" w:eastAsia="zh-CN"/>
+              </w:rPr>
+              <w:t>无</w:t>
+            </w:r>
+          </w:p>
+        </w:tc>
+      </w:tr>
+    </w:tbl>
     <w:p>
       <w:pPr>
         <w:widowControl w:val="0"/>
@@ -3050,16 +4077,35 @@
         </w:numPr>
         <w:jc w:val="both"/>
         <w:rPr>
-          <w:rFonts w:hint="eastAsia"/>
-          <w:lang w:val="en-US" w:eastAsia="zh-CN"/>
-        </w:rPr>
-      </w:pPr>
-      <w:r>
-        <w:rPr>
-          <w:rFonts w:hint="eastAsia"/>
-          <w:lang w:val="en-US" w:eastAsia="zh-CN"/>
-        </w:rPr>
-        <w:t>暂略。</w:t>
+          <w:rStyle w:val="13"/>
+          <w:rFonts w:hint="eastAsia"/>
+          <w:lang w:val="en-US" w:eastAsia="zh-CN"/>
+        </w:rPr>
+      </w:pPr>
+    </w:p>
+    <w:p>
+      <w:pPr>
+        <w:pStyle w:val="6"/>
+        <w:ind w:left="0" w:leftChars="0" w:firstLine="0" w:firstLineChars="0"/>
+        <w:rPr>
+          <w:rFonts w:hint="eastAsia"/>
+          <w:lang w:val="en-US" w:eastAsia="zh-CN"/>
+        </w:rPr>
+      </w:pPr>
+      <w:r>
+        <w:rPr>
+          <w:rFonts w:hint="eastAsia"/>
+          <w:lang w:val="en-US" w:eastAsia="zh-CN"/>
+        </w:rPr>
+        <w:t xml:space="preserve">2.2. </w:t>
+      </w:r>
+      <w:r>
+        <w:rPr>
+          <w:rStyle w:val="14"/>
+          <w:rFonts w:hint="eastAsia"/>
+          <w:lang w:val="en-US" w:eastAsia="zh-CN"/>
+        </w:rPr>
+        <w:t>开发包图</w:t>
       </w:r>
     </w:p>
     <w:p>
@@ -3075,6 +4121,27 @@
           <w:lang w:val="en-US" w:eastAsia="zh-CN"/>
         </w:rPr>
       </w:pPr>
+      <w:r>
+        <w:rPr>
+          <w:rFonts w:hint="eastAsia"/>
+          <w:lang w:val="en-US" w:eastAsia="zh-CN"/>
+        </w:rPr>
+        <w:t>暂略。</w:t>
+      </w:r>
+    </w:p>
+    <w:p>
+      <w:pPr>
+        <w:widowControl w:val="0"/>
+        <w:numPr>
+          <w:ilvl w:val="0"/>
+          <w:numId w:val="0"/>
+        </w:numPr>
+        <w:jc w:val="both"/>
+        <w:rPr>
+          <w:rFonts w:hint="eastAsia"/>
+          <w:lang w:val="en-US" w:eastAsia="zh-CN"/>
+        </w:rPr>
+      </w:pPr>
     </w:p>
     <w:p>
       <w:pPr>
@@ -3084,7 +4151,7 @@
           <w:lang w:val="en-US" w:eastAsia="zh-CN"/>
         </w:rPr>
       </w:pPr>
-      <w:bookmarkStart w:id="35" w:name="_Toc32202"/>
+      <w:bookmarkStart w:id="37" w:name="_Toc32202"/>
       <w:r>
         <w:rPr>
           <w:rFonts w:hint="eastAsia"/>
@@ -3092,7 +4159,7 @@
         </w:rPr>
         <w:t>3. 部署视图</w:t>
       </w:r>
-      <w:bookmarkEnd w:id="35"/>
+      <w:bookmarkEnd w:id="37"/>
     </w:p>
     <w:p>
       <w:pPr>
@@ -3187,7 +4254,7 @@
           <w:lang w:val="en-US" w:eastAsia="zh-CN"/>
         </w:rPr>
       </w:pPr>
-      <w:bookmarkStart w:id="36" w:name="_Toc27837"/>
+      <w:bookmarkStart w:id="38" w:name="_Toc27837"/>
       <w:r>
         <w:rPr>
           <w:rFonts w:hint="eastAsia"/>
@@ -3195,7 +4262,7 @@
         </w:rPr>
         <w:t>4. 引用</w:t>
       </w:r>
-      <w:bookmarkEnd w:id="36"/>
+      <w:bookmarkEnd w:id="38"/>
     </w:p>
     <w:p>
       <w:pPr>
@@ -3208,6 +4275,12 @@
     <w:sectPr>
       <w:pgSz w:w="11906" w:h="16838"/>
       <w:pgMar w:top="1440" w:right="1800" w:bottom="1440" w:left="1800" w:header="851" w:footer="992" w:gutter="0"/>
+      <w:pgBorders>
+        <w:top w:val="none" w:sz="0" w:space="0"/>
+        <w:left w:val="none" w:sz="0" w:space="0"/>
+        <w:bottom w:val="none" w:sz="0" w:space="0"/>
+        <w:right w:val="none" w:sz="0" w:space="0"/>
+      </w:pgBorders>
       <w:cols w:space="425" w:num="1"/>
       <w:docGrid w:type="lines" w:linePitch="312" w:charSpace="0"/>
     </w:sectPr>
@@ -3236,7 +4309,7 @@
     <w:lvl w:ilvl="1" w:tentative="0">
       <w:start w:val="1"/>
       <w:numFmt w:val="decimal"/>
-      <w:pStyle w:val="11"/>
+      <w:pStyle w:val="12"/>
       <w:lvlText w:val="%1.%2."/>
       <w:lvlJc w:val="left"/>
       <w:pPr>
@@ -3249,7 +4322,7 @@
     <w:lvl w:ilvl="2" w:tentative="0">
       <w:start w:val="1"/>
       <w:numFmt w:val="decimal"/>
-      <w:pStyle w:val="10"/>
+      <w:pStyle w:val="11"/>
       <w:lvlText w:val="%1.%2.%3."/>
       <w:lvlJc w:val="left"/>
       <w:pPr>
@@ -3705,7 +4778,30 @@
       <w:ind w:left="420" w:leftChars="200"/>
     </w:pPr>
   </w:style>
-  <w:style w:type="table" w:customStyle="1" w:styleId="9">
+  <w:style w:type="table" w:styleId="9">
+    <w:name w:val="Table Grid"/>
+    <w:basedOn w:val="8"/>
+    <w:uiPriority w:val="0"/>
+    <w:pPr>
+      <w:widowControl w:val="0"/>
+      <w:jc w:val="both"/>
+    </w:pPr>
+    <w:tblPr>
+      <w:tblBorders>
+        <w:top w:val="single" w:color="auto" w:sz="4" w:space="0"/>
+        <w:left w:val="single" w:color="auto" w:sz="4" w:space="0"/>
+        <w:bottom w:val="single" w:color="auto" w:sz="4" w:space="0"/>
+        <w:right w:val="single" w:color="auto" w:sz="4" w:space="0"/>
+        <w:insideH w:val="single" w:color="auto" w:sz="4" w:space="0"/>
+        <w:insideV w:val="single" w:color="auto" w:sz="4" w:space="0"/>
+      </w:tblBorders>
+      <w:tblLayout w:type="fixed"/>
+    </w:tblPr>
+    <w:tcPr>
+      <w:textDirection w:val="lrTb"/>
+    </w:tcPr>
+  </w:style>
+  <w:style w:type="table" w:customStyle="1" w:styleId="10">
     <w:name w:val="Grid Table 5 Dark Accent 6"/>
     <w:basedOn w:val="8"/>
     <w:qFormat/>
@@ -3839,11 +4935,11 @@
       </w:tcPr>
     </w:tblStylePr>
   </w:style>
-  <w:style w:type="paragraph" w:customStyle="1" w:styleId="10">
+  <w:style w:type="paragraph" w:customStyle="1" w:styleId="11">
     <w:name w:val="标题3级"/>
-    <w:basedOn w:val="11"/>
+    <w:basedOn w:val="12"/>
     <w:next w:val="1"/>
-    <w:link w:val="12"/>
+    <w:link w:val="13"/>
     <w:qFormat/>
     <w:uiPriority w:val="0"/>
     <w:pPr>
@@ -3852,11 +4948,11 @@
       </w:numPr>
     </w:pPr>
   </w:style>
-  <w:style w:type="paragraph" w:customStyle="1" w:styleId="11">
+  <w:style w:type="paragraph" w:customStyle="1" w:styleId="12">
     <w:name w:val="标题2级"/>
     <w:basedOn w:val="1"/>
     <w:next w:val="1"/>
-    <w:link w:val="13"/>
+    <w:link w:val="14"/>
     <w:qFormat/>
     <w:uiPriority w:val="0"/>
     <w:pPr>
@@ -3873,14 +4969,14 @@
       <w:bCs/>
     </w:rPr>
   </w:style>
-  <w:style w:type="character" w:customStyle="1" w:styleId="12">
+  <w:style w:type="character" w:customStyle="1" w:styleId="13">
     <w:name w:val="标题3级 Char"/>
-    <w:link w:val="10"/>
+    <w:link w:val="11"/>
     <w:uiPriority w:val="0"/>
   </w:style>
-  <w:style w:type="character" w:customStyle="1" w:styleId="13">
+  <w:style w:type="character" w:customStyle="1" w:styleId="14">
     <w:name w:val="标题2级 Char"/>
-    <w:link w:val="11"/>
+    <w:link w:val="12"/>
     <w:uiPriority w:val="0"/>
     <w:rPr>
       <w:rFonts w:ascii="微软雅黑" w:hAnsi="微软雅黑" w:eastAsia="微软雅黑"/>

</xml_diff>

<commit_message>
refactor document of architect.
</commit_message>
<xml_diff>
--- a/doc/体系结构文档.docx
+++ b/doc/体系结构文档.docx
@@ -2,15 +2,19 @@
 <file path=word/document.xml><?xml version="1.0" encoding="utf-8"?>
 <w:document xmlns:wpc="http://schemas.microsoft.com/office/word/2010/wordprocessingCanvas" xmlns:cx="http://schemas.microsoft.com/office/drawing/2014/chartex" xmlns:mc="http://schemas.openxmlformats.org/markup-compatibility/2006" xmlns:o="urn:schemas-microsoft-com:office:office" xmlns:r="http://schemas.openxmlformats.org/officeDocument/2006/relationships" xmlns:m="http://schemas.openxmlformats.org/officeDocument/2006/math" xmlns:v="urn:schemas-microsoft-com:vml" xmlns:wp14="http://schemas.microsoft.com/office/word/2010/wordprocessingDrawing" xmlns:wp="http://schemas.openxmlformats.org/drawingml/2006/wordprocessingDrawing" xmlns:w10="urn:schemas-microsoft-com:office:word" xmlns:w="http://schemas.openxmlformats.org/wordprocessingml/2006/main" xmlns:w14="http://schemas.microsoft.com/office/word/2010/wordml" xmlns:w15="http://schemas.microsoft.com/office/word/2012/wordml" xmlns:w16se="http://schemas.microsoft.com/office/word/2015/wordml/symex" xmlns:wpg="http://schemas.microsoft.com/office/word/2010/wordprocessingGroup" xmlns:wpi="http://schemas.microsoft.com/office/word/2010/wordprocessingInk" xmlns:wne="http://schemas.microsoft.com/office/word/2006/wordml" xmlns:wps="http://schemas.microsoft.com/office/word/2010/wordprocessingShape" mc:Ignorable="w14 w15 w16se wp14">
   <w:body>
-    <w:bookmarkStart w:id="0" w:name="OLE_LINK37" w:displacedByCustomXml="next"/>
-    <w:bookmarkStart w:id="1" w:name="OLE_LINK36" w:displacedByCustomXml="next"/>
-    <w:bookmarkStart w:id="2" w:name="_Toc10203" w:displacedByCustomXml="next"/>
-    <w:bookmarkStart w:id="3" w:name="OLE_LINK31" w:displacedByCustomXml="next"/>
-    <w:bookmarkStart w:id="4" w:name="_Toc30349" w:displacedByCustomXml="next"/>
+    <w:bookmarkStart w:id="0" w:name="_Toc30349" w:displacedByCustomXml="next"/>
+    <w:bookmarkStart w:id="1" w:name="_Toc10203" w:displacedByCustomXml="next"/>
+    <w:bookmarkStart w:id="2" w:name="OLE_LINK31" w:displacedByCustomXml="next"/>
+    <w:bookmarkStart w:id="3" w:name="OLE_LINK36" w:displacedByCustomXml="next"/>
+    <w:bookmarkStart w:id="4" w:name="OLE_LINK37" w:displacedByCustomXml="next"/>
     <w:sdt>
       <w:sdtPr>
         <w:rPr>
+          <w:rFonts w:ascii="Microsoft YaHei UI Light" w:eastAsia="Microsoft YaHei UI Light" w:hAnsi="Microsoft YaHei UI Light" w:cs="Microsoft YaHei UI Light"/>
           <w:color w:val="5B9BD5" w:themeColor="accent1"/>
+          <w:kern w:val="2"/>
+          <w:sz w:val="24"/>
+          <w:szCs w:val="24"/>
         </w:rPr>
         <w:id w:val="-870445765"/>
         <w:docPartObj>
@@ -20,11 +24,7 @@
       </w:sdtPr>
       <w:sdtEndPr>
         <w:rPr>
-          <w:rFonts w:ascii="Microsoft YaHei UI Light" w:eastAsia="Microsoft YaHei UI Light" w:hAnsi="Microsoft YaHei UI Light" w:cs="Microsoft YaHei UI Light"/>
           <w:color w:val="auto"/>
-          <w:kern w:val="2"/>
-          <w:sz w:val="24"/>
-          <w:szCs w:val="24"/>
         </w:rPr>
       </w:sdtEndPr>
       <w:sdtContent>
@@ -58,7 +58,7 @@
                         <pic:cNvPicPr/>
                       </pic:nvPicPr>
                       <pic:blipFill>
-                        <a:blip r:embed="rId7" cstate="print">
+                        <a:blip r:embed="rId9" cstate="print">
                           <a:duotone>
                             <a:schemeClr val="accent1">
                               <a:shade val="45000"/>
@@ -535,7 +535,7 @@
                         <pic:cNvPicPr/>
                       </pic:nvPicPr>
                       <pic:blipFill>
-                        <a:blip r:embed="rId8" cstate="print">
+                        <a:blip r:embed="rId10" cstate="print">
                           <a:duotone>
                             <a:schemeClr val="accent1">
                               <a:shade val="45000"/>
@@ -589,6 +589,11 @@
     <w:sdt>
       <w:sdtPr>
         <w:rPr>
+          <w:rFonts w:ascii="Microsoft YaHei UI Light" w:eastAsia="Microsoft YaHei UI Light" w:hAnsi="Microsoft YaHei UI Light" w:cs="Microsoft YaHei UI Light"/>
+          <w:color w:val="auto"/>
+          <w:kern w:val="2"/>
+          <w:sz w:val="24"/>
+          <w:szCs w:val="24"/>
           <w:lang w:val="zh-CN"/>
         </w:rPr>
         <w:id w:val="-970362315"/>
@@ -599,13 +604,8 @@
       </w:sdtPr>
       <w:sdtEndPr>
         <w:rPr>
-          <w:rFonts w:ascii="Microsoft YaHei UI Light" w:eastAsia="Microsoft YaHei UI Light" w:hAnsi="Microsoft YaHei UI Light" w:cs="Microsoft YaHei UI Light"/>
           <w:b/>
           <w:bCs/>
-          <w:color w:val="auto"/>
-          <w:kern w:val="2"/>
-          <w:sz w:val="24"/>
-          <w:szCs w:val="24"/>
         </w:rPr>
       </w:sdtEndPr>
       <w:sdtContent>
@@ -5837,8 +5837,8 @@
         <w:lastRenderedPageBreak/>
         <w:t>需求</w:t>
       </w:r>
-      <w:bookmarkEnd w:id="4"/>
-      <w:bookmarkEnd w:id="2"/>
+      <w:bookmarkEnd w:id="1"/>
+      <w:bookmarkEnd w:id="0"/>
       <w:bookmarkEnd w:id="5"/>
     </w:p>
     <w:p>
@@ -5848,7 +5848,7 @@
       <w:bookmarkStart w:id="6" w:name="_Toc7883"/>
       <w:bookmarkStart w:id="7" w:name="_Toc15993"/>
       <w:bookmarkStart w:id="8" w:name="_Toc486668671"/>
-      <w:bookmarkEnd w:id="3"/>
+      <w:bookmarkEnd w:id="2"/>
       <w:r>
         <w:rPr>
           <w:rFonts w:hint="eastAsia"/>
@@ -5862,9 +5862,6 @@
     <w:p>
       <w:pPr>
         <w:ind w:firstLineChars="50" w:firstLine="120"/>
-        <w:rPr>
-          <w:rFonts w:hint="eastAsia"/>
-        </w:rPr>
       </w:pPr>
       <w:r>
         <w:rPr>
@@ -6086,9 +6083,6 @@
           <w:p>
             <w:pPr>
               <w:cnfStyle w:val="000000100000" w:firstRow="0" w:lastRow="0" w:firstColumn="0" w:lastColumn="0" w:oddVBand="0" w:evenVBand="0" w:oddHBand="1" w:evenHBand="0" w:firstRowFirstColumn="0" w:firstRowLastColumn="0" w:lastRowFirstColumn="0" w:lastRowLastColumn="0"/>
-              <w:rPr>
-                <w:rFonts w:hint="eastAsia"/>
-              </w:rPr>
             </w:pPr>
             <w:bookmarkStart w:id="15" w:name="OLE_LINK40"/>
             <w:bookmarkStart w:id="16" w:name="OLE_LINK41"/>
@@ -6619,9 +6613,6 @@
           <w:p>
             <w:pPr>
               <w:cnfStyle w:val="000000000000" w:firstRow="0" w:lastRow="0" w:firstColumn="0" w:lastColumn="0" w:oddVBand="0" w:evenVBand="0" w:oddHBand="0" w:evenHBand="0" w:firstRowFirstColumn="0" w:firstRowLastColumn="0" w:lastRowFirstColumn="0" w:lastRowLastColumn="0"/>
-              <w:rPr>
-                <w:rFonts w:hint="eastAsia"/>
-              </w:rPr>
             </w:pPr>
             <w:r>
               <w:rPr>
@@ -6683,9 +6674,6 @@
           <w:p>
             <w:pPr>
               <w:cnfStyle w:val="000000100000" w:firstRow="0" w:lastRow="0" w:firstColumn="0" w:lastColumn="0" w:oddVBand="0" w:evenVBand="0" w:oddHBand="1" w:evenHBand="0" w:firstRowFirstColumn="0" w:firstRowLastColumn="0" w:lastRowFirstColumn="0" w:lastRowLastColumn="0"/>
-              <w:rPr>
-                <w:rFonts w:hint="eastAsia"/>
-              </w:rPr>
             </w:pPr>
             <w:r>
               <w:rPr>
@@ -6736,9 +6724,6 @@
           <w:p>
             <w:pPr>
               <w:cnfStyle w:val="000000000000" w:firstRow="0" w:lastRow="0" w:firstColumn="0" w:lastColumn="0" w:oddVBand="0" w:evenVBand="0" w:oddHBand="0" w:evenHBand="0" w:firstRowFirstColumn="0" w:firstRowLastColumn="0" w:lastRowFirstColumn="0" w:lastRowLastColumn="0"/>
-              <w:rPr>
-                <w:rFonts w:hint="eastAsia"/>
-              </w:rPr>
             </w:pPr>
             <w:r>
               <w:rPr>
@@ -6792,9 +6777,6 @@
           <w:p>
             <w:pPr>
               <w:cnfStyle w:val="000000100000" w:firstRow="0" w:lastRow="0" w:firstColumn="0" w:lastColumn="0" w:oddVBand="0" w:evenVBand="0" w:oddHBand="1" w:evenHBand="0" w:firstRowFirstColumn="0" w:firstRowLastColumn="0" w:lastRowFirstColumn="0" w:lastRowLastColumn="0"/>
-              <w:rPr>
-                <w:rFonts w:hint="eastAsia"/>
-              </w:rPr>
             </w:pPr>
             <w:r>
               <w:rPr>
@@ -6871,6 +6853,9 @@
     </w:p>
     <w:p>
       <w:r>
+        <w:rPr>
+          <w:noProof/>
+        </w:rPr>
         <w:drawing>
           <wp:inline distT="0" distB="0" distL="114300" distR="114300" wp14:anchorId="0A8B6D03" wp14:editId="21E1D30D">
             <wp:extent cx="5273675" cy="5393055"/>
@@ -6889,7 +6874,7 @@
                     </pic:cNvPicPr>
                   </pic:nvPicPr>
                   <pic:blipFill>
-                    <a:blip r:embed="rId9"/>
+                    <a:blip r:embed="rId11"/>
                     <a:stretch>
                       <a:fillRect/>
                     </a:stretch>
@@ -6931,20 +6916,19 @@
       <w:pPr>
         <w:pStyle w:val="2"/>
       </w:pPr>
-      <w:bookmarkStart w:id="42" w:name="_Toc10045"/>
-      <w:bookmarkStart w:id="43" w:name="_Toc486668674"/>
+      <w:bookmarkStart w:id="42" w:name="_Toc486668674"/>
+      <w:bookmarkStart w:id="43" w:name="_Toc10045"/>
       <w:r>
         <w:rPr>
           <w:rFonts w:hint="eastAsia"/>
         </w:rPr>
         <w:t>主要模块</w:t>
       </w:r>
-      <w:bookmarkEnd w:id="43"/>
+      <w:bookmarkEnd w:id="42"/>
     </w:p>
     <w:p>
       <w:pPr>
         <w:rPr>
-          <w:rFonts w:hint="eastAsia"/>
           <w:bCs/>
         </w:rPr>
       </w:pPr>
@@ -6955,7 +6939,7 @@
         </w:rPr>
         <w:t>系统分为四部分：</w:t>
       </w:r>
-      <w:bookmarkEnd w:id="42"/>
+      <w:bookmarkEnd w:id="43"/>
     </w:p>
     <w:p>
       <w:pPr>
@@ -7236,9 +7220,6 @@
     <w:p>
       <w:pPr>
         <w:pStyle w:val="2"/>
-        <w:rPr>
-          <w:rFonts w:hint="eastAsia"/>
-        </w:rPr>
       </w:pPr>
       <w:bookmarkStart w:id="49" w:name="_Toc486668679"/>
       <w:r>
@@ -7267,6 +7248,9 @@
     </w:p>
     <w:p>
       <w:r>
+        <w:rPr>
+          <w:noProof/>
+        </w:rPr>
         <w:drawing>
           <wp:inline distT="0" distB="0" distL="114300" distR="114300" wp14:anchorId="6F6A4DB8" wp14:editId="5C348E4B">
             <wp:extent cx="4904740" cy="885825"/>
@@ -7285,7 +7269,7 @@
                     </pic:cNvPicPr>
                   </pic:nvPicPr>
                   <pic:blipFill>
-                    <a:blip r:embed="rId10"/>
+                    <a:blip r:embed="rId12"/>
                     <a:stretch>
                       <a:fillRect/>
                     </a:stretch>
@@ -7314,9 +7298,6 @@
     <w:p>
       <w:pPr>
         <w:pStyle w:val="2"/>
-        <w:rPr>
-          <w:rFonts w:hint="eastAsia"/>
-        </w:rPr>
       </w:pPr>
       <w:bookmarkStart w:id="51" w:name="_Toc486668680"/>
       <w:r>
@@ -7345,6 +7326,9 @@
     </w:p>
     <w:p>
       <w:r>
+        <w:rPr>
+          <w:noProof/>
+        </w:rPr>
         <w:lastRenderedPageBreak/>
         <w:drawing>
           <wp:inline distT="0" distB="0" distL="114300" distR="114300" wp14:anchorId="6743B639" wp14:editId="2BB2A6E3">
@@ -7364,7 +7348,7 @@
                     </pic:cNvPicPr>
                   </pic:nvPicPr>
                   <pic:blipFill>
-                    <a:blip r:embed="rId11"/>
+                    <a:blip r:embed="rId13"/>
                     <a:stretch>
                       <a:fillRect/>
                     </a:stretch>
@@ -7394,8 +7378,8 @@
         <w:pStyle w:val="2"/>
       </w:pPr>
       <w:bookmarkStart w:id="53" w:name="_Toc20221"/>
-      <w:bookmarkStart w:id="54" w:name="_Toc18501"/>
-      <w:bookmarkStart w:id="55" w:name="_Toc486668681"/>
+      <w:bookmarkStart w:id="54" w:name="_Toc486668681"/>
+      <w:bookmarkStart w:id="55" w:name="_Toc18501"/>
       <w:r>
         <w:rPr>
           <w:rFonts w:hint="eastAsia"/>
@@ -7409,7 +7393,7 @@
         <w:t>流程</w:t>
       </w:r>
       <w:bookmarkEnd w:id="53"/>
-      <w:bookmarkEnd w:id="55"/>
+      <w:bookmarkEnd w:id="54"/>
     </w:p>
     <w:p>
       <w:pPr>
@@ -7431,7 +7415,7 @@
         </w:rPr>
         <w:t>数据接收流程描述</w:t>
       </w:r>
-      <w:bookmarkEnd w:id="54"/>
+      <w:bookmarkEnd w:id="55"/>
       <w:bookmarkEnd w:id="56"/>
       <w:bookmarkEnd w:id="57"/>
     </w:p>
@@ -7685,9 +7669,6 @@
     <w:p>
       <w:pPr>
         <w:ind w:firstLine="360"/>
-        <w:rPr>
-          <w:rFonts w:hint="eastAsia"/>
-        </w:rPr>
       </w:pPr>
       <w:r>
         <w:rPr>
@@ -7756,11 +7737,6 @@
       </w:r>
     </w:p>
     <w:p>
-      <w:pPr>
-        <w:rPr>
-          <w:rFonts w:hint="eastAsia"/>
-        </w:rPr>
-      </w:pPr>
       <w:r>
         <w:rPr>
           <w:rFonts w:hint="eastAsia"/>
@@ -7953,294 +7929,743 @@
       </w:r>
       <w:bookmarkEnd w:id="73"/>
     </w:p>
+    <w:p/>
     <w:tbl>
       <w:tblPr>
-        <w:tblStyle w:val="af4"/>
-        <w:tblW w:w="8522" w:type="dxa"/>
-        <w:tblLayout w:type="fixed"/>
+        <w:tblStyle w:val="5-5"/>
+        <w:tblW w:w="0" w:type="auto"/>
         <w:tblLook w:val="04A0" w:firstRow="1" w:lastRow="0" w:firstColumn="1" w:lastColumn="0" w:noHBand="0" w:noVBand="1"/>
       </w:tblPr>
       <w:tblGrid>
-        <w:gridCol w:w="513"/>
-        <w:gridCol w:w="1431"/>
-        <w:gridCol w:w="6578"/>
+        <w:gridCol w:w="1129"/>
+        <w:gridCol w:w="1418"/>
+        <w:gridCol w:w="5749"/>
       </w:tblGrid>
       <w:tr>
-        <w:tc>
-          <w:tcPr>
-            <w:tcW w:w="513" w:type="dxa"/>
-            <w:shd w:val="clear" w:color="auto" w:fill="A8D08D" w:themeFill="accent6" w:themeFillTint="99"/>
-          </w:tcPr>
-          <w:p>
-            <w:bookmarkStart w:id="74" w:name="_Toc2579"/>
-            <w:bookmarkStart w:id="75" w:name="OLE_LINK15" w:colFirst="1" w:colLast="1"/>
-            <w:r>
-              <w:rPr>
-                <w:rFonts w:hint="eastAsia"/>
-              </w:rPr>
-              <w:t>1.</w:t>
-            </w:r>
-          </w:p>
-        </w:tc>
-        <w:tc>
-          <w:tcPr>
-            <w:tcW w:w="1431" w:type="dxa"/>
-            <w:shd w:val="clear" w:color="auto" w:fill="A8D08D" w:themeFill="accent6" w:themeFillTint="99"/>
-          </w:tcPr>
-          <w:p>
-            <w:bookmarkStart w:id="76" w:name="_Toc32014"/>
-            <w:bookmarkEnd w:id="74"/>
+        <w:trPr>
+          <w:cnfStyle w:val="100000000000" w:firstRow="1" w:lastRow="0" w:firstColumn="0" w:lastColumn="0" w:oddVBand="0" w:evenVBand="0" w:oddHBand="0" w:evenHBand="0" w:firstRowFirstColumn="0" w:firstRowLastColumn="0" w:lastRowFirstColumn="0" w:lastRowLastColumn="0"/>
+        </w:trPr>
+        <w:tc>
+          <w:tcPr>
+            <w:cnfStyle w:val="001000000000" w:firstRow="0" w:lastRow="0" w:firstColumn="1" w:lastColumn="0" w:oddVBand="0" w:evenVBand="0" w:oddHBand="0" w:evenHBand="0" w:firstRowFirstColumn="0" w:firstRowLastColumn="0" w:lastRowFirstColumn="0" w:lastRowLastColumn="0"/>
+            <w:tcW w:w="8296" w:type="dxa"/>
+            <w:gridSpan w:val="3"/>
+          </w:tcPr>
+          <w:p>
+            <w:proofErr w:type="spellStart"/>
+            <w:r>
+              <w:t>Hdfs</w:t>
+            </w:r>
+            <w:proofErr w:type="spellEnd"/>
+            <w:r>
+              <w:t>(</w:t>
+            </w:r>
+            <w:proofErr w:type="spellStart"/>
+            <w:r>
+              <w:t>WebHDFS</w:t>
+            </w:r>
+            <w:proofErr w:type="spellEnd"/>
+            <w:r>
+              <w:t>)</w:t>
+            </w:r>
             <w:r>
               <w:rPr>
                 <w:rFonts w:hint="eastAsia"/>
               </w:rPr>
               <w:t>接口</w:t>
             </w:r>
-          </w:p>
-        </w:tc>
-        <w:tc>
-          <w:tcPr>
-            <w:tcW w:w="6578" w:type="dxa"/>
-            <w:shd w:val="clear" w:color="auto" w:fill="A8D08D" w:themeFill="accent6" w:themeFillTint="99"/>
-          </w:tcPr>
-          <w:p>
-            <w:bookmarkStart w:id="77" w:name="_Toc29447"/>
-            <w:bookmarkEnd w:id="76"/>
+            <w:r>
+              <w:rPr>
+                <w:rFonts w:hint="eastAsia"/>
+              </w:rPr>
+              <w:t>，使用时要求</w:t>
+            </w:r>
+          </w:p>
+          <w:p>
+            <w:pPr>
+              <w:pStyle w:val="aff9"/>
+              <w:numPr>
+                <w:ilvl w:val="0"/>
+                <w:numId w:val="5"/>
+              </w:numPr>
+              <w:ind w:firstLineChars="0"/>
+              <w:rPr>
+                <w:rFonts w:hint="eastAsia"/>
+              </w:rPr>
+            </w:pPr>
             <w:proofErr w:type="spellStart"/>
             <w:r>
               <w:rPr>
                 <w:rFonts w:hint="eastAsia"/>
               </w:rPr>
-              <w:t>readStatistic</w:t>
+              <w:t>WebHDFS</w:t>
             </w:r>
             <w:proofErr w:type="spellEnd"/>
             <w:r>
               <w:rPr>
                 <w:rFonts w:hint="eastAsia"/>
               </w:rPr>
-              <w:t>(Path)</w:t>
-            </w:r>
-          </w:p>
-        </w:tc>
-        <w:bookmarkEnd w:id="77"/>
-      </w:tr>
-      <w:tr>
-        <w:tc>
-          <w:tcPr>
-            <w:tcW w:w="513" w:type="dxa"/>
-          </w:tcPr>
-          <w:p/>
-        </w:tc>
-        <w:tc>
-          <w:tcPr>
-            <w:tcW w:w="1431" w:type="dxa"/>
-          </w:tcPr>
-          <w:p>
-            <w:bookmarkStart w:id="78" w:name="_Toc6803"/>
-            <w:r>
-              <w:rPr>
-                <w:rFonts w:hint="eastAsia"/>
-              </w:rPr>
-              <w:t>接口描述</w:t>
-            </w:r>
-          </w:p>
-        </w:tc>
-        <w:tc>
-          <w:tcPr>
-            <w:tcW w:w="6578" w:type="dxa"/>
-          </w:tcPr>
-          <w:p>
-            <w:bookmarkStart w:id="79" w:name="_Toc25845"/>
-            <w:bookmarkEnd w:id="78"/>
-            <w:r>
-              <w:rPr>
-                <w:rFonts w:hint="eastAsia"/>
-              </w:rPr>
-              <w:t>通过WEBHDFS,根据路径读取HDFS文件中的统计数据</w:t>
-            </w:r>
-          </w:p>
-        </w:tc>
-        <w:bookmarkEnd w:id="79"/>
+              <w:t>已经启动</w:t>
+            </w:r>
+          </w:p>
+          <w:p>
+            <w:pPr>
+              <w:pStyle w:val="aff9"/>
+              <w:numPr>
+                <w:ilvl w:val="0"/>
+                <w:numId w:val="5"/>
+              </w:numPr>
+              <w:ind w:firstLineChars="0"/>
+              <w:rPr>
+                <w:rFonts w:hint="eastAsia"/>
+              </w:rPr>
+            </w:pPr>
+            <w:r>
+              <w:rPr>
+                <w:rFonts w:hint="eastAsia"/>
+              </w:rPr>
+              <w:t>客户端已经</w:t>
+            </w:r>
+            <w:r>
+              <w:rPr>
+                <w:rFonts w:hint="eastAsia"/>
+              </w:rPr>
+              <w:t>配置hosts文件</w:t>
+            </w:r>
+            <w:r>
+              <w:rPr>
+                <w:rFonts w:hint="eastAsia"/>
+              </w:rPr>
+              <w:t>，如master指向对应的IP</w:t>
+            </w:r>
+          </w:p>
+          <w:p>
+            <w:pPr>
+              <w:pStyle w:val="aff9"/>
+              <w:numPr>
+                <w:ilvl w:val="0"/>
+                <w:numId w:val="5"/>
+              </w:numPr>
+              <w:ind w:firstLineChars="0"/>
+              <w:rPr>
+                <w:rFonts w:hint="eastAsia"/>
+              </w:rPr>
+            </w:pPr>
+            <w:proofErr w:type="spellStart"/>
+            <w:r>
+              <w:rPr>
+                <w:rFonts w:hint="eastAsia"/>
+              </w:rPr>
+              <w:t>web</w:t>
+            </w:r>
+            <w:r>
+              <w:t>HDFS</w:t>
+            </w:r>
+            <w:proofErr w:type="spellEnd"/>
+            <w:r>
+              <w:rPr>
+                <w:rFonts w:hint="eastAsia"/>
+              </w:rPr>
+              <w:t>配置</w:t>
+            </w:r>
+            <w:r>
+              <w:rPr>
+                <w:rFonts w:hint="eastAsia"/>
+              </w:rPr>
+              <w:t>授权</w:t>
+            </w:r>
+          </w:p>
+        </w:tc>
       </w:tr>
       <w:tr>
         <w:trPr>
-          <w:trHeight w:val="312"/>
+          <w:cnfStyle w:val="000000100000" w:firstRow="0" w:lastRow="0" w:firstColumn="0" w:lastColumn="0" w:oddVBand="0" w:evenVBand="0" w:oddHBand="1" w:evenHBand="0" w:firstRowFirstColumn="0" w:firstRowLastColumn="0" w:lastRowFirstColumn="0" w:lastRowLastColumn="0"/>
+          <w:trHeight w:val="240"/>
         </w:trPr>
         <w:tc>
           <w:tcPr>
-            <w:tcW w:w="513" w:type="dxa"/>
-          </w:tcPr>
-          <w:p/>
-        </w:tc>
-        <w:tc>
-          <w:tcPr>
-            <w:tcW w:w="1431" w:type="dxa"/>
-          </w:tcPr>
-          <w:p>
-            <w:bookmarkStart w:id="80" w:name="_Toc27246"/>
-            <w:r>
-              <w:rPr>
-                <w:rFonts w:hint="eastAsia"/>
-              </w:rPr>
-              <w:t>前置条件</w:t>
-            </w:r>
-          </w:p>
-        </w:tc>
-        <w:tc>
-          <w:tcPr>
-            <w:tcW w:w="6578" w:type="dxa"/>
-          </w:tcPr>
-          <w:p>
-            <w:bookmarkStart w:id="81" w:name="_Toc29976"/>
-            <w:bookmarkEnd w:id="80"/>
-            <w:r>
-              <w:rPr>
-                <w:rFonts w:hint="eastAsia"/>
-              </w:rPr>
-              <w:t>Path对应文件已存在，</w:t>
+            <w:cnfStyle w:val="001000000000" w:firstRow="0" w:lastRow="0" w:firstColumn="1" w:lastColumn="0" w:oddVBand="0" w:evenVBand="0" w:oddHBand="0" w:evenHBand="0" w:firstRowFirstColumn="0" w:firstRowLastColumn="0" w:lastRowFirstColumn="0" w:lastRowLastColumn="0"/>
+            <w:tcW w:w="1129" w:type="dxa"/>
+            <w:vMerge w:val="restart"/>
+          </w:tcPr>
+          <w:p>
+            <w:pPr>
+              <w:rPr>
+                <w:rFonts w:hint="eastAsia"/>
+              </w:rPr>
+            </w:pPr>
+            <w:r>
+              <w:rPr>
+                <w:rFonts w:hint="eastAsia"/>
+              </w:rPr>
+              <w:lastRenderedPageBreak/>
+              <w:t>1</w:t>
+            </w:r>
+          </w:p>
+        </w:tc>
+        <w:tc>
+          <w:tcPr>
+            <w:tcW w:w="1418" w:type="dxa"/>
+          </w:tcPr>
+          <w:p>
+            <w:pPr>
+              <w:cnfStyle w:val="000000100000" w:firstRow="0" w:lastRow="0" w:firstColumn="0" w:lastColumn="0" w:oddVBand="0" w:evenVBand="0" w:oddHBand="1" w:evenHBand="0" w:firstRowFirstColumn="0" w:firstRowLastColumn="0" w:lastRowFirstColumn="0" w:lastRowLastColumn="0"/>
+              <w:rPr>
+                <w:rFonts w:hint="eastAsia"/>
+              </w:rPr>
+            </w:pPr>
+            <w:r>
+              <w:rPr>
+                <w:rFonts w:hint="eastAsia"/>
+              </w:rPr>
+              <w:t>接口规范</w:t>
+            </w:r>
+          </w:p>
+        </w:tc>
+        <w:tc>
+          <w:tcPr>
+            <w:tcW w:w="5749" w:type="dxa"/>
+          </w:tcPr>
+          <w:p>
+            <w:pPr>
+              <w:widowControl/>
+              <w:shd w:val="clear" w:color="auto" w:fill="2B2B2B"/>
+              <w:tabs>
+                <w:tab w:val="left" w:pos="916"/>
+                <w:tab w:val="left" w:pos="1832"/>
+                <w:tab w:val="left" w:pos="2748"/>
+                <w:tab w:val="left" w:pos="3664"/>
+                <w:tab w:val="left" w:pos="4580"/>
+                <w:tab w:val="left" w:pos="5496"/>
+                <w:tab w:val="left" w:pos="6412"/>
+                <w:tab w:val="left" w:pos="7328"/>
+                <w:tab w:val="left" w:pos="8244"/>
+                <w:tab w:val="left" w:pos="9160"/>
+                <w:tab w:val="left" w:pos="10076"/>
+                <w:tab w:val="left" w:pos="10992"/>
+                <w:tab w:val="left" w:pos="11908"/>
+                <w:tab w:val="left" w:pos="12824"/>
+                <w:tab w:val="left" w:pos="13740"/>
+                <w:tab w:val="left" w:pos="14656"/>
+              </w:tabs>
+              <w:jc w:val="left"/>
+              <w:cnfStyle w:val="000000100000" w:firstRow="0" w:lastRow="0" w:firstColumn="0" w:lastColumn="0" w:oddVBand="0" w:evenVBand="0" w:oddHBand="1" w:evenHBand="0" w:firstRowFirstColumn="0" w:firstRowLastColumn="0" w:lastRowFirstColumn="0" w:lastRowLastColumn="0"/>
+              <w:rPr>
+                <w:rFonts w:ascii="Consolas" w:eastAsia="宋体" w:hAnsi="Consolas" w:cs="宋体"/>
+                <w:color w:val="A9B7C6"/>
+                <w:kern w:val="0"/>
+              </w:rPr>
+            </w:pPr>
+            <w:r>
+              <w:rPr>
+                <w:rFonts w:ascii="Consolas" w:eastAsia="宋体" w:hAnsi="Consolas" w:cs="宋体"/>
+                <w:color w:val="CC7832"/>
+                <w:kern w:val="0"/>
+              </w:rPr>
+              <w:t xml:space="preserve">void </w:t>
             </w:r>
             <w:proofErr w:type="spellStart"/>
-            <w:r>
-              <w:rPr>
-                <w:rFonts w:hint="eastAsia"/>
-              </w:rPr>
-              <w:t>hadoop</w:t>
+            <w:proofErr w:type="gramStart"/>
+            <w:r>
+              <w:rPr>
+                <w:rFonts w:ascii="Consolas" w:eastAsia="宋体" w:hAnsi="Consolas" w:cs="宋体"/>
+                <w:color w:val="FFC66D"/>
+                <w:kern w:val="0"/>
+              </w:rPr>
+              <w:t>uploadFiles</w:t>
             </w:r>
             <w:proofErr w:type="spellEnd"/>
             <w:r>
               <w:rPr>
-                <w:rFonts w:hint="eastAsia"/>
-              </w:rPr>
-              <w:t>平台已启动</w:t>
-            </w:r>
-          </w:p>
-        </w:tc>
-        <w:bookmarkEnd w:id="81"/>
+                <w:rFonts w:ascii="Consolas" w:eastAsia="宋体" w:hAnsi="Consolas" w:cs="宋体"/>
+                <w:color w:val="A9B7C6"/>
+                <w:kern w:val="0"/>
+              </w:rPr>
+              <w:t>(</w:t>
+            </w:r>
+            <w:proofErr w:type="gramEnd"/>
+          </w:p>
+          <w:p>
+            <w:pPr>
+              <w:widowControl/>
+              <w:shd w:val="clear" w:color="auto" w:fill="2B2B2B"/>
+              <w:tabs>
+                <w:tab w:val="left" w:pos="916"/>
+                <w:tab w:val="left" w:pos="1832"/>
+                <w:tab w:val="left" w:pos="2748"/>
+                <w:tab w:val="left" w:pos="3664"/>
+                <w:tab w:val="left" w:pos="4580"/>
+                <w:tab w:val="left" w:pos="5496"/>
+                <w:tab w:val="left" w:pos="6412"/>
+                <w:tab w:val="left" w:pos="7328"/>
+                <w:tab w:val="left" w:pos="8244"/>
+                <w:tab w:val="left" w:pos="9160"/>
+                <w:tab w:val="left" w:pos="10076"/>
+                <w:tab w:val="left" w:pos="10992"/>
+                <w:tab w:val="left" w:pos="11908"/>
+                <w:tab w:val="left" w:pos="12824"/>
+                <w:tab w:val="left" w:pos="13740"/>
+                <w:tab w:val="left" w:pos="14656"/>
+              </w:tabs>
+              <w:jc w:val="left"/>
+              <w:cnfStyle w:val="000000100000" w:firstRow="0" w:lastRow="0" w:firstColumn="0" w:lastColumn="0" w:oddVBand="0" w:evenVBand="0" w:oddHBand="1" w:evenHBand="0" w:firstRowFirstColumn="0" w:firstRowLastColumn="0" w:lastRowFirstColumn="0" w:lastRowLastColumn="0"/>
+              <w:rPr>
+                <w:rFonts w:ascii="Consolas" w:eastAsia="宋体" w:hAnsi="Consolas" w:cs="宋体" w:hint="eastAsia"/>
+                <w:color w:val="A9B7C6"/>
+                <w:kern w:val="0"/>
+              </w:rPr>
+            </w:pPr>
+            <w:proofErr w:type="spellStart"/>
+            <w:r>
+              <w:rPr>
+                <w:rFonts w:ascii="Consolas" w:eastAsia="宋体" w:hAnsi="Consolas" w:cs="宋体"/>
+                <w:color w:val="A9B7C6"/>
+                <w:kern w:val="0"/>
+              </w:rPr>
+              <w:t>InputStream</w:t>
+            </w:r>
+            <w:proofErr w:type="spellEnd"/>
+            <w:r>
+              <w:rPr>
+                <w:rFonts w:ascii="Consolas" w:eastAsia="宋体" w:hAnsi="Consolas" w:cs="宋体"/>
+                <w:color w:val="A9B7C6"/>
+                <w:kern w:val="0"/>
+              </w:rPr>
+              <w:t xml:space="preserve"> </w:t>
+            </w:r>
+            <w:proofErr w:type="spellStart"/>
+            <w:r>
+              <w:rPr>
+                <w:rFonts w:ascii="Consolas" w:eastAsia="宋体" w:hAnsi="Consolas" w:cs="宋体"/>
+                <w:color w:val="A9B7C6"/>
+                <w:kern w:val="0"/>
+              </w:rPr>
+              <w:t>in</w:t>
+            </w:r>
+            <w:r>
+              <w:rPr>
+                <w:rFonts w:ascii="Consolas" w:eastAsia="宋体" w:hAnsi="Consolas" w:cs="宋体"/>
+                <w:color w:val="CC7832"/>
+                <w:kern w:val="0"/>
+              </w:rPr>
+              <w:t>,</w:t>
+            </w:r>
+            <w:r>
+              <w:rPr>
+                <w:rFonts w:ascii="Consolas" w:eastAsia="宋体" w:hAnsi="Consolas" w:cs="宋体"/>
+                <w:color w:val="A9B7C6"/>
+                <w:kern w:val="0"/>
+              </w:rPr>
+              <w:t>String</w:t>
+            </w:r>
+            <w:proofErr w:type="spellEnd"/>
+            <w:r>
+              <w:rPr>
+                <w:rFonts w:ascii="Consolas" w:eastAsia="宋体" w:hAnsi="Consolas" w:cs="宋体"/>
+                <w:color w:val="A9B7C6"/>
+                <w:kern w:val="0"/>
+              </w:rPr>
+              <w:t xml:space="preserve"> </w:t>
+            </w:r>
+            <w:proofErr w:type="spellStart"/>
+            <w:r>
+              <w:rPr>
+                <w:rFonts w:ascii="Consolas" w:eastAsia="宋体" w:hAnsi="Consolas" w:cs="宋体"/>
+                <w:color w:val="A9B7C6"/>
+                <w:kern w:val="0"/>
+              </w:rPr>
+              <w:t>outputFile</w:t>
+            </w:r>
+            <w:proofErr w:type="spellEnd"/>
+            <w:r>
+              <w:rPr>
+                <w:rFonts w:ascii="Consolas" w:eastAsia="宋体" w:hAnsi="Consolas" w:cs="宋体"/>
+                <w:color w:val="A9B7C6"/>
+                <w:kern w:val="0"/>
+              </w:rPr>
+              <w:t>)</w:t>
+            </w:r>
+          </w:p>
+        </w:tc>
       </w:tr>
       <w:tr>
-        <w:tc>
-          <w:tcPr>
-            <w:tcW w:w="513" w:type="dxa"/>
-            <w:shd w:val="clear" w:color="auto" w:fill="A8D08D" w:themeFill="accent6" w:themeFillTint="99"/>
-          </w:tcPr>
-          <w:p>
-            <w:bookmarkStart w:id="82" w:name="_Toc26884"/>
-            <w:bookmarkEnd w:id="75"/>
-            <w:r>
-              <w:rPr>
-                <w:rFonts w:hint="eastAsia"/>
-              </w:rPr>
-              <w:t>2.</w:t>
-            </w:r>
-          </w:p>
-        </w:tc>
-        <w:tc>
-          <w:tcPr>
-            <w:tcW w:w="1431" w:type="dxa"/>
-            <w:shd w:val="clear" w:color="auto" w:fill="A8D08D" w:themeFill="accent6" w:themeFillTint="99"/>
-          </w:tcPr>
-          <w:p>
-            <w:bookmarkStart w:id="83" w:name="_Toc25076"/>
-            <w:bookmarkEnd w:id="82"/>
-            <w:r>
-              <w:rPr>
-                <w:rFonts w:hint="eastAsia"/>
-              </w:rPr>
-              <w:t>接口</w:t>
-            </w:r>
-          </w:p>
-        </w:tc>
-        <w:tc>
-          <w:tcPr>
-            <w:tcW w:w="6578" w:type="dxa"/>
-            <w:shd w:val="clear" w:color="auto" w:fill="A8D08D" w:themeFill="accent6" w:themeFillTint="99"/>
-          </w:tcPr>
-          <w:p>
-            <w:bookmarkStart w:id="84" w:name="_Toc1976"/>
-            <w:bookmarkEnd w:id="83"/>
-            <w:proofErr w:type="spellStart"/>
-            <w:r>
-              <w:rPr>
-                <w:rFonts w:hint="eastAsia"/>
-              </w:rPr>
-              <w:t>saveData</w:t>
-            </w:r>
-            <w:proofErr w:type="spellEnd"/>
-            <w:r>
-              <w:rPr>
-                <w:rFonts w:hint="eastAsia"/>
-              </w:rPr>
-              <w:t>(</w:t>
-            </w:r>
-            <w:proofErr w:type="spellStart"/>
-            <w:r>
-              <w:rPr>
-                <w:rFonts w:hint="eastAsia"/>
-              </w:rPr>
-              <w:t>Data,Path</w:t>
-            </w:r>
-            <w:proofErr w:type="spellEnd"/>
-            <w:r>
-              <w:rPr>
-                <w:rFonts w:hint="eastAsia"/>
-              </w:rPr>
-              <w:t>)</w:t>
-            </w:r>
-          </w:p>
-        </w:tc>
-        <w:bookmarkEnd w:id="84"/>
+        <w:trPr>
+          <w:trHeight w:val="240"/>
+        </w:trPr>
+        <w:tc>
+          <w:tcPr>
+            <w:cnfStyle w:val="001000000000" w:firstRow="0" w:lastRow="0" w:firstColumn="1" w:lastColumn="0" w:oddVBand="0" w:evenVBand="0" w:oddHBand="0" w:evenHBand="0" w:firstRowFirstColumn="0" w:firstRowLastColumn="0" w:lastRowFirstColumn="0" w:lastRowLastColumn="0"/>
+            <w:tcW w:w="1129" w:type="dxa"/>
+            <w:vMerge/>
+          </w:tcPr>
+          <w:p>
+            <w:pPr>
+              <w:rPr>
+                <w:rFonts w:hint="eastAsia"/>
+              </w:rPr>
+            </w:pPr>
+          </w:p>
+        </w:tc>
+        <w:tc>
+          <w:tcPr>
+            <w:tcW w:w="1418" w:type="dxa"/>
+            <w:shd w:val="clear" w:color="auto" w:fill="B4C6E7" w:themeFill="accent5" w:themeFillTint="66"/>
+          </w:tcPr>
+          <w:p>
+            <w:pPr>
+              <w:cnfStyle w:val="000000000000" w:firstRow="0" w:lastRow="0" w:firstColumn="0" w:lastColumn="0" w:oddVBand="0" w:evenVBand="0" w:oddHBand="0" w:evenHBand="0" w:firstRowFirstColumn="0" w:firstRowLastColumn="0" w:lastRowFirstColumn="0" w:lastRowLastColumn="0"/>
+              <w:rPr>
+                <w:rFonts w:hint="eastAsia"/>
+              </w:rPr>
+            </w:pPr>
+            <w:r>
+              <w:rPr>
+                <w:rFonts w:hint="eastAsia"/>
+              </w:rPr>
+              <w:t>接口描述</w:t>
+            </w:r>
+          </w:p>
+        </w:tc>
+        <w:tc>
+          <w:tcPr>
+            <w:tcW w:w="5749" w:type="dxa"/>
+            <w:shd w:val="clear" w:color="auto" w:fill="B4C6E7" w:themeFill="accent5" w:themeFillTint="66"/>
+          </w:tcPr>
+          <w:p>
+            <w:pPr>
+              <w:cnfStyle w:val="000000000000" w:firstRow="0" w:lastRow="0" w:firstColumn="0" w:lastColumn="0" w:oddVBand="0" w:evenVBand="0" w:oddHBand="0" w:evenHBand="0" w:firstRowFirstColumn="0" w:firstRowLastColumn="0" w:lastRowFirstColumn="0" w:lastRowLastColumn="0"/>
+              <w:rPr>
+                <w:rFonts w:hint="eastAsia"/>
+              </w:rPr>
+            </w:pPr>
+            <w:r>
+              <w:rPr>
+                <w:rFonts w:hint="eastAsia"/>
+              </w:rPr>
+              <w:t>上传</w:t>
+            </w:r>
+            <w:r>
+              <w:rPr>
+                <w:rFonts w:hint="eastAsia"/>
+              </w:rPr>
+              <w:t>数据至HDFS的</w:t>
+            </w:r>
+            <w:r>
+              <w:rPr>
+                <w:rFonts w:hint="eastAsia"/>
+              </w:rPr>
+              <w:t>指定目录</w:t>
+            </w:r>
+          </w:p>
+        </w:tc>
       </w:tr>
       <w:tr>
-        <w:tc>
-          <w:tcPr>
-            <w:tcW w:w="513" w:type="dxa"/>
-          </w:tcPr>
-          <w:p/>
-        </w:tc>
-        <w:tc>
-          <w:tcPr>
-            <w:tcW w:w="1431" w:type="dxa"/>
-          </w:tcPr>
-          <w:p>
-            <w:bookmarkStart w:id="85" w:name="_Toc30881"/>
-            <w:r>
-              <w:rPr>
-                <w:rFonts w:hint="eastAsia"/>
-              </w:rPr>
-              <w:t>接口描述</w:t>
-            </w:r>
-          </w:p>
-        </w:tc>
-        <w:tc>
-          <w:tcPr>
-            <w:tcW w:w="6578" w:type="dxa"/>
-          </w:tcPr>
-          <w:p>
-            <w:bookmarkStart w:id="86" w:name="_Toc892"/>
-            <w:bookmarkEnd w:id="85"/>
-            <w:r>
-              <w:rPr>
-                <w:rFonts w:hint="eastAsia"/>
-              </w:rPr>
-              <w:t>通过WEBHDFS将数据存储至HDFS平台</w:t>
-            </w:r>
-          </w:p>
-        </w:tc>
-        <w:bookmarkEnd w:id="86"/>
+        <w:trPr>
+          <w:cnfStyle w:val="000000100000" w:firstRow="0" w:lastRow="0" w:firstColumn="0" w:lastColumn="0" w:oddVBand="0" w:evenVBand="0" w:oddHBand="1" w:evenHBand="0" w:firstRowFirstColumn="0" w:firstRowLastColumn="0" w:lastRowFirstColumn="0" w:lastRowLastColumn="0"/>
+          <w:trHeight w:val="240"/>
+        </w:trPr>
+        <w:tc>
+          <w:tcPr>
+            <w:cnfStyle w:val="001000000000" w:firstRow="0" w:lastRow="0" w:firstColumn="1" w:lastColumn="0" w:oddVBand="0" w:evenVBand="0" w:oddHBand="0" w:evenHBand="0" w:firstRowFirstColumn="0" w:firstRowLastColumn="0" w:lastRowFirstColumn="0" w:lastRowLastColumn="0"/>
+            <w:tcW w:w="1129" w:type="dxa"/>
+            <w:vMerge/>
+          </w:tcPr>
+          <w:p>
+            <w:pPr>
+              <w:rPr>
+                <w:rFonts w:hint="eastAsia"/>
+              </w:rPr>
+            </w:pPr>
+          </w:p>
+        </w:tc>
+        <w:tc>
+          <w:tcPr>
+            <w:tcW w:w="1418" w:type="dxa"/>
+          </w:tcPr>
+          <w:p>
+            <w:pPr>
+              <w:cnfStyle w:val="000000100000" w:firstRow="0" w:lastRow="0" w:firstColumn="0" w:lastColumn="0" w:oddVBand="0" w:evenVBand="0" w:oddHBand="1" w:evenHBand="0" w:firstRowFirstColumn="0" w:firstRowLastColumn="0" w:lastRowFirstColumn="0" w:lastRowLastColumn="0"/>
+              <w:rPr>
+                <w:rFonts w:hint="eastAsia"/>
+              </w:rPr>
+            </w:pPr>
+            <w:r>
+              <w:rPr>
+                <w:rFonts w:hint="eastAsia"/>
+              </w:rPr>
+              <w:t>前置条件</w:t>
+            </w:r>
+          </w:p>
+        </w:tc>
+        <w:tc>
+          <w:tcPr>
+            <w:tcW w:w="5749" w:type="dxa"/>
+          </w:tcPr>
+          <w:p>
+            <w:pPr>
+              <w:cnfStyle w:val="000000100000" w:firstRow="0" w:lastRow="0" w:firstColumn="0" w:lastColumn="0" w:oddVBand="0" w:evenVBand="0" w:oddHBand="1" w:evenHBand="0" w:firstRowFirstColumn="0" w:firstRowLastColumn="0" w:lastRowFirstColumn="0" w:lastRowLastColumn="0"/>
+              <w:rPr>
+                <w:rFonts w:hint="eastAsia"/>
+              </w:rPr>
+            </w:pPr>
+            <w:proofErr w:type="spellStart"/>
+            <w:r>
+              <w:t>O</w:t>
+            </w:r>
+            <w:r>
+              <w:rPr>
+                <w:rFonts w:hint="eastAsia"/>
+              </w:rPr>
+              <w:t>utput</w:t>
+            </w:r>
+            <w:r>
+              <w:t>File</w:t>
+            </w:r>
+            <w:proofErr w:type="spellEnd"/>
+            <w:r>
+              <w:rPr>
+                <w:rFonts w:hint="eastAsia"/>
+              </w:rPr>
+              <w:t>父目录已存在，</w:t>
+            </w:r>
+            <w:r>
+              <w:rPr>
+                <w:rFonts w:hint="eastAsia"/>
+              </w:rPr>
+              <w:t>且指向的文件不存在</w:t>
+            </w:r>
+          </w:p>
+        </w:tc>
       </w:tr>
       <w:tr>
-        <w:tc>
-          <w:tcPr>
-            <w:tcW w:w="513" w:type="dxa"/>
-          </w:tcPr>
-          <w:p/>
-        </w:tc>
-        <w:tc>
-          <w:tcPr>
-            <w:tcW w:w="1431" w:type="dxa"/>
-          </w:tcPr>
-          <w:p>
-            <w:bookmarkStart w:id="87" w:name="_Toc32151"/>
+        <w:trPr>
+          <w:trHeight w:val="240"/>
+        </w:trPr>
+        <w:tc>
+          <w:tcPr>
+            <w:cnfStyle w:val="001000000000" w:firstRow="0" w:lastRow="0" w:firstColumn="1" w:lastColumn="0" w:oddVBand="0" w:evenVBand="0" w:oddHBand="0" w:evenHBand="0" w:firstRowFirstColumn="0" w:firstRowLastColumn="0" w:lastRowFirstColumn="0" w:lastRowLastColumn="0"/>
+            <w:tcW w:w="1129" w:type="dxa"/>
+            <w:vMerge w:val="restart"/>
+          </w:tcPr>
+          <w:p>
+            <w:pPr>
+              <w:rPr>
+                <w:rFonts w:hint="eastAsia"/>
+              </w:rPr>
+            </w:pPr>
+            <w:r>
+              <w:rPr>
+                <w:rFonts w:hint="eastAsia"/>
+              </w:rPr>
+              <w:t>2</w:t>
+            </w:r>
+          </w:p>
+        </w:tc>
+        <w:tc>
+          <w:tcPr>
+            <w:tcW w:w="1418" w:type="dxa"/>
+          </w:tcPr>
+          <w:p>
+            <w:pPr>
+              <w:cnfStyle w:val="000000000000" w:firstRow="0" w:lastRow="0" w:firstColumn="0" w:lastColumn="0" w:oddVBand="0" w:evenVBand="0" w:oddHBand="0" w:evenHBand="0" w:firstRowFirstColumn="0" w:firstRowLastColumn="0" w:lastRowFirstColumn="0" w:lastRowLastColumn="0"/>
+              <w:rPr>
+                <w:rFonts w:hint="eastAsia"/>
+              </w:rPr>
+            </w:pPr>
+            <w:r>
+              <w:rPr>
+                <w:rFonts w:hint="eastAsia"/>
+              </w:rPr>
+              <w:t>接口规范</w:t>
+            </w:r>
+          </w:p>
+        </w:tc>
+        <w:tc>
+          <w:tcPr>
+            <w:tcW w:w="5749" w:type="dxa"/>
+          </w:tcPr>
+          <w:p>
+            <w:pPr>
+              <w:pStyle w:val="HTML"/>
+              <w:shd w:val="clear" w:color="auto" w:fill="2B2B2B"/>
+              <w:cnfStyle w:val="000000000000" w:firstRow="0" w:lastRow="0" w:firstColumn="0" w:lastColumn="0" w:oddVBand="0" w:evenVBand="0" w:oddHBand="0" w:evenHBand="0" w:firstRowFirstColumn="0" w:firstRowLastColumn="0" w:lastRowFirstColumn="0" w:lastRowLastColumn="0"/>
+              <w:rPr>
+                <w:rFonts w:ascii="Consolas" w:hAnsi="Consolas"/>
+                <w:color w:val="A9B7C6"/>
+              </w:rPr>
+            </w:pPr>
+            <w:proofErr w:type="spellStart"/>
+            <w:r>
+              <w:rPr>
+                <w:rFonts w:ascii="Consolas" w:hAnsi="Consolas"/>
+                <w:color w:val="A9B7C6"/>
+                <w:shd w:val="clear" w:color="auto" w:fill="344134"/>
+              </w:rPr>
+              <w:t>DataInputStream</w:t>
+            </w:r>
+            <w:proofErr w:type="spellEnd"/>
+            <w:r>
+              <w:rPr>
+                <w:rFonts w:ascii="Consolas" w:hAnsi="Consolas"/>
+                <w:color w:val="A9B7C6"/>
+              </w:rPr>
+              <w:t xml:space="preserve"> </w:t>
+            </w:r>
+            <w:proofErr w:type="spellStart"/>
+            <w:proofErr w:type="gramStart"/>
+            <w:r>
+              <w:rPr>
+                <w:rFonts w:ascii="Consolas" w:hAnsi="Consolas"/>
+                <w:color w:val="FFC66D"/>
+              </w:rPr>
+              <w:t>readFromHdfs</w:t>
+            </w:r>
+            <w:proofErr w:type="spellEnd"/>
+            <w:r>
+              <w:rPr>
+                <w:rFonts w:ascii="Consolas" w:hAnsi="Consolas"/>
+                <w:color w:val="A9B7C6"/>
+              </w:rPr>
+              <w:t>(</w:t>
+            </w:r>
+            <w:proofErr w:type="gramEnd"/>
+          </w:p>
+          <w:p>
+            <w:pPr>
+              <w:pStyle w:val="HTML"/>
+              <w:shd w:val="clear" w:color="auto" w:fill="2B2B2B"/>
+              <w:cnfStyle w:val="000000000000" w:firstRow="0" w:lastRow="0" w:firstColumn="0" w:lastColumn="0" w:oddVBand="0" w:evenVBand="0" w:oddHBand="0" w:evenHBand="0" w:firstRowFirstColumn="0" w:firstRowLastColumn="0" w:lastRowFirstColumn="0" w:lastRowLastColumn="0"/>
+              <w:rPr>
+                <w:rFonts w:ascii="Consolas" w:hAnsi="Consolas" w:hint="eastAsia"/>
+                <w:color w:val="A9B7C6"/>
+              </w:rPr>
+            </w:pPr>
+            <w:r>
+              <w:rPr>
+                <w:rFonts w:ascii="Consolas" w:hAnsi="Consolas"/>
+                <w:color w:val="A9B7C6"/>
+              </w:rPr>
+              <w:t xml:space="preserve">String </w:t>
+            </w:r>
+            <w:proofErr w:type="spellStart"/>
+            <w:r>
+              <w:rPr>
+                <w:rFonts w:ascii="Consolas" w:hAnsi="Consolas"/>
+                <w:color w:val="A9B7C6"/>
+              </w:rPr>
+              <w:t>fileName</w:t>
+            </w:r>
+            <w:proofErr w:type="spellEnd"/>
+            <w:r>
+              <w:rPr>
+                <w:rFonts w:ascii="Consolas" w:hAnsi="Consolas"/>
+                <w:color w:val="A9B7C6"/>
+              </w:rPr>
+              <w:t>)</w:t>
+            </w:r>
+          </w:p>
+        </w:tc>
+      </w:tr>
+      <w:tr>
+        <w:trPr>
+          <w:cnfStyle w:val="000000100000" w:firstRow="0" w:lastRow="0" w:firstColumn="0" w:lastColumn="0" w:oddVBand="0" w:evenVBand="0" w:oddHBand="1" w:evenHBand="0" w:firstRowFirstColumn="0" w:firstRowLastColumn="0" w:lastRowFirstColumn="0" w:lastRowLastColumn="0"/>
+          <w:trHeight w:val="240"/>
+        </w:trPr>
+        <w:tc>
+          <w:tcPr>
+            <w:cnfStyle w:val="001000000000" w:firstRow="0" w:lastRow="0" w:firstColumn="1" w:lastColumn="0" w:oddVBand="0" w:evenVBand="0" w:oddHBand="0" w:evenHBand="0" w:firstRowFirstColumn="0" w:firstRowLastColumn="0" w:lastRowFirstColumn="0" w:lastRowLastColumn="0"/>
+            <w:tcW w:w="1129" w:type="dxa"/>
+            <w:vMerge/>
+          </w:tcPr>
+          <w:p>
+            <w:pPr>
+              <w:rPr>
+                <w:rFonts w:hint="eastAsia"/>
+              </w:rPr>
+            </w:pPr>
+          </w:p>
+        </w:tc>
+        <w:tc>
+          <w:tcPr>
+            <w:tcW w:w="1418" w:type="dxa"/>
+          </w:tcPr>
+          <w:p>
+            <w:pPr>
+              <w:cnfStyle w:val="000000100000" w:firstRow="0" w:lastRow="0" w:firstColumn="0" w:lastColumn="0" w:oddVBand="0" w:evenVBand="0" w:oddHBand="1" w:evenHBand="0" w:firstRowFirstColumn="0" w:firstRowLastColumn="0" w:lastRowFirstColumn="0" w:lastRowLastColumn="0"/>
+              <w:rPr>
+                <w:rFonts w:hint="eastAsia"/>
+              </w:rPr>
+            </w:pPr>
+            <w:r>
+              <w:rPr>
+                <w:rFonts w:hint="eastAsia"/>
+              </w:rPr>
+              <w:t>接口描述</w:t>
+            </w:r>
+          </w:p>
+        </w:tc>
+        <w:tc>
+          <w:tcPr>
+            <w:tcW w:w="5749" w:type="dxa"/>
+            <w:shd w:val="clear" w:color="auto" w:fill="D9E2F3" w:themeFill="accent5" w:themeFillTint="33"/>
+          </w:tcPr>
+          <w:p>
+            <w:pPr>
+              <w:cnfStyle w:val="000000100000" w:firstRow="0" w:lastRow="0" w:firstColumn="0" w:lastColumn="0" w:oddVBand="0" w:evenVBand="0" w:oddHBand="1" w:evenHBand="0" w:firstRowFirstColumn="0" w:firstRowLastColumn="0" w:lastRowFirstColumn="0" w:lastRowLastColumn="0"/>
+              <w:rPr>
+                <w:rFonts w:hint="eastAsia"/>
+              </w:rPr>
+            </w:pPr>
+            <w:r>
+              <w:rPr>
+                <w:rFonts w:hint="eastAsia"/>
+              </w:rPr>
+              <w:t>读取</w:t>
+            </w:r>
+            <w:r>
+              <w:rPr>
+                <w:rFonts w:hint="eastAsia"/>
+              </w:rPr>
+              <w:t>HDFS中</w:t>
+            </w:r>
+            <w:r>
+              <w:rPr>
+                <w:rFonts w:hint="eastAsia"/>
+              </w:rPr>
+              <w:t>对应的文件至本地</w:t>
+            </w:r>
+          </w:p>
+        </w:tc>
+      </w:tr>
+      <w:tr>
+        <w:trPr>
+          <w:trHeight w:val="240"/>
+        </w:trPr>
+        <w:tc>
+          <w:tcPr>
+            <w:cnfStyle w:val="001000000000" w:firstRow="0" w:lastRow="0" w:firstColumn="1" w:lastColumn="0" w:oddVBand="0" w:evenVBand="0" w:oddHBand="0" w:evenHBand="0" w:firstRowFirstColumn="0" w:firstRowLastColumn="0" w:lastRowFirstColumn="0" w:lastRowLastColumn="0"/>
+            <w:tcW w:w="1129" w:type="dxa"/>
+            <w:vMerge/>
+          </w:tcPr>
+          <w:p>
+            <w:pPr>
+              <w:rPr>
+                <w:rFonts w:hint="eastAsia"/>
+              </w:rPr>
+            </w:pPr>
+          </w:p>
+        </w:tc>
+        <w:tc>
+          <w:tcPr>
+            <w:tcW w:w="1418" w:type="dxa"/>
+          </w:tcPr>
+          <w:p>
+            <w:pPr>
+              <w:cnfStyle w:val="000000000000" w:firstRow="0" w:lastRow="0" w:firstColumn="0" w:lastColumn="0" w:oddVBand="0" w:evenVBand="0" w:oddHBand="0" w:evenHBand="0" w:firstRowFirstColumn="0" w:firstRowLastColumn="0" w:lastRowFirstColumn="0" w:lastRowLastColumn="0"/>
+              <w:rPr>
+                <w:rFonts w:hint="eastAsia"/>
+              </w:rPr>
+            </w:pPr>
             <w:r>
               <w:rPr>
                 <w:rFonts w:hint="eastAsia"/>
@@ -8251,22 +8676,1240 @@
         </w:tc>
         <w:tc>
           <w:tcPr>
-            <w:tcW w:w="6578" w:type="dxa"/>
-          </w:tcPr>
-          <w:p>
-            <w:bookmarkStart w:id="88" w:name="_Toc25837"/>
-            <w:bookmarkEnd w:id="87"/>
-            <w:r>
-              <w:rPr>
-                <w:rFonts w:hint="eastAsia"/>
-              </w:rPr>
-              <w:t>Hadoop平台已启动，path指定的父目录存在</w:t>
-            </w:r>
-          </w:p>
-        </w:tc>
-        <w:bookmarkEnd w:id="88"/>
+            <w:tcW w:w="5749" w:type="dxa"/>
+          </w:tcPr>
+          <w:p>
+            <w:pPr>
+              <w:cnfStyle w:val="000000000000" w:firstRow="0" w:lastRow="0" w:firstColumn="0" w:lastColumn="0" w:oddVBand="0" w:evenVBand="0" w:oddHBand="0" w:evenHBand="0" w:firstRowFirstColumn="0" w:firstRowLastColumn="0" w:lastRowFirstColumn="0" w:lastRowLastColumn="0"/>
+              <w:rPr>
+                <w:rFonts w:hint="eastAsia"/>
+              </w:rPr>
+            </w:pPr>
+            <w:r>
+              <w:t>Filename</w:t>
+            </w:r>
+            <w:r>
+              <w:rPr>
+                <w:rFonts w:hint="eastAsia"/>
+              </w:rPr>
+              <w:t>对应的文件必须存在</w:t>
+            </w:r>
+            <w:r>
+              <w:rPr>
+                <w:rFonts w:hint="eastAsia"/>
+              </w:rPr>
+              <w:t>且必须是文件</w:t>
+            </w:r>
+          </w:p>
+        </w:tc>
+      </w:tr>
+      <w:tr>
+        <w:trPr>
+          <w:cnfStyle w:val="000000100000" w:firstRow="0" w:lastRow="0" w:firstColumn="0" w:lastColumn="0" w:oddVBand="0" w:evenVBand="0" w:oddHBand="1" w:evenHBand="0" w:firstRowFirstColumn="0" w:firstRowLastColumn="0" w:lastRowFirstColumn="0" w:lastRowLastColumn="0"/>
+          <w:trHeight w:val="240"/>
+        </w:trPr>
+        <w:tc>
+          <w:tcPr>
+            <w:cnfStyle w:val="001000000000" w:firstRow="0" w:lastRow="0" w:firstColumn="1" w:lastColumn="0" w:oddVBand="0" w:evenVBand="0" w:oddHBand="0" w:evenHBand="0" w:firstRowFirstColumn="0" w:firstRowLastColumn="0" w:lastRowFirstColumn="0" w:lastRowLastColumn="0"/>
+            <w:tcW w:w="1129" w:type="dxa"/>
+            <w:vMerge w:val="restart"/>
+          </w:tcPr>
+          <w:p>
+            <w:pPr>
+              <w:rPr>
+                <w:rFonts w:hint="eastAsia"/>
+              </w:rPr>
+            </w:pPr>
+            <w:r>
+              <w:rPr>
+                <w:rFonts w:hint="eastAsia"/>
+              </w:rPr>
+              <w:t>3</w:t>
+            </w:r>
+          </w:p>
+        </w:tc>
+        <w:tc>
+          <w:tcPr>
+            <w:tcW w:w="1418" w:type="dxa"/>
+          </w:tcPr>
+          <w:p>
+            <w:pPr>
+              <w:cnfStyle w:val="000000100000" w:firstRow="0" w:lastRow="0" w:firstColumn="0" w:lastColumn="0" w:oddVBand="0" w:evenVBand="0" w:oddHBand="1" w:evenHBand="0" w:firstRowFirstColumn="0" w:firstRowLastColumn="0" w:lastRowFirstColumn="0" w:lastRowLastColumn="0"/>
+              <w:rPr>
+                <w:rFonts w:hint="eastAsia"/>
+              </w:rPr>
+            </w:pPr>
+            <w:r>
+              <w:rPr>
+                <w:rFonts w:hint="eastAsia"/>
+              </w:rPr>
+              <w:t>接口规范</w:t>
+            </w:r>
+          </w:p>
+        </w:tc>
+        <w:tc>
+          <w:tcPr>
+            <w:tcW w:w="5749" w:type="dxa"/>
+          </w:tcPr>
+          <w:p>
+            <w:pPr>
+              <w:pStyle w:val="HTML"/>
+              <w:shd w:val="clear" w:color="auto" w:fill="2B2B2B"/>
+              <w:cnfStyle w:val="000000100000" w:firstRow="0" w:lastRow="0" w:firstColumn="0" w:lastColumn="0" w:oddVBand="0" w:evenVBand="0" w:oddHBand="1" w:evenHBand="0" w:firstRowFirstColumn="0" w:firstRowLastColumn="0" w:lastRowFirstColumn="0" w:lastRowLastColumn="0"/>
+              <w:rPr>
+                <w:rFonts w:ascii="Consolas" w:hAnsi="Consolas" w:hint="eastAsia"/>
+                <w:color w:val="A9B7C6"/>
+              </w:rPr>
+            </w:pPr>
+            <w:r>
+              <w:rPr>
+                <w:rFonts w:ascii="Consolas" w:hAnsi="Consolas"/>
+                <w:color w:val="CC7832"/>
+              </w:rPr>
+              <w:t xml:space="preserve">void </w:t>
+            </w:r>
+            <w:proofErr w:type="spellStart"/>
+            <w:r>
+              <w:rPr>
+                <w:rFonts w:ascii="Consolas" w:hAnsi="Consolas"/>
+                <w:color w:val="FFC66D"/>
+              </w:rPr>
+              <w:t>deleteFromHdfs</w:t>
+            </w:r>
+            <w:proofErr w:type="spellEnd"/>
+            <w:r>
+              <w:rPr>
+                <w:rFonts w:ascii="Consolas" w:hAnsi="Consolas"/>
+                <w:color w:val="A9B7C6"/>
+              </w:rPr>
+              <w:t xml:space="preserve">(String </w:t>
+            </w:r>
+            <w:proofErr w:type="spellStart"/>
+            <w:r>
+              <w:rPr>
+                <w:rFonts w:ascii="Consolas" w:hAnsi="Consolas"/>
+                <w:color w:val="A9B7C6"/>
+              </w:rPr>
+              <w:t>fileName</w:t>
+            </w:r>
+            <w:proofErr w:type="spellEnd"/>
+            <w:r>
+              <w:rPr>
+                <w:rFonts w:ascii="Consolas" w:hAnsi="Consolas"/>
+                <w:color w:val="A9B7C6"/>
+              </w:rPr>
+              <w:t>)</w:t>
+            </w:r>
+          </w:p>
+        </w:tc>
+      </w:tr>
+      <w:tr>
+        <w:trPr>
+          <w:trHeight w:val="240"/>
+        </w:trPr>
+        <w:tc>
+          <w:tcPr>
+            <w:cnfStyle w:val="001000000000" w:firstRow="0" w:lastRow="0" w:firstColumn="1" w:lastColumn="0" w:oddVBand="0" w:evenVBand="0" w:oddHBand="0" w:evenHBand="0" w:firstRowFirstColumn="0" w:firstRowLastColumn="0" w:lastRowFirstColumn="0" w:lastRowLastColumn="0"/>
+            <w:tcW w:w="1129" w:type="dxa"/>
+            <w:vMerge/>
+          </w:tcPr>
+          <w:p>
+            <w:pPr>
+              <w:rPr>
+                <w:rFonts w:hint="eastAsia"/>
+              </w:rPr>
+            </w:pPr>
+          </w:p>
+        </w:tc>
+        <w:tc>
+          <w:tcPr>
+            <w:tcW w:w="1418" w:type="dxa"/>
+            <w:shd w:val="clear" w:color="auto" w:fill="B4C6E7" w:themeFill="accent5" w:themeFillTint="66"/>
+          </w:tcPr>
+          <w:p>
+            <w:pPr>
+              <w:cnfStyle w:val="000000000000" w:firstRow="0" w:lastRow="0" w:firstColumn="0" w:lastColumn="0" w:oddVBand="0" w:evenVBand="0" w:oddHBand="0" w:evenHBand="0" w:firstRowFirstColumn="0" w:firstRowLastColumn="0" w:lastRowFirstColumn="0" w:lastRowLastColumn="0"/>
+              <w:rPr>
+                <w:rFonts w:hint="eastAsia"/>
+              </w:rPr>
+            </w:pPr>
+            <w:r>
+              <w:rPr>
+                <w:rFonts w:hint="eastAsia"/>
+              </w:rPr>
+              <w:t>接口描述</w:t>
+            </w:r>
+          </w:p>
+        </w:tc>
+        <w:tc>
+          <w:tcPr>
+            <w:tcW w:w="5749" w:type="dxa"/>
+            <w:shd w:val="clear" w:color="auto" w:fill="B4C6E7" w:themeFill="accent5" w:themeFillTint="66"/>
+          </w:tcPr>
+          <w:p>
+            <w:pPr>
+              <w:cnfStyle w:val="000000000000" w:firstRow="0" w:lastRow="0" w:firstColumn="0" w:lastColumn="0" w:oddVBand="0" w:evenVBand="0" w:oddHBand="0" w:evenHBand="0" w:firstRowFirstColumn="0" w:firstRowLastColumn="0" w:lastRowFirstColumn="0" w:lastRowLastColumn="0"/>
+              <w:rPr>
+                <w:rFonts w:hint="eastAsia"/>
+              </w:rPr>
+            </w:pPr>
+            <w:r>
+              <w:rPr>
+                <w:rFonts w:hint="eastAsia"/>
+              </w:rPr>
+              <w:t>删除HDFS中对应的文件</w:t>
+            </w:r>
+          </w:p>
+        </w:tc>
+      </w:tr>
+      <w:tr>
+        <w:trPr>
+          <w:cnfStyle w:val="000000100000" w:firstRow="0" w:lastRow="0" w:firstColumn="0" w:lastColumn="0" w:oddVBand="0" w:evenVBand="0" w:oddHBand="1" w:evenHBand="0" w:firstRowFirstColumn="0" w:firstRowLastColumn="0" w:lastRowFirstColumn="0" w:lastRowLastColumn="0"/>
+          <w:trHeight w:val="240"/>
+        </w:trPr>
+        <w:tc>
+          <w:tcPr>
+            <w:cnfStyle w:val="001000000000" w:firstRow="0" w:lastRow="0" w:firstColumn="1" w:lastColumn="0" w:oddVBand="0" w:evenVBand="0" w:oddHBand="0" w:evenHBand="0" w:firstRowFirstColumn="0" w:firstRowLastColumn="0" w:lastRowFirstColumn="0" w:lastRowLastColumn="0"/>
+            <w:tcW w:w="1129" w:type="dxa"/>
+            <w:vMerge/>
+          </w:tcPr>
+          <w:p>
+            <w:pPr>
+              <w:rPr>
+                <w:rFonts w:hint="eastAsia"/>
+              </w:rPr>
+            </w:pPr>
+          </w:p>
+        </w:tc>
+        <w:tc>
+          <w:tcPr>
+            <w:tcW w:w="1418" w:type="dxa"/>
+          </w:tcPr>
+          <w:p>
+            <w:pPr>
+              <w:cnfStyle w:val="000000100000" w:firstRow="0" w:lastRow="0" w:firstColumn="0" w:lastColumn="0" w:oddVBand="0" w:evenVBand="0" w:oddHBand="1" w:evenHBand="0" w:firstRowFirstColumn="0" w:firstRowLastColumn="0" w:lastRowFirstColumn="0" w:lastRowLastColumn="0"/>
+              <w:rPr>
+                <w:rFonts w:hint="eastAsia"/>
+              </w:rPr>
+            </w:pPr>
+            <w:r>
+              <w:rPr>
+                <w:rFonts w:hint="eastAsia"/>
+              </w:rPr>
+              <w:t>前置条件</w:t>
+            </w:r>
+          </w:p>
+        </w:tc>
+        <w:tc>
+          <w:tcPr>
+            <w:tcW w:w="5749" w:type="dxa"/>
+          </w:tcPr>
+          <w:p>
+            <w:pPr>
+              <w:cnfStyle w:val="000000100000" w:firstRow="0" w:lastRow="0" w:firstColumn="0" w:lastColumn="0" w:oddVBand="0" w:evenVBand="0" w:oddHBand="1" w:evenHBand="0" w:firstRowFirstColumn="0" w:firstRowLastColumn="0" w:lastRowFirstColumn="0" w:lastRowLastColumn="0"/>
+              <w:rPr>
+                <w:rFonts w:hint="eastAsia"/>
+              </w:rPr>
+            </w:pPr>
+            <w:r>
+              <w:t>Filename</w:t>
+            </w:r>
+            <w:r>
+              <w:rPr>
+                <w:rFonts w:hint="eastAsia"/>
+              </w:rPr>
+              <w:t>对应的文件存在且必须是文件</w:t>
+            </w:r>
+          </w:p>
+        </w:tc>
+      </w:tr>
+      <w:tr>
+        <w:trPr>
+          <w:trHeight w:val="240"/>
+        </w:trPr>
+        <w:tc>
+          <w:tcPr>
+            <w:cnfStyle w:val="001000000000" w:firstRow="0" w:lastRow="0" w:firstColumn="1" w:lastColumn="0" w:oddVBand="0" w:evenVBand="0" w:oddHBand="0" w:evenHBand="0" w:firstRowFirstColumn="0" w:firstRowLastColumn="0" w:lastRowFirstColumn="0" w:lastRowLastColumn="0"/>
+            <w:tcW w:w="1129" w:type="dxa"/>
+            <w:vMerge w:val="restart"/>
+          </w:tcPr>
+          <w:p>
+            <w:pPr>
+              <w:rPr>
+                <w:rFonts w:hint="eastAsia"/>
+              </w:rPr>
+            </w:pPr>
+            <w:r>
+              <w:rPr>
+                <w:rFonts w:hint="eastAsia"/>
+              </w:rPr>
+              <w:t>4</w:t>
+            </w:r>
+          </w:p>
+        </w:tc>
+        <w:tc>
+          <w:tcPr>
+            <w:tcW w:w="1418" w:type="dxa"/>
+          </w:tcPr>
+          <w:p>
+            <w:pPr>
+              <w:cnfStyle w:val="000000000000" w:firstRow="0" w:lastRow="0" w:firstColumn="0" w:lastColumn="0" w:oddVBand="0" w:evenVBand="0" w:oddHBand="0" w:evenHBand="0" w:firstRowFirstColumn="0" w:firstRowLastColumn="0" w:lastRowFirstColumn="0" w:lastRowLastColumn="0"/>
+              <w:rPr>
+                <w:rFonts w:hint="eastAsia"/>
+              </w:rPr>
+            </w:pPr>
+            <w:r>
+              <w:rPr>
+                <w:rFonts w:hint="eastAsia"/>
+              </w:rPr>
+              <w:t>接口规范</w:t>
+            </w:r>
+          </w:p>
+        </w:tc>
+        <w:tc>
+          <w:tcPr>
+            <w:tcW w:w="5749" w:type="dxa"/>
+          </w:tcPr>
+          <w:p>
+            <w:pPr>
+              <w:pStyle w:val="HTML"/>
+              <w:shd w:val="clear" w:color="auto" w:fill="2B2B2B"/>
+              <w:cnfStyle w:val="000000000000" w:firstRow="0" w:lastRow="0" w:firstColumn="0" w:lastColumn="0" w:oddVBand="0" w:evenVBand="0" w:oddHBand="0" w:evenHBand="0" w:firstRowFirstColumn="0" w:firstRowLastColumn="0" w:lastRowFirstColumn="0" w:lastRowLastColumn="0"/>
+              <w:rPr>
+                <w:rFonts w:ascii="Consolas" w:hAnsi="Consolas" w:hint="eastAsia"/>
+                <w:color w:val="A9B7C6"/>
+              </w:rPr>
+            </w:pPr>
+            <w:r>
+              <w:rPr>
+                <w:rFonts w:ascii="Consolas" w:hAnsi="Consolas"/>
+                <w:color w:val="CC7832"/>
+              </w:rPr>
+              <w:t xml:space="preserve">void </w:t>
+            </w:r>
+            <w:proofErr w:type="spellStart"/>
+            <w:r>
+              <w:rPr>
+                <w:rFonts w:ascii="Consolas" w:hAnsi="Consolas"/>
+                <w:color w:val="FFC66D"/>
+              </w:rPr>
+              <w:t>emptyDirectory</w:t>
+            </w:r>
+            <w:proofErr w:type="spellEnd"/>
+            <w:r>
+              <w:rPr>
+                <w:rFonts w:ascii="Consolas" w:hAnsi="Consolas"/>
+                <w:color w:val="A9B7C6"/>
+              </w:rPr>
+              <w:t>(String directory)</w:t>
+            </w:r>
+          </w:p>
+        </w:tc>
+      </w:tr>
+      <w:tr>
+        <w:trPr>
+          <w:cnfStyle w:val="000000100000" w:firstRow="0" w:lastRow="0" w:firstColumn="0" w:lastColumn="0" w:oddVBand="0" w:evenVBand="0" w:oddHBand="1" w:evenHBand="0" w:firstRowFirstColumn="0" w:firstRowLastColumn="0" w:lastRowFirstColumn="0" w:lastRowLastColumn="0"/>
+          <w:trHeight w:val="240"/>
+        </w:trPr>
+        <w:tc>
+          <w:tcPr>
+            <w:cnfStyle w:val="001000000000" w:firstRow="0" w:lastRow="0" w:firstColumn="1" w:lastColumn="0" w:oddVBand="0" w:evenVBand="0" w:oddHBand="0" w:evenHBand="0" w:firstRowFirstColumn="0" w:firstRowLastColumn="0" w:lastRowFirstColumn="0" w:lastRowLastColumn="0"/>
+            <w:tcW w:w="1129" w:type="dxa"/>
+            <w:vMerge/>
+          </w:tcPr>
+          <w:p>
+            <w:pPr>
+              <w:rPr>
+                <w:rFonts w:hint="eastAsia"/>
+              </w:rPr>
+            </w:pPr>
+          </w:p>
+        </w:tc>
+        <w:tc>
+          <w:tcPr>
+            <w:tcW w:w="1418" w:type="dxa"/>
+          </w:tcPr>
+          <w:p>
+            <w:pPr>
+              <w:cnfStyle w:val="000000100000" w:firstRow="0" w:lastRow="0" w:firstColumn="0" w:lastColumn="0" w:oddVBand="0" w:evenVBand="0" w:oddHBand="1" w:evenHBand="0" w:firstRowFirstColumn="0" w:firstRowLastColumn="0" w:lastRowFirstColumn="0" w:lastRowLastColumn="0"/>
+              <w:rPr>
+                <w:rFonts w:hint="eastAsia"/>
+              </w:rPr>
+            </w:pPr>
+            <w:r>
+              <w:rPr>
+                <w:rFonts w:hint="eastAsia"/>
+              </w:rPr>
+              <w:t>接口描述</w:t>
+            </w:r>
+          </w:p>
+        </w:tc>
+        <w:tc>
+          <w:tcPr>
+            <w:tcW w:w="5749" w:type="dxa"/>
+            <w:shd w:val="clear" w:color="auto" w:fill="D9E2F3" w:themeFill="accent5" w:themeFillTint="33"/>
+          </w:tcPr>
+          <w:p>
+            <w:pPr>
+              <w:cnfStyle w:val="000000100000" w:firstRow="0" w:lastRow="0" w:firstColumn="0" w:lastColumn="0" w:oddVBand="0" w:evenVBand="0" w:oddHBand="1" w:evenHBand="0" w:firstRowFirstColumn="0" w:firstRowLastColumn="0" w:lastRowFirstColumn="0" w:lastRowLastColumn="0"/>
+              <w:rPr>
+                <w:rFonts w:hint="eastAsia"/>
+              </w:rPr>
+            </w:pPr>
+            <w:r>
+              <w:rPr>
+                <w:rFonts w:hint="eastAsia"/>
+              </w:rPr>
+              <w:t>清空某一个目录下面的所有文件</w:t>
+            </w:r>
+          </w:p>
+        </w:tc>
+      </w:tr>
+      <w:tr>
+        <w:trPr>
+          <w:trHeight w:val="240"/>
+        </w:trPr>
+        <w:tc>
+          <w:tcPr>
+            <w:cnfStyle w:val="001000000000" w:firstRow="0" w:lastRow="0" w:firstColumn="1" w:lastColumn="0" w:oddVBand="0" w:evenVBand="0" w:oddHBand="0" w:evenHBand="0" w:firstRowFirstColumn="0" w:firstRowLastColumn="0" w:lastRowFirstColumn="0" w:lastRowLastColumn="0"/>
+            <w:tcW w:w="1129" w:type="dxa"/>
+            <w:vMerge/>
+          </w:tcPr>
+          <w:p>
+            <w:pPr>
+              <w:rPr>
+                <w:rFonts w:hint="eastAsia"/>
+              </w:rPr>
+            </w:pPr>
+          </w:p>
+        </w:tc>
+        <w:tc>
+          <w:tcPr>
+            <w:tcW w:w="1418" w:type="dxa"/>
+          </w:tcPr>
+          <w:p>
+            <w:pPr>
+              <w:cnfStyle w:val="000000000000" w:firstRow="0" w:lastRow="0" w:firstColumn="0" w:lastColumn="0" w:oddVBand="0" w:evenVBand="0" w:oddHBand="0" w:evenHBand="0" w:firstRowFirstColumn="0" w:firstRowLastColumn="0" w:lastRowFirstColumn="0" w:lastRowLastColumn="0"/>
+              <w:rPr>
+                <w:rFonts w:hint="eastAsia"/>
+              </w:rPr>
+            </w:pPr>
+            <w:r>
+              <w:rPr>
+                <w:rFonts w:hint="eastAsia"/>
+              </w:rPr>
+              <w:t>前置条件</w:t>
+            </w:r>
+          </w:p>
+        </w:tc>
+        <w:tc>
+          <w:tcPr>
+            <w:tcW w:w="5749" w:type="dxa"/>
+          </w:tcPr>
+          <w:p>
+            <w:pPr>
+              <w:cnfStyle w:val="000000000000" w:firstRow="0" w:lastRow="0" w:firstColumn="0" w:lastColumn="0" w:oddVBand="0" w:evenVBand="0" w:oddHBand="0" w:evenHBand="0" w:firstRowFirstColumn="0" w:firstRowLastColumn="0" w:lastRowFirstColumn="0" w:lastRowLastColumn="0"/>
+              <w:rPr>
+                <w:rFonts w:hint="eastAsia"/>
+              </w:rPr>
+            </w:pPr>
+            <w:r>
+              <w:rPr>
+                <w:rFonts w:hint="eastAsia"/>
+              </w:rPr>
+              <w:t>对应的directory存在且必须是目录</w:t>
+            </w:r>
+          </w:p>
+        </w:tc>
+      </w:tr>
+      <w:tr>
+        <w:trPr>
+          <w:cnfStyle w:val="000000100000" w:firstRow="0" w:lastRow="0" w:firstColumn="0" w:lastColumn="0" w:oddVBand="0" w:evenVBand="0" w:oddHBand="1" w:evenHBand="0" w:firstRowFirstColumn="0" w:firstRowLastColumn="0" w:lastRowFirstColumn="0" w:lastRowLastColumn="0"/>
+          <w:trHeight w:val="240"/>
+        </w:trPr>
+        <w:tc>
+          <w:tcPr>
+            <w:cnfStyle w:val="001000000000" w:firstRow="0" w:lastRow="0" w:firstColumn="1" w:lastColumn="0" w:oddVBand="0" w:evenVBand="0" w:oddHBand="0" w:evenHBand="0" w:firstRowFirstColumn="0" w:firstRowLastColumn="0" w:lastRowFirstColumn="0" w:lastRowLastColumn="0"/>
+            <w:tcW w:w="1129" w:type="dxa"/>
+            <w:vMerge w:val="restart"/>
+          </w:tcPr>
+          <w:p>
+            <w:pPr>
+              <w:rPr>
+                <w:rFonts w:hint="eastAsia"/>
+              </w:rPr>
+            </w:pPr>
+            <w:r>
+              <w:rPr>
+                <w:rFonts w:hint="eastAsia"/>
+              </w:rPr>
+              <w:t>5</w:t>
+            </w:r>
+          </w:p>
+        </w:tc>
+        <w:tc>
+          <w:tcPr>
+            <w:tcW w:w="1418" w:type="dxa"/>
+          </w:tcPr>
+          <w:p>
+            <w:pPr>
+              <w:cnfStyle w:val="000000100000" w:firstRow="0" w:lastRow="0" w:firstColumn="0" w:lastColumn="0" w:oddVBand="0" w:evenVBand="0" w:oddHBand="1" w:evenHBand="0" w:firstRowFirstColumn="0" w:firstRowLastColumn="0" w:lastRowFirstColumn="0" w:lastRowLastColumn="0"/>
+              <w:rPr>
+                <w:rFonts w:hint="eastAsia"/>
+              </w:rPr>
+            </w:pPr>
+            <w:r>
+              <w:rPr>
+                <w:rFonts w:hint="eastAsia"/>
+              </w:rPr>
+              <w:t>接口规范</w:t>
+            </w:r>
+          </w:p>
+        </w:tc>
+        <w:tc>
+          <w:tcPr>
+            <w:tcW w:w="5749" w:type="dxa"/>
+          </w:tcPr>
+          <w:p>
+            <w:pPr>
+              <w:pStyle w:val="HTML"/>
+              <w:shd w:val="clear" w:color="auto" w:fill="2B2B2B"/>
+              <w:cnfStyle w:val="000000100000" w:firstRow="0" w:lastRow="0" w:firstColumn="0" w:lastColumn="0" w:oddVBand="0" w:evenVBand="0" w:oddHBand="1" w:evenHBand="0" w:firstRowFirstColumn="0" w:firstRowLastColumn="0" w:lastRowFirstColumn="0" w:lastRowLastColumn="0"/>
+              <w:rPr>
+                <w:rFonts w:ascii="Consolas" w:hAnsi="Consolas"/>
+                <w:color w:val="A9B7C6"/>
+              </w:rPr>
+            </w:pPr>
+            <w:r>
+              <w:rPr>
+                <w:rFonts w:ascii="Consolas" w:hAnsi="Consolas"/>
+                <w:color w:val="A9B7C6"/>
+              </w:rPr>
+              <w:t xml:space="preserve">List&lt;String&gt; </w:t>
+            </w:r>
+            <w:proofErr w:type="spellStart"/>
+            <w:proofErr w:type="gramStart"/>
+            <w:r>
+              <w:rPr>
+                <w:rFonts w:ascii="Consolas" w:hAnsi="Consolas"/>
+                <w:color w:val="FFC66D"/>
+              </w:rPr>
+              <w:t>getDirectoryFromHdfs</w:t>
+            </w:r>
+            <w:proofErr w:type="spellEnd"/>
+            <w:r>
+              <w:rPr>
+                <w:rFonts w:ascii="Consolas" w:hAnsi="Consolas"/>
+                <w:color w:val="A9B7C6"/>
+              </w:rPr>
+              <w:t>(</w:t>
+            </w:r>
+            <w:proofErr w:type="gramEnd"/>
+          </w:p>
+          <w:p>
+            <w:pPr>
+              <w:pStyle w:val="HTML"/>
+              <w:shd w:val="clear" w:color="auto" w:fill="2B2B2B"/>
+              <w:cnfStyle w:val="000000100000" w:firstRow="0" w:lastRow="0" w:firstColumn="0" w:lastColumn="0" w:oddVBand="0" w:evenVBand="0" w:oddHBand="1" w:evenHBand="0" w:firstRowFirstColumn="0" w:firstRowLastColumn="0" w:lastRowFirstColumn="0" w:lastRowLastColumn="0"/>
+              <w:rPr>
+                <w:rFonts w:ascii="Consolas" w:hAnsi="Consolas" w:hint="eastAsia"/>
+                <w:color w:val="A9B7C6"/>
+              </w:rPr>
+            </w:pPr>
+            <w:r>
+              <w:rPr>
+                <w:rFonts w:ascii="Consolas" w:hAnsi="Consolas"/>
+                <w:color w:val="A9B7C6"/>
+              </w:rPr>
+              <w:t>String directory)</w:t>
+            </w:r>
+          </w:p>
+        </w:tc>
+      </w:tr>
+      <w:tr>
+        <w:trPr>
+          <w:trHeight w:val="240"/>
+        </w:trPr>
+        <w:tc>
+          <w:tcPr>
+            <w:cnfStyle w:val="001000000000" w:firstRow="0" w:lastRow="0" w:firstColumn="1" w:lastColumn="0" w:oddVBand="0" w:evenVBand="0" w:oddHBand="0" w:evenHBand="0" w:firstRowFirstColumn="0" w:firstRowLastColumn="0" w:lastRowFirstColumn="0" w:lastRowLastColumn="0"/>
+            <w:tcW w:w="1129" w:type="dxa"/>
+            <w:vMerge/>
+          </w:tcPr>
+          <w:p>
+            <w:pPr>
+              <w:rPr>
+                <w:rFonts w:hint="eastAsia"/>
+              </w:rPr>
+            </w:pPr>
+          </w:p>
+        </w:tc>
+        <w:tc>
+          <w:tcPr>
+            <w:tcW w:w="1418" w:type="dxa"/>
+            <w:shd w:val="clear" w:color="auto" w:fill="B4C6E7" w:themeFill="accent5" w:themeFillTint="66"/>
+          </w:tcPr>
+          <w:p>
+            <w:pPr>
+              <w:cnfStyle w:val="000000000000" w:firstRow="0" w:lastRow="0" w:firstColumn="0" w:lastColumn="0" w:oddVBand="0" w:evenVBand="0" w:oddHBand="0" w:evenHBand="0" w:firstRowFirstColumn="0" w:firstRowLastColumn="0" w:lastRowFirstColumn="0" w:lastRowLastColumn="0"/>
+              <w:rPr>
+                <w:rFonts w:hint="eastAsia"/>
+              </w:rPr>
+            </w:pPr>
+            <w:r>
+              <w:rPr>
+                <w:rFonts w:hint="eastAsia"/>
+              </w:rPr>
+              <w:t>接口描述</w:t>
+            </w:r>
+          </w:p>
+        </w:tc>
+        <w:tc>
+          <w:tcPr>
+            <w:tcW w:w="5749" w:type="dxa"/>
+            <w:shd w:val="clear" w:color="auto" w:fill="B4C6E7" w:themeFill="accent5" w:themeFillTint="66"/>
+          </w:tcPr>
+          <w:p>
+            <w:pPr>
+              <w:cnfStyle w:val="000000000000" w:firstRow="0" w:lastRow="0" w:firstColumn="0" w:lastColumn="0" w:oddVBand="0" w:evenVBand="0" w:oddHBand="0" w:evenHBand="0" w:firstRowFirstColumn="0" w:firstRowLastColumn="0" w:lastRowFirstColumn="0" w:lastRowLastColumn="0"/>
+              <w:rPr>
+                <w:rFonts w:hint="eastAsia"/>
+              </w:rPr>
+            </w:pPr>
+            <w:r>
+              <w:rPr>
+                <w:rFonts w:hint="eastAsia"/>
+              </w:rPr>
+              <w:t>读取某一个目录下面的所有文件名</w:t>
+            </w:r>
+          </w:p>
+        </w:tc>
+      </w:tr>
+      <w:tr>
+        <w:trPr>
+          <w:cnfStyle w:val="000000100000" w:firstRow="0" w:lastRow="0" w:firstColumn="0" w:lastColumn="0" w:oddVBand="0" w:evenVBand="0" w:oddHBand="1" w:evenHBand="0" w:firstRowFirstColumn="0" w:firstRowLastColumn="0" w:lastRowFirstColumn="0" w:lastRowLastColumn="0"/>
+          <w:trHeight w:val="240"/>
+        </w:trPr>
+        <w:tc>
+          <w:tcPr>
+            <w:cnfStyle w:val="001000000000" w:firstRow="0" w:lastRow="0" w:firstColumn="1" w:lastColumn="0" w:oddVBand="0" w:evenVBand="0" w:oddHBand="0" w:evenHBand="0" w:firstRowFirstColumn="0" w:firstRowLastColumn="0" w:lastRowFirstColumn="0" w:lastRowLastColumn="0"/>
+            <w:tcW w:w="1129" w:type="dxa"/>
+            <w:vMerge/>
+          </w:tcPr>
+          <w:p>
+            <w:pPr>
+              <w:rPr>
+                <w:rFonts w:hint="eastAsia"/>
+              </w:rPr>
+            </w:pPr>
+          </w:p>
+        </w:tc>
+        <w:tc>
+          <w:tcPr>
+            <w:tcW w:w="1418" w:type="dxa"/>
+          </w:tcPr>
+          <w:p>
+            <w:pPr>
+              <w:cnfStyle w:val="000000100000" w:firstRow="0" w:lastRow="0" w:firstColumn="0" w:lastColumn="0" w:oddVBand="0" w:evenVBand="0" w:oddHBand="1" w:evenHBand="0" w:firstRowFirstColumn="0" w:firstRowLastColumn="0" w:lastRowFirstColumn="0" w:lastRowLastColumn="0"/>
+              <w:rPr>
+                <w:rFonts w:hint="eastAsia"/>
+              </w:rPr>
+            </w:pPr>
+            <w:r>
+              <w:rPr>
+                <w:rFonts w:hint="eastAsia"/>
+              </w:rPr>
+              <w:t>前置条件</w:t>
+            </w:r>
+          </w:p>
+        </w:tc>
+        <w:tc>
+          <w:tcPr>
+            <w:tcW w:w="5749" w:type="dxa"/>
+          </w:tcPr>
+          <w:p>
+            <w:pPr>
+              <w:cnfStyle w:val="000000100000" w:firstRow="0" w:lastRow="0" w:firstColumn="0" w:lastColumn="0" w:oddVBand="0" w:evenVBand="0" w:oddHBand="1" w:evenHBand="0" w:firstRowFirstColumn="0" w:firstRowLastColumn="0" w:lastRowFirstColumn="0" w:lastRowLastColumn="0"/>
+              <w:rPr>
+                <w:rFonts w:hint="eastAsia"/>
+              </w:rPr>
+            </w:pPr>
+            <w:r>
+              <w:rPr>
+                <w:rFonts w:hint="eastAsia"/>
+              </w:rPr>
+              <w:t>对应的directory存在且必须是目录</w:t>
+            </w:r>
+          </w:p>
+        </w:tc>
+      </w:tr>
+      <w:tr>
+        <w:trPr>
+          <w:trHeight w:val="240"/>
+        </w:trPr>
+        <w:tc>
+          <w:tcPr>
+            <w:cnfStyle w:val="001000000000" w:firstRow="0" w:lastRow="0" w:firstColumn="1" w:lastColumn="0" w:oddVBand="0" w:evenVBand="0" w:oddHBand="0" w:evenHBand="0" w:firstRowFirstColumn="0" w:firstRowLastColumn="0" w:lastRowFirstColumn="0" w:lastRowLastColumn="0"/>
+            <w:tcW w:w="1129" w:type="dxa"/>
+            <w:vMerge w:val="restart"/>
+          </w:tcPr>
+          <w:p>
+            <w:pPr>
+              <w:rPr>
+                <w:rFonts w:hint="eastAsia"/>
+              </w:rPr>
+            </w:pPr>
+            <w:r>
+              <w:rPr>
+                <w:rFonts w:hint="eastAsia"/>
+              </w:rPr>
+              <w:t>6</w:t>
+            </w:r>
+          </w:p>
+        </w:tc>
+        <w:tc>
+          <w:tcPr>
+            <w:tcW w:w="1418" w:type="dxa"/>
+          </w:tcPr>
+          <w:p>
+            <w:pPr>
+              <w:cnfStyle w:val="000000000000" w:firstRow="0" w:lastRow="0" w:firstColumn="0" w:lastColumn="0" w:oddVBand="0" w:evenVBand="0" w:oddHBand="0" w:evenHBand="0" w:firstRowFirstColumn="0" w:firstRowLastColumn="0" w:lastRowFirstColumn="0" w:lastRowLastColumn="0"/>
+              <w:rPr>
+                <w:rFonts w:hint="eastAsia"/>
+              </w:rPr>
+            </w:pPr>
+            <w:r>
+              <w:rPr>
+                <w:rFonts w:hint="eastAsia"/>
+              </w:rPr>
+              <w:t>接口规范</w:t>
+            </w:r>
+          </w:p>
+        </w:tc>
+        <w:tc>
+          <w:tcPr>
+            <w:tcW w:w="5749" w:type="dxa"/>
+          </w:tcPr>
+          <w:p>
+            <w:pPr>
+              <w:pStyle w:val="HTML"/>
+              <w:shd w:val="clear" w:color="auto" w:fill="2B2B2B"/>
+              <w:cnfStyle w:val="000000000000" w:firstRow="0" w:lastRow="0" w:firstColumn="0" w:lastColumn="0" w:oddVBand="0" w:evenVBand="0" w:oddHBand="0" w:evenHBand="0" w:firstRowFirstColumn="0" w:firstRowLastColumn="0" w:lastRowFirstColumn="0" w:lastRowLastColumn="0"/>
+              <w:rPr>
+                <w:rFonts w:ascii="Consolas" w:hAnsi="Consolas"/>
+                <w:color w:val="A9B7C6"/>
+              </w:rPr>
+            </w:pPr>
+            <w:r>
+              <w:rPr>
+                <w:rFonts w:ascii="Consolas" w:hAnsi="Consolas"/>
+                <w:color w:val="CC7832"/>
+              </w:rPr>
+              <w:t xml:space="preserve">void </w:t>
+            </w:r>
+            <w:proofErr w:type="spellStart"/>
+            <w:proofErr w:type="gramStart"/>
+            <w:r>
+              <w:rPr>
+                <w:rFonts w:ascii="Consolas" w:hAnsi="Consolas"/>
+                <w:color w:val="FFC66D"/>
+              </w:rPr>
+              <w:t>renameFile</w:t>
+            </w:r>
+            <w:proofErr w:type="spellEnd"/>
+            <w:r>
+              <w:rPr>
+                <w:rFonts w:ascii="Consolas" w:hAnsi="Consolas"/>
+                <w:color w:val="A9B7C6"/>
+              </w:rPr>
+              <w:t>(</w:t>
+            </w:r>
+            <w:proofErr w:type="gramEnd"/>
+          </w:p>
+          <w:p>
+            <w:pPr>
+              <w:pStyle w:val="HTML"/>
+              <w:shd w:val="clear" w:color="auto" w:fill="2B2B2B"/>
+              <w:cnfStyle w:val="000000000000" w:firstRow="0" w:lastRow="0" w:firstColumn="0" w:lastColumn="0" w:oddVBand="0" w:evenVBand="0" w:oddHBand="0" w:evenHBand="0" w:firstRowFirstColumn="0" w:firstRowLastColumn="0" w:lastRowFirstColumn="0" w:lastRowLastColumn="0"/>
+              <w:rPr>
+                <w:rFonts w:ascii="Consolas" w:hAnsi="Consolas" w:hint="eastAsia"/>
+                <w:color w:val="A9B7C6"/>
+              </w:rPr>
+            </w:pPr>
+            <w:r>
+              <w:rPr>
+                <w:rFonts w:ascii="Consolas" w:hAnsi="Consolas"/>
+                <w:color w:val="A9B7C6"/>
+              </w:rPr>
+              <w:t>String origin</w:t>
+            </w:r>
+            <w:r>
+              <w:rPr>
+                <w:rFonts w:ascii="Consolas" w:hAnsi="Consolas"/>
+                <w:color w:val="CC7832"/>
+              </w:rPr>
+              <w:t xml:space="preserve">, </w:t>
+            </w:r>
+            <w:r>
+              <w:rPr>
+                <w:rFonts w:ascii="Consolas" w:hAnsi="Consolas"/>
+                <w:color w:val="A9B7C6"/>
+              </w:rPr>
+              <w:t xml:space="preserve">String </w:t>
+            </w:r>
+            <w:proofErr w:type="spellStart"/>
+            <w:r>
+              <w:rPr>
+                <w:rFonts w:ascii="Consolas" w:hAnsi="Consolas"/>
+                <w:color w:val="A9B7C6"/>
+              </w:rPr>
+              <w:t>newName</w:t>
+            </w:r>
+            <w:proofErr w:type="spellEnd"/>
+            <w:r>
+              <w:rPr>
+                <w:rFonts w:ascii="Consolas" w:hAnsi="Consolas"/>
+                <w:color w:val="A9B7C6"/>
+              </w:rPr>
+              <w:t>)</w:t>
+            </w:r>
+          </w:p>
+        </w:tc>
+      </w:tr>
+      <w:tr>
+        <w:trPr>
+          <w:cnfStyle w:val="000000100000" w:firstRow="0" w:lastRow="0" w:firstColumn="0" w:lastColumn="0" w:oddVBand="0" w:evenVBand="0" w:oddHBand="1" w:evenHBand="0" w:firstRowFirstColumn="0" w:firstRowLastColumn="0" w:lastRowFirstColumn="0" w:lastRowLastColumn="0"/>
+          <w:trHeight w:val="240"/>
+        </w:trPr>
+        <w:tc>
+          <w:tcPr>
+            <w:cnfStyle w:val="001000000000" w:firstRow="0" w:lastRow="0" w:firstColumn="1" w:lastColumn="0" w:oddVBand="0" w:evenVBand="0" w:oddHBand="0" w:evenHBand="0" w:firstRowFirstColumn="0" w:firstRowLastColumn="0" w:lastRowFirstColumn="0" w:lastRowLastColumn="0"/>
+            <w:tcW w:w="1129" w:type="dxa"/>
+            <w:vMerge/>
+          </w:tcPr>
+          <w:p>
+            <w:pPr>
+              <w:rPr>
+                <w:rFonts w:hint="eastAsia"/>
+              </w:rPr>
+            </w:pPr>
+          </w:p>
+        </w:tc>
+        <w:tc>
+          <w:tcPr>
+            <w:tcW w:w="1418" w:type="dxa"/>
+          </w:tcPr>
+          <w:p>
+            <w:pPr>
+              <w:cnfStyle w:val="000000100000" w:firstRow="0" w:lastRow="0" w:firstColumn="0" w:lastColumn="0" w:oddVBand="0" w:evenVBand="0" w:oddHBand="1" w:evenHBand="0" w:firstRowFirstColumn="0" w:firstRowLastColumn="0" w:lastRowFirstColumn="0" w:lastRowLastColumn="0"/>
+              <w:rPr>
+                <w:rFonts w:hint="eastAsia"/>
+              </w:rPr>
+            </w:pPr>
+            <w:r>
+              <w:rPr>
+                <w:rFonts w:hint="eastAsia"/>
+              </w:rPr>
+              <w:t>接口描述</w:t>
+            </w:r>
+          </w:p>
+        </w:tc>
+        <w:tc>
+          <w:tcPr>
+            <w:tcW w:w="5749" w:type="dxa"/>
+            <w:shd w:val="clear" w:color="auto" w:fill="D9E2F3" w:themeFill="accent5" w:themeFillTint="33"/>
+          </w:tcPr>
+          <w:p>
+            <w:pPr>
+              <w:cnfStyle w:val="000000100000" w:firstRow="0" w:lastRow="0" w:firstColumn="0" w:lastColumn="0" w:oddVBand="0" w:evenVBand="0" w:oddHBand="1" w:evenHBand="0" w:firstRowFirstColumn="0" w:firstRowLastColumn="0" w:lastRowFirstColumn="0" w:lastRowLastColumn="0"/>
+              <w:rPr>
+                <w:rFonts w:hint="eastAsia"/>
+              </w:rPr>
+            </w:pPr>
+            <w:r>
+              <w:rPr>
+                <w:rFonts w:hint="eastAsia"/>
+              </w:rPr>
+              <w:t>重命名某一个文件</w:t>
+            </w:r>
+          </w:p>
+        </w:tc>
+      </w:tr>
+      <w:tr>
+        <w:trPr>
+          <w:trHeight w:val="240"/>
+        </w:trPr>
+        <w:tc>
+          <w:tcPr>
+            <w:cnfStyle w:val="001000000000" w:firstRow="0" w:lastRow="0" w:firstColumn="1" w:lastColumn="0" w:oddVBand="0" w:evenVBand="0" w:oddHBand="0" w:evenHBand="0" w:firstRowFirstColumn="0" w:firstRowLastColumn="0" w:lastRowFirstColumn="0" w:lastRowLastColumn="0"/>
+            <w:tcW w:w="1129" w:type="dxa"/>
+            <w:vMerge/>
+          </w:tcPr>
+          <w:p>
+            <w:pPr>
+              <w:rPr>
+                <w:rFonts w:hint="eastAsia"/>
+              </w:rPr>
+            </w:pPr>
+          </w:p>
+        </w:tc>
+        <w:tc>
+          <w:tcPr>
+            <w:tcW w:w="1418" w:type="dxa"/>
+          </w:tcPr>
+          <w:p>
+            <w:pPr>
+              <w:cnfStyle w:val="000000000000" w:firstRow="0" w:lastRow="0" w:firstColumn="0" w:lastColumn="0" w:oddVBand="0" w:evenVBand="0" w:oddHBand="0" w:evenHBand="0" w:firstRowFirstColumn="0" w:firstRowLastColumn="0" w:lastRowFirstColumn="0" w:lastRowLastColumn="0"/>
+              <w:rPr>
+                <w:rFonts w:hint="eastAsia"/>
+              </w:rPr>
+            </w:pPr>
+            <w:r>
+              <w:rPr>
+                <w:rFonts w:hint="eastAsia"/>
+              </w:rPr>
+              <w:t>前置条件</w:t>
+            </w:r>
+          </w:p>
+        </w:tc>
+        <w:tc>
+          <w:tcPr>
+            <w:tcW w:w="5749" w:type="dxa"/>
+          </w:tcPr>
+          <w:p>
+            <w:pPr>
+              <w:cnfStyle w:val="000000000000" w:firstRow="0" w:lastRow="0" w:firstColumn="0" w:lastColumn="0" w:oddVBand="0" w:evenVBand="0" w:oddHBand="0" w:evenHBand="0" w:firstRowFirstColumn="0" w:firstRowLastColumn="0" w:lastRowFirstColumn="0" w:lastRowLastColumn="0"/>
+              <w:rPr>
+                <w:rFonts w:hint="eastAsia"/>
+              </w:rPr>
+            </w:pPr>
+            <w:r>
+              <w:rPr>
+                <w:rFonts w:hint="eastAsia"/>
+              </w:rPr>
+              <w:t>对应origin的文件必须存在，</w:t>
+            </w:r>
+            <w:proofErr w:type="spellStart"/>
+            <w:r>
+              <w:rPr>
+                <w:rFonts w:hint="eastAsia"/>
+              </w:rPr>
+              <w:t>newName</w:t>
+            </w:r>
+            <w:proofErr w:type="spellEnd"/>
+            <w:r>
+              <w:rPr>
+                <w:rFonts w:hint="eastAsia"/>
+              </w:rPr>
+              <w:t>对应的文件不存在，且origin与</w:t>
+            </w:r>
+            <w:proofErr w:type="spellStart"/>
+            <w:r>
+              <w:rPr>
+                <w:rFonts w:hint="eastAsia"/>
+              </w:rPr>
+              <w:t>new</w:t>
+            </w:r>
+            <w:r>
+              <w:t>Name</w:t>
+            </w:r>
+            <w:proofErr w:type="spellEnd"/>
+            <w:r>
+              <w:rPr>
+                <w:rFonts w:hint="eastAsia"/>
+              </w:rPr>
+              <w:t>在同一个目录下</w:t>
+            </w:r>
+          </w:p>
+        </w:tc>
+      </w:tr>
+      <w:tr>
+        <w:trPr>
+          <w:cnfStyle w:val="000000100000" w:firstRow="0" w:lastRow="0" w:firstColumn="0" w:lastColumn="0" w:oddVBand="0" w:evenVBand="0" w:oddHBand="1" w:evenHBand="0" w:firstRowFirstColumn="0" w:firstRowLastColumn="0" w:lastRowFirstColumn="0" w:lastRowLastColumn="0"/>
+          <w:trHeight w:val="240"/>
+        </w:trPr>
+        <w:tc>
+          <w:tcPr>
+            <w:cnfStyle w:val="001000000000" w:firstRow="0" w:lastRow="0" w:firstColumn="1" w:lastColumn="0" w:oddVBand="0" w:evenVBand="0" w:oddHBand="0" w:evenHBand="0" w:firstRowFirstColumn="0" w:firstRowLastColumn="0" w:lastRowFirstColumn="0" w:lastRowLastColumn="0"/>
+            <w:tcW w:w="1129" w:type="dxa"/>
+            <w:vMerge w:val="restart"/>
+          </w:tcPr>
+          <w:p>
+            <w:pPr>
+              <w:rPr>
+                <w:rFonts w:hint="eastAsia"/>
+              </w:rPr>
+            </w:pPr>
+            <w:r>
+              <w:rPr>
+                <w:rFonts w:hint="eastAsia"/>
+              </w:rPr>
+              <w:t>7</w:t>
+            </w:r>
+          </w:p>
+        </w:tc>
+        <w:tc>
+          <w:tcPr>
+            <w:tcW w:w="1418" w:type="dxa"/>
+          </w:tcPr>
+          <w:p>
+            <w:pPr>
+              <w:cnfStyle w:val="000000100000" w:firstRow="0" w:lastRow="0" w:firstColumn="0" w:lastColumn="0" w:oddVBand="0" w:evenVBand="0" w:oddHBand="1" w:evenHBand="0" w:firstRowFirstColumn="0" w:firstRowLastColumn="0" w:lastRowFirstColumn="0" w:lastRowLastColumn="0"/>
+              <w:rPr>
+                <w:rFonts w:hint="eastAsia"/>
+              </w:rPr>
+            </w:pPr>
+            <w:r>
+              <w:rPr>
+                <w:rFonts w:hint="eastAsia"/>
+              </w:rPr>
+              <w:t>接口规范</w:t>
+            </w:r>
+          </w:p>
+        </w:tc>
+        <w:tc>
+          <w:tcPr>
+            <w:tcW w:w="5749" w:type="dxa"/>
+          </w:tcPr>
+          <w:p>
+            <w:pPr>
+              <w:pStyle w:val="HTML"/>
+              <w:shd w:val="clear" w:color="auto" w:fill="2B2B2B"/>
+              <w:cnfStyle w:val="000000100000" w:firstRow="0" w:lastRow="0" w:firstColumn="0" w:lastColumn="0" w:oddVBand="0" w:evenVBand="0" w:oddHBand="1" w:evenHBand="0" w:firstRowFirstColumn="0" w:firstRowLastColumn="0" w:lastRowFirstColumn="0" w:lastRowLastColumn="0"/>
+              <w:rPr>
+                <w:rFonts w:ascii="Consolas" w:hAnsi="Consolas" w:hint="eastAsia"/>
+                <w:color w:val="A9B7C6"/>
+              </w:rPr>
+            </w:pPr>
+            <w:r>
+              <w:rPr>
+                <w:rFonts w:ascii="Consolas" w:hAnsi="Consolas"/>
+                <w:color w:val="CC7832"/>
+              </w:rPr>
+              <w:t xml:space="preserve">void </w:t>
+            </w:r>
+            <w:proofErr w:type="spellStart"/>
+            <w:r>
+              <w:rPr>
+                <w:rFonts w:ascii="Consolas" w:hAnsi="Consolas"/>
+                <w:color w:val="FFC66D"/>
+              </w:rPr>
+              <w:t>concat</w:t>
+            </w:r>
+            <w:proofErr w:type="spellEnd"/>
+            <w:r>
+              <w:rPr>
+                <w:rFonts w:ascii="Consolas" w:hAnsi="Consolas"/>
+                <w:color w:val="A9B7C6"/>
+              </w:rPr>
+              <w:t xml:space="preserve">(String </w:t>
+            </w:r>
+            <w:proofErr w:type="spellStart"/>
+            <w:r>
+              <w:rPr>
+                <w:rFonts w:ascii="Consolas" w:hAnsi="Consolas"/>
+                <w:color w:val="A9B7C6"/>
+              </w:rPr>
+              <w:t>dir</w:t>
+            </w:r>
+            <w:proofErr w:type="spellEnd"/>
+            <w:r>
+              <w:rPr>
+                <w:rFonts w:ascii="Consolas" w:hAnsi="Consolas"/>
+                <w:color w:val="A9B7C6"/>
+              </w:rPr>
+              <w:t>)</w:t>
+            </w:r>
+          </w:p>
+        </w:tc>
+      </w:tr>
+      <w:tr>
+        <w:trPr>
+          <w:trHeight w:val="240"/>
+        </w:trPr>
+        <w:tc>
+          <w:tcPr>
+            <w:cnfStyle w:val="001000000000" w:firstRow="0" w:lastRow="0" w:firstColumn="1" w:lastColumn="0" w:oddVBand="0" w:evenVBand="0" w:oddHBand="0" w:evenHBand="0" w:firstRowFirstColumn="0" w:firstRowLastColumn="0" w:lastRowFirstColumn="0" w:lastRowLastColumn="0"/>
+            <w:tcW w:w="1129" w:type="dxa"/>
+            <w:vMerge/>
+          </w:tcPr>
+          <w:p>
+            <w:pPr>
+              <w:rPr>
+                <w:rFonts w:hint="eastAsia"/>
+              </w:rPr>
+            </w:pPr>
+          </w:p>
+        </w:tc>
+        <w:tc>
+          <w:tcPr>
+            <w:tcW w:w="1418" w:type="dxa"/>
+            <w:shd w:val="clear" w:color="auto" w:fill="B4C6E7" w:themeFill="accent5" w:themeFillTint="66"/>
+          </w:tcPr>
+          <w:p>
+            <w:pPr>
+              <w:cnfStyle w:val="000000000000" w:firstRow="0" w:lastRow="0" w:firstColumn="0" w:lastColumn="0" w:oddVBand="0" w:evenVBand="0" w:oddHBand="0" w:evenHBand="0" w:firstRowFirstColumn="0" w:firstRowLastColumn="0" w:lastRowFirstColumn="0" w:lastRowLastColumn="0"/>
+              <w:rPr>
+                <w:rFonts w:hint="eastAsia"/>
+              </w:rPr>
+            </w:pPr>
+            <w:r>
+              <w:rPr>
+                <w:rFonts w:hint="eastAsia"/>
+              </w:rPr>
+              <w:t>接口描述</w:t>
+            </w:r>
+          </w:p>
+        </w:tc>
+        <w:tc>
+          <w:tcPr>
+            <w:tcW w:w="5749" w:type="dxa"/>
+            <w:shd w:val="clear" w:color="auto" w:fill="B4C6E7" w:themeFill="accent5" w:themeFillTint="66"/>
+          </w:tcPr>
+          <w:p>
+            <w:pPr>
+              <w:cnfStyle w:val="000000000000" w:firstRow="0" w:lastRow="0" w:firstColumn="0" w:lastColumn="0" w:oddVBand="0" w:evenVBand="0" w:oddHBand="0" w:evenHBand="0" w:firstRowFirstColumn="0" w:firstRowLastColumn="0" w:lastRowFirstColumn="0" w:lastRowLastColumn="0"/>
+              <w:rPr>
+                <w:rFonts w:hint="eastAsia"/>
+              </w:rPr>
+            </w:pPr>
+            <w:r>
+              <w:rPr>
+                <w:rFonts w:hint="eastAsia"/>
+              </w:rPr>
+              <w:t>合并对应目录下面的所有文件为一个大文件</w:t>
+            </w:r>
+          </w:p>
+        </w:tc>
+      </w:tr>
+      <w:tr>
+        <w:trPr>
+          <w:cnfStyle w:val="000000100000" w:firstRow="0" w:lastRow="0" w:firstColumn="0" w:lastColumn="0" w:oddVBand="0" w:evenVBand="0" w:oddHBand="1" w:evenHBand="0" w:firstRowFirstColumn="0" w:firstRowLastColumn="0" w:lastRowFirstColumn="0" w:lastRowLastColumn="0"/>
+          <w:trHeight w:val="240"/>
+        </w:trPr>
+        <w:tc>
+          <w:tcPr>
+            <w:cnfStyle w:val="001000000000" w:firstRow="0" w:lastRow="0" w:firstColumn="1" w:lastColumn="0" w:oddVBand="0" w:evenVBand="0" w:oddHBand="0" w:evenHBand="0" w:firstRowFirstColumn="0" w:firstRowLastColumn="0" w:lastRowFirstColumn="0" w:lastRowLastColumn="0"/>
+            <w:tcW w:w="1129" w:type="dxa"/>
+            <w:vMerge/>
+          </w:tcPr>
+          <w:p>
+            <w:pPr>
+              <w:rPr>
+                <w:rFonts w:hint="eastAsia"/>
+              </w:rPr>
+            </w:pPr>
+          </w:p>
+        </w:tc>
+        <w:tc>
+          <w:tcPr>
+            <w:tcW w:w="1418" w:type="dxa"/>
+          </w:tcPr>
+          <w:p>
+            <w:pPr>
+              <w:cnfStyle w:val="000000100000" w:firstRow="0" w:lastRow="0" w:firstColumn="0" w:lastColumn="0" w:oddVBand="0" w:evenVBand="0" w:oddHBand="1" w:evenHBand="0" w:firstRowFirstColumn="0" w:firstRowLastColumn="0" w:lastRowFirstColumn="0" w:lastRowLastColumn="0"/>
+              <w:rPr>
+                <w:rFonts w:hint="eastAsia"/>
+              </w:rPr>
+            </w:pPr>
+            <w:r>
+              <w:rPr>
+                <w:rFonts w:hint="eastAsia"/>
+              </w:rPr>
+              <w:t>前置条件</w:t>
+            </w:r>
+          </w:p>
+        </w:tc>
+        <w:tc>
+          <w:tcPr>
+            <w:tcW w:w="5749" w:type="dxa"/>
+          </w:tcPr>
+          <w:p>
+            <w:pPr>
+              <w:cnfStyle w:val="000000100000" w:firstRow="0" w:lastRow="0" w:firstColumn="0" w:lastColumn="0" w:oddVBand="0" w:evenVBand="0" w:oddHBand="1" w:evenHBand="0" w:firstRowFirstColumn="0" w:firstRowLastColumn="0" w:lastRowFirstColumn="0" w:lastRowLastColumn="0"/>
+              <w:rPr>
+                <w:rFonts w:hint="eastAsia"/>
+              </w:rPr>
+            </w:pPr>
+            <w:r>
+              <w:rPr>
+                <w:rFonts w:hint="eastAsia"/>
+              </w:rPr>
+              <w:t>对应</w:t>
+            </w:r>
+            <w:proofErr w:type="spellStart"/>
+            <w:r>
+              <w:rPr>
+                <w:rFonts w:hint="eastAsia"/>
+              </w:rPr>
+              <w:t>dir</w:t>
+            </w:r>
+            <w:proofErr w:type="spellEnd"/>
+            <w:r>
+              <w:rPr>
+                <w:rFonts w:hint="eastAsia"/>
+              </w:rPr>
+              <w:t>的目录存在且必须是目录</w:t>
+            </w:r>
+          </w:p>
+        </w:tc>
+      </w:tr>
+      <w:tr>
+        <w:tc>
+          <w:tcPr>
+            <w:cnfStyle w:val="001000000000" w:firstRow="0" w:lastRow="0" w:firstColumn="1" w:lastColumn="0" w:oddVBand="0" w:evenVBand="0" w:oddHBand="0" w:evenHBand="0" w:firstRowFirstColumn="0" w:firstRowLastColumn="0" w:lastRowFirstColumn="0" w:lastRowLastColumn="0"/>
+            <w:tcW w:w="1129" w:type="dxa"/>
+          </w:tcPr>
+          <w:p>
+            <w:pPr>
+              <w:rPr>
+                <w:rFonts w:hint="eastAsia"/>
+              </w:rPr>
+            </w:pPr>
+            <w:r>
+              <w:rPr>
+                <w:rFonts w:hint="eastAsia"/>
+              </w:rPr>
+              <w:lastRenderedPageBreak/>
+              <w:t>9</w:t>
+            </w:r>
+          </w:p>
+        </w:tc>
+        <w:tc>
+          <w:tcPr>
+            <w:tcW w:w="1418" w:type="dxa"/>
+          </w:tcPr>
+          <w:p>
+            <w:pPr>
+              <w:cnfStyle w:val="000000000000" w:firstRow="0" w:lastRow="0" w:firstColumn="0" w:lastColumn="0" w:oddVBand="0" w:evenVBand="0" w:oddHBand="0" w:evenHBand="0" w:firstRowFirstColumn="0" w:firstRowLastColumn="0" w:lastRowFirstColumn="0" w:lastRowLastColumn="0"/>
+              <w:rPr>
+                <w:rFonts w:hint="eastAsia"/>
+              </w:rPr>
+            </w:pPr>
+          </w:p>
+        </w:tc>
+        <w:tc>
+          <w:tcPr>
+            <w:tcW w:w="5749" w:type="dxa"/>
+          </w:tcPr>
+          <w:p>
+            <w:pPr>
+              <w:cnfStyle w:val="000000000000" w:firstRow="0" w:lastRow="0" w:firstColumn="0" w:lastColumn="0" w:oddVBand="0" w:evenVBand="0" w:oddHBand="0" w:evenHBand="0" w:firstRowFirstColumn="0" w:firstRowLastColumn="0" w:lastRowFirstColumn="0" w:lastRowLastColumn="0"/>
+              <w:rPr>
+                <w:rFonts w:hint="eastAsia"/>
+              </w:rPr>
+            </w:pPr>
+          </w:p>
+        </w:tc>
       </w:tr>
     </w:tbl>
+    <w:p>
+      <w:pPr>
+        <w:rPr>
+          <w:rFonts w:hint="eastAsia"/>
+        </w:rPr>
+      </w:pPr>
+    </w:p>
     <w:p>
       <w:pPr>
         <w:rPr>
@@ -8277,28 +9920,27 @@
     <w:p>
       <w:pPr>
         <w:pStyle w:val="1"/>
-        <w:rPr>
-          <w:rFonts w:hint="eastAsia"/>
-        </w:rPr>
       </w:pPr>
-      <w:bookmarkStart w:id="89" w:name="_Toc31974"/>
-      <w:bookmarkStart w:id="90" w:name="_Toc486668690"/>
+      <w:bookmarkStart w:id="74" w:name="_Toc31974"/>
+      <w:bookmarkStart w:id="75" w:name="_Toc486668690"/>
+      <w:bookmarkStart w:id="76" w:name="_GoBack"/>
+      <w:bookmarkEnd w:id="76"/>
       <w:r>
         <w:rPr>
           <w:rFonts w:hint="eastAsia"/>
         </w:rPr>
         <w:t>详细设计</w:t>
       </w:r>
-      <w:bookmarkEnd w:id="89"/>
-      <w:bookmarkEnd w:id="90"/>
+      <w:bookmarkEnd w:id="74"/>
+      <w:bookmarkEnd w:id="75"/>
     </w:p>
     <w:p>
       <w:pPr>
         <w:pStyle w:val="2"/>
       </w:pPr>
-      <w:bookmarkStart w:id="91" w:name="OLE_LINK29"/>
-      <w:bookmarkStart w:id="92" w:name="_Toc7740"/>
-      <w:bookmarkStart w:id="93" w:name="_Toc486668691"/>
+      <w:bookmarkStart w:id="77" w:name="OLE_LINK29"/>
+      <w:bookmarkStart w:id="78" w:name="_Toc7740"/>
+      <w:bookmarkStart w:id="79" w:name="_Toc486668691"/>
       <w:proofErr w:type="spellStart"/>
       <w:r>
         <w:rPr>
@@ -8306,18 +9948,18 @@
         </w:rPr>
         <w:t>MapReduce</w:t>
       </w:r>
-      <w:bookmarkEnd w:id="91"/>
-      <w:bookmarkEnd w:id="92"/>
-      <w:bookmarkEnd w:id="93"/>
+      <w:bookmarkEnd w:id="77"/>
+      <w:bookmarkEnd w:id="78"/>
+      <w:bookmarkEnd w:id="79"/>
       <w:proofErr w:type="spellEnd"/>
     </w:p>
     <w:p>
       <w:pPr>
         <w:pStyle w:val="3"/>
       </w:pPr>
-      <w:bookmarkStart w:id="94" w:name="OLE_LINK28"/>
-      <w:bookmarkStart w:id="95" w:name="_Toc17644"/>
-      <w:bookmarkStart w:id="96" w:name="_Toc486668692"/>
+      <w:bookmarkStart w:id="80" w:name="OLE_LINK28"/>
+      <w:bookmarkStart w:id="81" w:name="_Toc17644"/>
+      <w:bookmarkStart w:id="82" w:name="_Toc486668692"/>
       <w:proofErr w:type="spellStart"/>
       <w:r>
         <w:rPr>
@@ -8332,9 +9974,9 @@
         </w:rPr>
         <w:t>算法描述</w:t>
       </w:r>
-      <w:bookmarkEnd w:id="94"/>
-      <w:bookmarkEnd w:id="95"/>
-      <w:bookmarkEnd w:id="96"/>
+      <w:bookmarkEnd w:id="80"/>
+      <w:bookmarkEnd w:id="81"/>
+      <w:bookmarkEnd w:id="82"/>
     </w:p>
     <w:p>
       <w:r>
@@ -8343,22 +9985,22 @@
         </w:rPr>
         <w:t>系统使用map-reduce算法统计当前为止的</w:t>
       </w:r>
-      <w:bookmarkStart w:id="97" w:name="OLE_LINK13"/>
-      <w:bookmarkStart w:id="98" w:name="OLE_LINK25"/>
+      <w:bookmarkStart w:id="83" w:name="OLE_LINK13"/>
+      <w:bookmarkStart w:id="84" w:name="OLE_LINK25"/>
       <w:r>
         <w:rPr>
           <w:rFonts w:hint="eastAsia"/>
         </w:rPr>
         <w:t>客户流量</w:t>
       </w:r>
-      <w:bookmarkEnd w:id="97"/>
+      <w:bookmarkEnd w:id="83"/>
       <w:r>
         <w:rPr>
           <w:rFonts w:hint="eastAsia"/>
         </w:rPr>
         <w:t>，新老客户，回访周期，入店时长。</w:t>
       </w:r>
-      <w:bookmarkEnd w:id="98"/>
+      <w:bookmarkEnd w:id="84"/>
       <w:r>
         <w:rPr>
           <w:rFonts w:hint="eastAsia"/>
@@ -8373,7 +10015,7 @@
           <w:b/>
         </w:rPr>
       </w:pPr>
-      <w:bookmarkStart w:id="99" w:name="_Toc486668693"/>
+      <w:bookmarkStart w:id="85" w:name="_Toc486668693"/>
       <w:r>
         <w:rPr>
           <w:rStyle w:val="4Char"/>
@@ -8381,7 +10023,7 @@
         </w:rPr>
         <w:t>运行前提</w:t>
       </w:r>
-      <w:bookmarkEnd w:id="99"/>
+      <w:bookmarkEnd w:id="85"/>
     </w:p>
     <w:p>
       <w:pPr>
@@ -8402,18 +10044,15 @@
     <w:p>
       <w:pPr>
         <w:pStyle w:val="4"/>
-        <w:rPr>
-          <w:rFonts w:hint="eastAsia"/>
-        </w:rPr>
       </w:pPr>
-      <w:bookmarkStart w:id="100" w:name="_Toc486668694"/>
+      <w:bookmarkStart w:id="86" w:name="_Toc486668694"/>
       <w:r>
         <w:rPr>
           <w:rFonts w:hint="eastAsia"/>
         </w:rPr>
         <w:t>执行过程</w:t>
       </w:r>
-      <w:bookmarkEnd w:id="100"/>
+      <w:bookmarkEnd w:id="86"/>
     </w:p>
     <w:p>
       <w:r>
@@ -8519,6 +10158,7 @@
         <w:rPr>
           <w:rFonts w:hint="eastAsia"/>
         </w:rPr>
+        <w:lastRenderedPageBreak/>
         <w:t>统计单个用户的数据后，然后需要进行归并。</w:t>
       </w:r>
     </w:p>
@@ -8547,7 +10187,6 @@
         <w:rPr>
           <w:rFonts w:hint="eastAsia"/>
         </w:rPr>
-        <w:lastRenderedPageBreak/>
         <w:t>对于回访周期与入店时长，是分时间长短归并的。</w:t>
       </w:r>
     </w:p>
@@ -8569,14 +10208,14 @@
       <w:pPr>
         <w:pStyle w:val="4"/>
       </w:pPr>
-      <w:bookmarkStart w:id="101" w:name="_Toc486668695"/>
+      <w:bookmarkStart w:id="87" w:name="_Toc486668695"/>
       <w:r>
         <w:rPr>
           <w:rFonts w:hint="eastAsia"/>
         </w:rPr>
         <w:t>算法运行示例</w:t>
       </w:r>
-      <w:bookmarkEnd w:id="101"/>
+      <w:bookmarkEnd w:id="87"/>
     </w:p>
     <w:p>
       <w:r>
@@ -8601,7 +10240,7 @@
           <w:iCs/>
         </w:rPr>
       </w:pPr>
-      <w:bookmarkStart w:id="102" w:name="OLE_LINK27"/>
+      <w:bookmarkStart w:id="88" w:name="OLE_LINK27"/>
       <w:r>
         <w:rPr>
           <w:rFonts w:hint="eastAsia"/>
@@ -8627,7 +10266,7 @@
         </w:rPr>
         <w:t>11：20点入店1次，</w:t>
       </w:r>
-      <w:bookmarkStart w:id="103" w:name="OLE_LINK26"/>
+      <w:bookmarkStart w:id="89" w:name="OLE_LINK26"/>
       <w:r>
         <w:rPr>
           <w:rFonts w:hint="eastAsia"/>
@@ -8636,7 +10275,7 @@
         </w:rPr>
         <w:t>作为新客户入店0次，</w:t>
       </w:r>
-      <w:bookmarkEnd w:id="103"/>
+      <w:bookmarkEnd w:id="89"/>
       <w:r>
         <w:rPr>
           <w:rFonts w:hint="eastAsia"/>
@@ -8696,7 +10335,7 @@
         <w:t>11:40点入店1次，作为新客户入店0次，作为老客户入店1次</w:t>
       </w:r>
     </w:p>
-    <w:bookmarkEnd w:id="102"/>
+    <w:bookmarkEnd w:id="88"/>
     <w:p>
       <w:r>
         <w:rPr>
@@ -8740,7 +10379,6 @@
     <w:p>
       <w:pPr>
         <w:rPr>
-          <w:rFonts w:hint="eastAsia"/>
           <w:i/>
           <w:iCs/>
         </w:rPr>
@@ -8772,11 +10410,6 @@
     </w:p>
     <w:p/>
     <w:p>
-      <w:pPr>
-        <w:rPr>
-          <w:rFonts w:hint="eastAsia"/>
-        </w:rPr>
-      </w:pPr>
       <w:proofErr w:type="spellStart"/>
       <w:r>
         <w:rPr>
@@ -8896,19 +10529,12 @@
             <w:gridSpan w:val="2"/>
           </w:tcPr>
           <w:p>
-            <w:bookmarkStart w:id="104" w:name="OLE_LINK16" w:colFirst="1" w:colLast="2"/>
-            <w:r>
-              <w:rPr>
-                <w:rFonts w:hint="eastAsia"/>
-              </w:rPr>
-              <w:t>第一次读入数</w:t>
-            </w:r>
-            <w:r>
-              <w:rPr>
-                <w:rFonts w:hint="eastAsia"/>
-              </w:rPr>
-              <w:lastRenderedPageBreak/>
-              <w:t>据</w:t>
+            <w:bookmarkStart w:id="90" w:name="OLE_LINK16" w:colFirst="1" w:colLast="2"/>
+            <w:r>
+              <w:rPr>
+                <w:rFonts w:hint="eastAsia"/>
+              </w:rPr>
+              <w:t>第一次读入数据</w:t>
             </w:r>
           </w:p>
         </w:tc>
@@ -8924,7 +10550,6 @@
               <w:rPr>
                 <w:rFonts w:hint="eastAsia"/>
               </w:rPr>
-              <w:lastRenderedPageBreak/>
               <w:t>行号</w:t>
             </w:r>
           </w:p>
@@ -8941,14 +10566,7 @@
               <w:rPr>
                 <w:rFonts w:hint="eastAsia"/>
               </w:rPr>
-              <w:t>探针数据</w:t>
-            </w:r>
-            <w:r>
-              <w:rPr>
-                <w:rFonts w:hint="eastAsia"/>
-              </w:rPr>
-              <w:lastRenderedPageBreak/>
-              <w:t>包</w:t>
+              <w:t>探针数据包</w:t>
             </w:r>
           </w:p>
         </w:tc>
@@ -8978,7 +10596,6 @@
               <w:rPr>
                 <w:rFonts w:hint="eastAsia"/>
               </w:rPr>
-              <w:lastRenderedPageBreak/>
               <w:t>第一个map输出</w:t>
             </w:r>
           </w:p>
@@ -9032,7 +10649,7 @@
           </w:p>
         </w:tc>
       </w:tr>
-      <w:bookmarkEnd w:id="104"/>
+      <w:bookmarkEnd w:id="90"/>
       <w:tr>
         <w:tc>
           <w:tcPr>
@@ -9253,7 +10870,7 @@
             <w:pPr>
               <w:cnfStyle w:val="000000100000" w:firstRow="0" w:lastRow="0" w:firstColumn="0" w:lastColumn="0" w:oddVBand="0" w:evenVBand="0" w:oddHBand="1" w:evenHBand="0" w:firstRowFirstColumn="0" w:firstRowLastColumn="0" w:lastRowFirstColumn="0" w:lastRowLastColumn="0"/>
             </w:pPr>
-            <w:bookmarkStart w:id="105" w:name="OLE_LINK19"/>
+            <w:bookmarkStart w:id="91" w:name="OLE_LINK19"/>
             <w:r>
               <w:rPr>
                 <w:rFonts w:hint="eastAsia"/>
@@ -9262,7 +10879,7 @@
               </w:rPr>
               <w:t>用户mac地址【空格】用户所有数据包</w:t>
             </w:r>
-            <w:bookmarkEnd w:id="105"/>
+            <w:bookmarkEnd w:id="91"/>
           </w:p>
         </w:tc>
         <w:tc>
@@ -9293,7 +10910,7 @@
             <w:vMerge w:val="restart"/>
           </w:tcPr>
           <w:p>
-            <w:bookmarkStart w:id="106" w:name="OLE_LINK18" w:colFirst="1" w:colLast="1"/>
+            <w:bookmarkStart w:id="92" w:name="OLE_LINK18" w:colFirst="1" w:colLast="1"/>
             <w:r>
               <w:rPr>
                 <w:rFonts w:hint="eastAsia"/>
@@ -9360,7 +10977,14 @@
               <w:rPr>
                 <w:rFonts w:hint="eastAsia"/>
               </w:rPr>
-              <w:t>(Hour,Hour+1)期间入店数，出店数，</w:t>
+              <w:t>(Hour,Hour+1)期间入店数，</w:t>
+            </w:r>
+            <w:r>
+              <w:rPr>
+                <w:rFonts w:hint="eastAsia"/>
+              </w:rPr>
+              <w:lastRenderedPageBreak/>
+              <w:t>出店数，</w:t>
             </w:r>
             <w:proofErr w:type="gramStart"/>
             <w:r>
@@ -9374,14 +10998,7 @@
               <w:rPr>
                 <w:rFonts w:hint="eastAsia"/>
               </w:rPr>
-              <w:t>，</w:t>
-            </w:r>
-            <w:r>
-              <w:rPr>
-                <w:rFonts w:hint="eastAsia"/>
-              </w:rPr>
-              <w:lastRenderedPageBreak/>
-              <w:t>跳出率</w:t>
+              <w:t>，跳出率</w:t>
             </w:r>
           </w:p>
         </w:tc>
@@ -9416,7 +11033,16 @@
                 <w:i/>
                 <w:iCs/>
               </w:rPr>
-              <w:t>深访率</w:t>
+              <w:t>深访</w:t>
+            </w:r>
+            <w:r>
+              <w:rPr>
+                <w:rFonts w:hint="eastAsia"/>
+                <w:i/>
+                <w:iCs/>
+              </w:rPr>
+              <w:lastRenderedPageBreak/>
+              <w:t>率</w:t>
             </w:r>
             <w:proofErr w:type="gramEnd"/>
             <w:r>
@@ -9497,28 +11123,28 @@
             <w:pPr>
               <w:cnfStyle w:val="000000100000" w:firstRow="0" w:lastRow="0" w:firstColumn="0" w:lastColumn="0" w:oddVBand="0" w:evenVBand="0" w:oddHBand="1" w:evenHBand="0" w:firstRowFirstColumn="0" w:firstRowLastColumn="0" w:lastRowFirstColumn="0" w:lastRowLastColumn="0"/>
             </w:pPr>
-            <w:bookmarkStart w:id="107" w:name="OLE_LINK21"/>
+            <w:bookmarkStart w:id="93" w:name="OLE_LINK21"/>
             <w:r>
               <w:rPr>
                 <w:rFonts w:hint="eastAsia"/>
               </w:rPr>
               <w:t>(</w:t>
             </w:r>
-            <w:bookmarkStart w:id="108" w:name="OLE_LINK20"/>
+            <w:bookmarkStart w:id="94" w:name="OLE_LINK20"/>
             <w:r>
               <w:rPr>
                 <w:rFonts w:hint="eastAsia"/>
               </w:rPr>
               <w:t>Hour</w:t>
             </w:r>
-            <w:bookmarkEnd w:id="108"/>
+            <w:bookmarkEnd w:id="94"/>
             <w:r>
               <w:rPr>
                 <w:rFonts w:hint="eastAsia"/>
               </w:rPr>
               <w:t>,Hour+1)</w:t>
             </w:r>
-            <w:bookmarkEnd w:id="107"/>
+            <w:bookmarkEnd w:id="93"/>
             <w:r>
               <w:rPr>
                 <w:rFonts w:hint="eastAsia"/>
@@ -9550,7 +11176,7 @@
             <w:vMerge/>
           </w:tcPr>
           <w:p>
-            <w:bookmarkStart w:id="109" w:name="OLE_LINK17" w:colFirst="1" w:colLast="1"/>
+            <w:bookmarkStart w:id="95" w:name="OLE_LINK17" w:colFirst="1" w:colLast="1"/>
           </w:p>
         </w:tc>
         <w:tc>
@@ -9664,7 +11290,7 @@
           </w:p>
         </w:tc>
       </w:tr>
-      <w:bookmarkEnd w:id="109"/>
+      <w:bookmarkEnd w:id="95"/>
       <w:tr>
         <w:trPr>
           <w:cnfStyle w:val="000000100000" w:firstRow="0" w:lastRow="0" w:firstColumn="0" w:lastColumn="0" w:oddVBand="0" w:evenVBand="0" w:oddHBand="1" w:evenHBand="0" w:firstRowFirstColumn="0" w:firstRowLastColumn="0" w:lastRowFirstColumn="0" w:lastRowLastColumn="0"/>
@@ -9722,14 +11348,14 @@
               </w:rPr>
               <w:t>+时间区间</w:t>
             </w:r>
-            <w:bookmarkStart w:id="110" w:name="OLE_LINK22"/>
+            <w:bookmarkStart w:id="96" w:name="OLE_LINK22"/>
             <w:r>
               <w:rPr>
                 <w:rFonts w:hint="eastAsia"/>
               </w:rPr>
               <w:t>（t,t+1）</w:t>
             </w:r>
-            <w:bookmarkEnd w:id="110"/>
+            <w:bookmarkEnd w:id="96"/>
           </w:p>
         </w:tc>
         <w:tc>
@@ -9775,7 +11401,14 @@
               <w:rPr>
                 <w:rFonts w:hint="eastAsia"/>
               </w:rPr>
-              <w:t>combiner输出</w:t>
+              <w:t>combin</w:t>
+            </w:r>
+            <w:r>
+              <w:rPr>
+                <w:rFonts w:hint="eastAsia"/>
+              </w:rPr>
+              <w:lastRenderedPageBreak/>
+              <w:t>er输出</w:t>
             </w:r>
           </w:p>
         </w:tc>
@@ -9791,7 +11424,15 @@
               <w:rPr>
                 <w:rFonts w:hint="eastAsia"/>
               </w:rPr>
-              <w:t>客户流量</w:t>
+              <w:lastRenderedPageBreak/>
+              <w:t>客户</w:t>
+            </w:r>
+            <w:r>
+              <w:rPr>
+                <w:rFonts w:hint="eastAsia"/>
+              </w:rPr>
+              <w:lastRenderedPageBreak/>
+              <w:t>流量</w:t>
             </w:r>
           </w:p>
         </w:tc>
@@ -9804,14 +11445,22 @@
             <w:pPr>
               <w:cnfStyle w:val="000000000000" w:firstRow="0" w:lastRow="0" w:firstColumn="0" w:lastColumn="0" w:oddVBand="0" w:evenVBand="0" w:oddHBand="0" w:evenHBand="0" w:firstRowFirstColumn="0" w:firstRowLastColumn="0" w:lastRowFirstColumn="0" w:lastRowLastColumn="0"/>
             </w:pPr>
-            <w:bookmarkStart w:id="111" w:name="OLE_LINK24"/>
-            <w:r>
-              <w:rPr>
-                <w:rFonts w:hint="eastAsia"/>
-              </w:rPr>
-              <w:t>同map输出</w:t>
-            </w:r>
-            <w:bookmarkEnd w:id="111"/>
+            <w:bookmarkStart w:id="97" w:name="OLE_LINK24"/>
+            <w:r>
+              <w:rPr>
+                <w:rFonts w:hint="eastAsia"/>
+              </w:rPr>
+              <w:lastRenderedPageBreak/>
+              <w:t>同map输</w:t>
+            </w:r>
+            <w:r>
+              <w:rPr>
+                <w:rFonts w:hint="eastAsia"/>
+              </w:rPr>
+              <w:lastRenderedPageBreak/>
+              <w:t>出</w:t>
+            </w:r>
+            <w:bookmarkEnd w:id="97"/>
           </w:p>
         </w:tc>
         <w:tc>
@@ -9827,7 +11476,15 @@
               <w:rPr>
                 <w:rFonts w:hint="eastAsia"/>
               </w:rPr>
-              <w:t>同map输出</w:t>
+              <w:lastRenderedPageBreak/>
+              <w:t>同map输</w:t>
+            </w:r>
+            <w:r>
+              <w:rPr>
+                <w:rFonts w:hint="eastAsia"/>
+              </w:rPr>
+              <w:lastRenderedPageBreak/>
+              <w:t>出</w:t>
             </w:r>
           </w:p>
         </w:tc>
@@ -9844,14 +11501,15 @@
               <w:rPr>
                 <w:rFonts w:hint="eastAsia"/>
               </w:rPr>
-              <w:t>对来自同一个map同一个KEY的数据累加,比如在1:05跟1:45的分别有一人入店，那么输入为</w:t>
-            </w:r>
-            <w:r>
-              <w:rPr>
-                <w:rFonts w:hint="eastAsia"/>
-              </w:rPr>
               <w:lastRenderedPageBreak/>
-              <w:t>{(1,2)=&gt;1},{(1,2)=&gt;1}（表示两个人都是在1-2点进入了店铺，但是没有合并），那么combiner会合并为{(1,2)=&gt;2}</w:t>
+              <w:t>对来自同一个map同一个KEY的数</w:t>
+            </w:r>
+            <w:r>
+              <w:rPr>
+                <w:rFonts w:hint="eastAsia"/>
+              </w:rPr>
+              <w:lastRenderedPageBreak/>
+              <w:t>据累加,比如在1:05跟1:45的分别有一人入店，那么输入为{(1,2)=&gt;1},{(1,2)=&gt;1}（表示两个人都是在1-2点进入了店铺，但是没有合并），那么combiner会合并为{(1,2)=&gt;2}</w:t>
             </w:r>
           </w:p>
         </w:tc>
@@ -9881,14 +11539,7 @@
               <w:rPr>
                 <w:rFonts w:hint="eastAsia"/>
               </w:rPr>
-              <w:t>新老</w:t>
-            </w:r>
-            <w:r>
-              <w:rPr>
-                <w:rFonts w:hint="eastAsia"/>
-              </w:rPr>
-              <w:lastRenderedPageBreak/>
-              <w:t>客户</w:t>
+              <w:t>新老客户</w:t>
             </w:r>
           </w:p>
         </w:tc>
@@ -10062,22 +11713,22 @@
             <w:vMerge w:val="restart"/>
           </w:tcPr>
           <w:p>
-            <w:bookmarkStart w:id="112" w:name="OLE_LINK23" w:colFirst="1" w:colLast="1"/>
-            <w:bookmarkEnd w:id="106"/>
+            <w:bookmarkStart w:id="98" w:name="OLE_LINK23" w:colFirst="1" w:colLast="1"/>
+            <w:bookmarkEnd w:id="92"/>
             <w:r>
               <w:rPr>
                 <w:rFonts w:hint="eastAsia"/>
               </w:rPr>
               <w:t>第二个</w:t>
             </w:r>
-            <w:bookmarkStart w:id="113" w:name="OLE_LINK14"/>
+            <w:bookmarkStart w:id="99" w:name="OLE_LINK14"/>
             <w:r>
               <w:rPr>
                 <w:rFonts w:hint="eastAsia"/>
               </w:rPr>
               <w:t>reducer</w:t>
             </w:r>
-            <w:bookmarkEnd w:id="113"/>
+            <w:bookmarkEnd w:id="99"/>
             <w:r>
               <w:rPr>
                 <w:rFonts w:hint="eastAsia"/>
@@ -10367,7 +12018,7 @@
           </w:p>
         </w:tc>
       </w:tr>
-      <w:bookmarkEnd w:id="112"/>
+      <w:bookmarkEnd w:id="98"/>
       <w:tr>
         <w:tc>
           <w:tcPr>
@@ -10423,8 +12074,8 @@
       <w:pPr>
         <w:pStyle w:val="3"/>
       </w:pPr>
-      <w:bookmarkStart w:id="114" w:name="_Toc7537"/>
-      <w:bookmarkStart w:id="115" w:name="_Toc486668696"/>
+      <w:bookmarkStart w:id="100" w:name="_Toc7537"/>
+      <w:bookmarkStart w:id="101" w:name="_Toc486668696"/>
       <w:proofErr w:type="spellStart"/>
       <w:r>
         <w:rPr>
@@ -10442,11 +12093,14 @@
         </w:rPr>
         <w:t>包设计</w:t>
       </w:r>
-      <w:bookmarkEnd w:id="114"/>
-      <w:bookmarkEnd w:id="115"/>
+      <w:bookmarkEnd w:id="100"/>
+      <w:bookmarkEnd w:id="101"/>
     </w:p>
     <w:p>
       <w:r>
+        <w:rPr>
+          <w:noProof/>
+        </w:rPr>
         <w:lastRenderedPageBreak/>
         <w:drawing>
           <wp:inline distT="0" distB="0" distL="114300" distR="114300" wp14:anchorId="7FB927CE" wp14:editId="7D3905C4">
@@ -10466,7 +12120,7 @@
                     </pic:cNvPicPr>
                   </pic:nvPicPr>
                   <pic:blipFill>
-                    <a:blip r:embed="rId12"/>
+                    <a:blip r:embed="rId14"/>
                     <a:stretch>
                       <a:fillRect/>
                     </a:stretch>
@@ -10499,7 +12153,7 @@
           <w:b/>
         </w:rPr>
       </w:pPr>
-      <w:bookmarkStart w:id="116" w:name="_Toc486668697"/>
+      <w:bookmarkStart w:id="102" w:name="_Toc486668697"/>
       <w:r>
         <w:rPr>
           <w:rFonts w:hint="eastAsia"/>
@@ -10507,13 +12161,13 @@
         </w:rPr>
         <w:t>common 公共依赖的代码</w:t>
       </w:r>
-      <w:bookmarkEnd w:id="116"/>
+      <w:bookmarkEnd w:id="102"/>
     </w:p>
     <w:p>
       <w:pPr>
         <w:pStyle w:val="4"/>
       </w:pPr>
-      <w:bookmarkStart w:id="117" w:name="_Toc486668698"/>
+      <w:bookmarkStart w:id="103" w:name="_Toc486668698"/>
       <w:proofErr w:type="spellStart"/>
       <w:r>
         <w:rPr>
@@ -10534,7 +12188,7 @@
         </w:rPr>
         <w:t>配置类</w:t>
       </w:r>
-      <w:bookmarkEnd w:id="117"/>
+      <w:bookmarkEnd w:id="103"/>
     </w:p>
     <w:p>
       <w:pPr>
@@ -10549,6 +12203,9 @@
     </w:p>
     <w:p>
       <w:r>
+        <w:rPr>
+          <w:noProof/>
+        </w:rPr>
         <w:drawing>
           <wp:inline distT="0" distB="0" distL="114300" distR="114300" wp14:anchorId="0F9F1AD4" wp14:editId="65D4FCC6">
             <wp:extent cx="3466465" cy="800100"/>
@@ -10567,7 +12224,7 @@
                     </pic:cNvPicPr>
                   </pic:nvPicPr>
                   <pic:blipFill>
-                    <a:blip r:embed="rId13"/>
+                    <a:blip r:embed="rId15"/>
                     <a:stretch>
                       <a:fillRect/>
                     </a:stretch>
@@ -10596,7 +12253,7 @@
       <w:pPr>
         <w:pStyle w:val="4"/>
       </w:pPr>
-      <w:bookmarkStart w:id="118" w:name="_Toc486668699"/>
+      <w:bookmarkStart w:id="104" w:name="_Toc486668699"/>
       <w:r>
         <w:t>T</w:t>
       </w:r>
@@ -10606,7 +12263,7 @@
         </w:rPr>
         <w:t>O 传输对象封装</w:t>
       </w:r>
-      <w:bookmarkEnd w:id="118"/>
+      <w:bookmarkEnd w:id="104"/>
     </w:p>
     <w:p>
       <w:r>
@@ -10660,6 +12317,9 @@
     </w:p>
     <w:p>
       <w:r>
+        <w:rPr>
+          <w:noProof/>
+        </w:rPr>
         <w:drawing>
           <wp:inline distT="0" distB="0" distL="114300" distR="114300" wp14:anchorId="36F215E4" wp14:editId="003E9D21">
             <wp:extent cx="3428365" cy="885825"/>
@@ -10678,7 +12338,7 @@
                     </pic:cNvPicPr>
                   </pic:nvPicPr>
                   <pic:blipFill>
-                    <a:blip r:embed="rId14"/>
+                    <a:blip r:embed="rId16"/>
                     <a:stretch>
                       <a:fillRect/>
                     </a:stretch>
@@ -10707,7 +12367,7 @@
       <w:pPr>
         <w:pStyle w:val="4"/>
       </w:pPr>
-      <w:bookmarkStart w:id="119" w:name="_Toc486668700"/>
+      <w:bookmarkStart w:id="105" w:name="_Toc486668700"/>
       <w:r>
         <w:rPr>
           <w:rFonts w:hint="eastAsia"/>
@@ -10720,7 +12380,7 @@
         </w:rPr>
         <w:t>常用工具类</w:t>
       </w:r>
-      <w:bookmarkEnd w:id="119"/>
+      <w:bookmarkEnd w:id="105"/>
     </w:p>
     <w:p>
       <w:pPr>
@@ -10735,6 +12395,9 @@
     </w:p>
     <w:p>
       <w:r>
+        <w:rPr>
+          <w:noProof/>
+        </w:rPr>
         <w:drawing>
           <wp:inline distT="0" distB="0" distL="114300" distR="114300" wp14:anchorId="7D1EB188" wp14:editId="1D8DB79B">
             <wp:extent cx="3466465" cy="885825"/>
@@ -10753,7 +12416,7 @@
                     </pic:cNvPicPr>
                   </pic:nvPicPr>
                   <pic:blipFill>
-                    <a:blip r:embed="rId15"/>
+                    <a:blip r:embed="rId17"/>
                     <a:stretch>
                       <a:fillRect/>
                     </a:stretch>
@@ -10782,14 +12445,14 @@
       <w:pPr>
         <w:pStyle w:val="4"/>
       </w:pPr>
-      <w:bookmarkStart w:id="120" w:name="_Toc486668701"/>
+      <w:bookmarkStart w:id="106" w:name="_Toc486668701"/>
       <w:r>
         <w:rPr>
           <w:rFonts w:hint="eastAsia"/>
         </w:rPr>
         <w:t>VO value object</w:t>
       </w:r>
-      <w:bookmarkEnd w:id="120"/>
+      <w:bookmarkEnd w:id="106"/>
     </w:p>
     <w:p>
       <w:r>
@@ -10846,7 +12509,7 @@
           <w:b/>
         </w:rPr>
       </w:pPr>
-      <w:bookmarkStart w:id="121" w:name="_Toc486668702"/>
+      <w:bookmarkStart w:id="107" w:name="_Toc486668702"/>
       <w:r>
         <w:rPr>
           <w:rFonts w:hint="eastAsia"/>
@@ -10854,7 +12517,7 @@
         </w:rPr>
         <w:t>整体分析与计算的包</w:t>
       </w:r>
-      <w:bookmarkEnd w:id="121"/>
+      <w:bookmarkEnd w:id="107"/>
     </w:p>
     <w:p>
       <w:pPr>
@@ -10880,6 +12543,9 @@
         </w:rPr>
       </w:pPr>
       <w:r>
+        <w:rPr>
+          <w:noProof/>
+        </w:rPr>
         <w:drawing>
           <wp:inline distT="0" distB="0" distL="114300" distR="114300" wp14:anchorId="60C96749" wp14:editId="298C3B48">
             <wp:extent cx="5268595" cy="772795"/>
@@ -10898,7 +12564,7 @@
                     </pic:cNvPicPr>
                   </pic:nvPicPr>
                   <pic:blipFill>
-                    <a:blip r:embed="rId16"/>
+                    <a:blip r:embed="rId18"/>
                     <a:stretch>
                       <a:fillRect/>
                     </a:stretch>
@@ -10927,7 +12593,7 @@
       <w:pPr>
         <w:pStyle w:val="4"/>
       </w:pPr>
-      <w:bookmarkStart w:id="122" w:name="_Toc486668703"/>
+      <w:bookmarkStart w:id="108" w:name="_Toc486668703"/>
       <w:r>
         <w:rPr>
           <w:rStyle w:val="4Char"/>
@@ -10966,7 +12632,7 @@
         </w:rPr>
         <w:t>mapreduce</w:t>
       </w:r>
-      <w:bookmarkEnd w:id="122"/>
+      <w:bookmarkEnd w:id="108"/>
       <w:proofErr w:type="spellEnd"/>
     </w:p>
     <w:p>
@@ -10976,8 +12642,8 @@
         </w:rPr>
         <w:t>也是</w:t>
       </w:r>
-      <w:bookmarkStart w:id="123" w:name="OLE_LINK45"/>
-      <w:bookmarkStart w:id="124" w:name="OLE_LINK46"/>
+      <w:bookmarkStart w:id="109" w:name="OLE_LINK45"/>
+      <w:bookmarkStart w:id="110" w:name="OLE_LINK46"/>
       <w:r>
         <w:rPr>
           <w:rFonts w:hint="eastAsia"/>
@@ -10991,8 +12657,8 @@
         </w:rPr>
         <w:t>mapreduce</w:t>
       </w:r>
-      <w:bookmarkEnd w:id="123"/>
-      <w:bookmarkEnd w:id="124"/>
+      <w:bookmarkEnd w:id="109"/>
+      <w:bookmarkEnd w:id="110"/>
       <w:proofErr w:type="spellEnd"/>
       <w:r>
         <w:rPr>
@@ -11029,6 +12695,9 @@
     </w:p>
     <w:p>
       <w:r>
+        <w:rPr>
+          <w:noProof/>
+        </w:rPr>
         <w:drawing>
           <wp:inline distT="0" distB="0" distL="114300" distR="114300" wp14:anchorId="03CAF1E2" wp14:editId="1BAE0B79">
             <wp:extent cx="3447415" cy="866775"/>
@@ -11047,7 +12716,7 @@
                     </pic:cNvPicPr>
                   </pic:nvPicPr>
                   <pic:blipFill>
-                    <a:blip r:embed="rId17"/>
+                    <a:blip r:embed="rId19"/>
                     <a:stretch>
                       <a:fillRect/>
                     </a:stretch>
@@ -11076,7 +12745,7 @@
       <w:pPr>
         <w:pStyle w:val="4"/>
       </w:pPr>
-      <w:bookmarkStart w:id="125" w:name="_Toc486668704"/>
+      <w:bookmarkStart w:id="111" w:name="_Toc486668704"/>
       <w:r>
         <w:rPr>
           <w:rFonts w:hint="eastAsia"/>
@@ -11103,7 +12772,7 @@
         </w:rPr>
         <w:t>mapreduce</w:t>
       </w:r>
-      <w:bookmarkEnd w:id="125"/>
+      <w:bookmarkEnd w:id="111"/>
       <w:proofErr w:type="spellEnd"/>
     </w:p>
     <w:p>
@@ -11116,9 +12785,9 @@
         </w:rPr>
         <w:t>也就是</w:t>
       </w:r>
-      <w:bookmarkStart w:id="126" w:name="OLE_LINK42"/>
-      <w:bookmarkStart w:id="127" w:name="OLE_LINK43"/>
-      <w:bookmarkStart w:id="128" w:name="OLE_LINK44"/>
+      <w:bookmarkStart w:id="112" w:name="OLE_LINK42"/>
+      <w:bookmarkStart w:id="113" w:name="OLE_LINK43"/>
+      <w:bookmarkStart w:id="114" w:name="OLE_LINK44"/>
       <w:r>
         <w:rPr>
           <w:rFonts w:hint="eastAsia"/>
@@ -11132,9 +12801,9 @@
         </w:rPr>
         <w:t>mapreduce</w:t>
       </w:r>
-      <w:bookmarkEnd w:id="126"/>
-      <w:bookmarkEnd w:id="127"/>
-      <w:bookmarkEnd w:id="128"/>
+      <w:bookmarkEnd w:id="112"/>
+      <w:bookmarkEnd w:id="113"/>
+      <w:bookmarkEnd w:id="114"/>
       <w:proofErr w:type="spellEnd"/>
       <w:r>
         <w:rPr>
@@ -11173,6 +12842,9 @@
     </w:p>
     <w:p>
       <w:r>
+        <w:rPr>
+          <w:noProof/>
+        </w:rPr>
         <w:drawing>
           <wp:inline distT="0" distB="0" distL="114300" distR="114300" wp14:anchorId="7EFAE669" wp14:editId="7A6658F4">
             <wp:extent cx="3456940" cy="1228725"/>
@@ -11191,7 +12863,7 @@
                     </pic:cNvPicPr>
                   </pic:nvPicPr>
                   <pic:blipFill>
-                    <a:blip r:embed="rId18"/>
+                    <a:blip r:embed="rId20"/>
                     <a:stretch>
                       <a:fillRect/>
                     </a:stretch>
@@ -11226,6 +12898,9 @@
     </w:p>
     <w:p>
       <w:r>
+        <w:rPr>
+          <w:noProof/>
+        </w:rPr>
         <w:drawing>
           <wp:inline distT="0" distB="0" distL="114300" distR="114300" wp14:anchorId="436F90EF" wp14:editId="2A180A40">
             <wp:extent cx="3618865" cy="2752090"/>
@@ -11244,7 +12919,7 @@
                     </pic:cNvPicPr>
                   </pic:nvPicPr>
                   <pic:blipFill>
-                    <a:blip r:embed="rId19"/>
+                    <a:blip r:embed="rId21"/>
                     <a:stretch>
                       <a:fillRect/>
                     </a:stretch>
@@ -11273,7 +12948,7 @@
       <w:pPr>
         <w:pStyle w:val="4"/>
       </w:pPr>
-      <w:bookmarkStart w:id="129" w:name="_Toc486668705"/>
+      <w:bookmarkStart w:id="115" w:name="_Toc486668705"/>
       <w:r>
         <w:rPr>
           <w:rFonts w:hint="eastAsia"/>
@@ -11286,7 +12961,7 @@
         </w:rPr>
         <w:t>复杂逻辑实现</w:t>
       </w:r>
-      <w:bookmarkEnd w:id="129"/>
+      <w:bookmarkEnd w:id="115"/>
     </w:p>
     <w:p>
       <w:r>
@@ -11304,6 +12979,9 @@
     </w:p>
     <w:p>
       <w:r>
+        <w:rPr>
+          <w:noProof/>
+        </w:rPr>
         <w:drawing>
           <wp:inline distT="0" distB="0" distL="114300" distR="114300" wp14:anchorId="774E0287" wp14:editId="06C3E79D">
             <wp:extent cx="3504565" cy="2028825"/>
@@ -11322,7 +13000,7 @@
                     </pic:cNvPicPr>
                   </pic:nvPicPr>
                   <pic:blipFill>
-                    <a:blip r:embed="rId20"/>
+                    <a:blip r:embed="rId22"/>
                     <a:stretch>
                       <a:fillRect/>
                     </a:stretch>
@@ -11354,8 +13032,8 @@
           <w:b/>
         </w:rPr>
       </w:pPr>
-      <w:bookmarkStart w:id="130" w:name="_Toc10258"/>
-      <w:bookmarkStart w:id="131" w:name="_Toc486668706"/>
+      <w:bookmarkStart w:id="116" w:name="_Toc10258"/>
+      <w:bookmarkStart w:id="117" w:name="_Toc486668706"/>
       <w:r>
         <w:rPr>
           <w:rFonts w:hint="eastAsia"/>
@@ -11363,21 +13041,21 @@
         <w:lastRenderedPageBreak/>
         <w:t>Web</w:t>
       </w:r>
-      <w:bookmarkEnd w:id="130"/>
-      <w:bookmarkEnd w:id="131"/>
+      <w:bookmarkEnd w:id="116"/>
+      <w:bookmarkEnd w:id="117"/>
     </w:p>
     <w:p>
       <w:pPr>
         <w:pStyle w:val="3"/>
       </w:pPr>
-      <w:bookmarkStart w:id="132" w:name="_Toc486668707"/>
+      <w:bookmarkStart w:id="118" w:name="_Toc486668707"/>
       <w:r>
         <w:rPr>
           <w:rFonts w:hint="eastAsia"/>
         </w:rPr>
         <w:t>处理用户请求</w:t>
       </w:r>
-      <w:bookmarkEnd w:id="132"/>
+      <w:bookmarkEnd w:id="118"/>
     </w:p>
     <w:p>
       <w:r>
@@ -11441,17 +13119,20 @@
       <w:pPr>
         <w:pStyle w:val="3"/>
       </w:pPr>
-      <w:bookmarkStart w:id="133" w:name="_Toc486668708"/>
+      <w:bookmarkStart w:id="119" w:name="_Toc486668708"/>
       <w:r>
         <w:rPr>
           <w:rFonts w:hint="eastAsia"/>
         </w:rPr>
         <w:t>主要实现分包</w:t>
       </w:r>
-      <w:bookmarkEnd w:id="133"/>
+      <w:bookmarkEnd w:id="119"/>
     </w:p>
     <w:p>
       <w:r>
+        <w:rPr>
+          <w:noProof/>
+        </w:rPr>
         <w:drawing>
           <wp:inline distT="0" distB="0" distL="114300" distR="114300" wp14:anchorId="24991B2C" wp14:editId="20B4361C">
             <wp:extent cx="2933065" cy="1771650"/>
@@ -11470,7 +13151,7 @@
                     </pic:cNvPicPr>
                   </pic:nvPicPr>
                   <pic:blipFill>
-                    <a:blip r:embed="rId21"/>
+                    <a:blip r:embed="rId23"/>
                     <a:stretch>
                       <a:fillRect/>
                     </a:stretch>
@@ -11499,7 +13180,7 @@
       <w:pPr>
         <w:pStyle w:val="4"/>
       </w:pPr>
-      <w:bookmarkStart w:id="134" w:name="_Toc486668709"/>
+      <w:bookmarkStart w:id="120" w:name="_Toc486668709"/>
       <w:proofErr w:type="spellStart"/>
       <w:r>
         <w:rPr>
@@ -11514,7 +13195,7 @@
         </w:rPr>
         <w:t>：业务逻辑</w:t>
       </w:r>
-      <w:bookmarkEnd w:id="134"/>
+      <w:bookmarkEnd w:id="120"/>
     </w:p>
     <w:p>
       <w:r>
@@ -11540,6 +13221,9 @@
     </w:p>
     <w:p>
       <w:r>
+        <w:rPr>
+          <w:noProof/>
+        </w:rPr>
         <w:lastRenderedPageBreak/>
         <w:drawing>
           <wp:inline distT="0" distB="0" distL="114300" distR="114300" wp14:anchorId="3C8CA2D1" wp14:editId="7A4F132C">
@@ -11559,7 +13243,7 @@
                     </pic:cNvPicPr>
                   </pic:nvPicPr>
                   <pic:blipFill>
-                    <a:blip r:embed="rId22"/>
+                    <a:blip r:embed="rId24"/>
                     <a:stretch>
                       <a:fillRect/>
                     </a:stretch>
@@ -11588,14 +13272,14 @@
       <w:pPr>
         <w:pStyle w:val="4"/>
       </w:pPr>
-      <w:bookmarkStart w:id="135" w:name="_Toc486668710"/>
+      <w:bookmarkStart w:id="121" w:name="_Toc486668710"/>
       <w:r>
         <w:rPr>
           <w:rFonts w:hint="eastAsia"/>
         </w:rPr>
         <w:t>data：数据访问层以及持久化对象</w:t>
       </w:r>
-      <w:bookmarkEnd w:id="135"/>
+      <w:bookmarkEnd w:id="121"/>
     </w:p>
     <w:p>
       <w:pPr>
@@ -11604,21 +13288,21 @@
           <w:ilvl w:val="0"/>
           <w:numId w:val="0"/>
         </w:numPr>
-        <w:rPr>
-          <w:rFonts w:hint="eastAsia"/>
-        </w:rPr>
       </w:pPr>
-      <w:bookmarkStart w:id="136" w:name="_Toc486668711"/>
+      <w:bookmarkStart w:id="122" w:name="_Toc486668711"/>
       <w:r>
         <w:rPr>
           <w:rFonts w:hint="eastAsia"/>
         </w:rPr>
         <w:t>包括数据库映射实体，数据库访问层，数据库配置对象以及协助类。</w:t>
       </w:r>
-      <w:bookmarkEnd w:id="136"/>
+      <w:bookmarkEnd w:id="122"/>
     </w:p>
     <w:p>
       <w:r>
+        <w:rPr>
+          <w:noProof/>
+        </w:rPr>
         <w:drawing>
           <wp:inline distT="0" distB="0" distL="114300" distR="114300" wp14:anchorId="469F8ABA" wp14:editId="7199D244">
             <wp:extent cx="3142615" cy="1104900"/>
@@ -11637,7 +13321,7 @@
                     </pic:cNvPicPr>
                   </pic:nvPicPr>
                   <pic:blipFill>
-                    <a:blip r:embed="rId23"/>
+                    <a:blip r:embed="rId25"/>
                     <a:stretch>
                       <a:fillRect/>
                     </a:stretch>
@@ -11668,6 +13352,9 @@
         <w:t xml:space="preserve"> </w:t>
       </w:r>
       <w:r>
+        <w:rPr>
+          <w:noProof/>
+        </w:rPr>
         <w:drawing>
           <wp:inline distT="0" distB="0" distL="114300" distR="114300" wp14:anchorId="35246C98" wp14:editId="5166E0A7">
             <wp:extent cx="1612265" cy="1064895"/>
@@ -11686,7 +13373,7 @@
                     </pic:cNvPicPr>
                   </pic:nvPicPr>
                   <pic:blipFill>
-                    <a:blip r:embed="rId24"/>
+                    <a:blip r:embed="rId26"/>
                     <a:stretch>
                       <a:fillRect/>
                     </a:stretch>
@@ -11715,17 +13402,20 @@
       <w:pPr>
         <w:pStyle w:val="4"/>
       </w:pPr>
-      <w:bookmarkStart w:id="137" w:name="_Toc486668712"/>
+      <w:bookmarkStart w:id="123" w:name="_Toc486668712"/>
       <w:r>
         <w:rPr>
           <w:rFonts w:hint="eastAsia"/>
         </w:rPr>
         <w:t>Exception: 所有的自定义异常封装。</w:t>
       </w:r>
-      <w:bookmarkEnd w:id="137"/>
+      <w:bookmarkEnd w:id="123"/>
     </w:p>
     <w:p>
       <w:r>
+        <w:rPr>
+          <w:noProof/>
+        </w:rPr>
         <w:drawing>
           <wp:inline distT="0" distB="0" distL="114300" distR="114300" wp14:anchorId="72C553E9" wp14:editId="17310B68">
             <wp:extent cx="3342640" cy="1600200"/>
@@ -11744,7 +13434,7 @@
                     </pic:cNvPicPr>
                   </pic:nvPicPr>
                   <pic:blipFill>
-                    <a:blip r:embed="rId25"/>
+                    <a:blip r:embed="rId27"/>
                     <a:stretch>
                       <a:fillRect/>
                     </a:stretch>
@@ -11773,7 +13463,7 @@
       <w:pPr>
         <w:pStyle w:val="4"/>
       </w:pPr>
-      <w:bookmarkStart w:id="138" w:name="_Toc486668713"/>
+      <w:bookmarkStart w:id="124" w:name="_Toc486668713"/>
       <w:proofErr w:type="spellStart"/>
       <w:r>
         <w:rPr>
@@ -11794,7 +13484,7 @@
         </w:rPr>
         <w:t>工具类封装</w:t>
       </w:r>
-      <w:bookmarkEnd w:id="138"/>
+      <w:bookmarkEnd w:id="124"/>
     </w:p>
     <w:p>
       <w:pPr>
@@ -11809,6 +13499,9 @@
     </w:p>
     <w:p>
       <w:r>
+        <w:rPr>
+          <w:noProof/>
+        </w:rPr>
         <w:drawing>
           <wp:inline distT="0" distB="0" distL="114300" distR="114300" wp14:anchorId="4F8F4EB3" wp14:editId="47CB1287">
             <wp:extent cx="5269230" cy="623570"/>
@@ -11827,7 +13520,7 @@
                     </pic:cNvPicPr>
                   </pic:nvPicPr>
                   <pic:blipFill>
-                    <a:blip r:embed="rId26"/>
+                    <a:blip r:embed="rId28"/>
                     <a:stretch>
                       <a:fillRect/>
                     </a:stretch>
@@ -11855,18 +13548,15 @@
     <w:p>
       <w:pPr>
         <w:pStyle w:val="4"/>
-        <w:rPr>
-          <w:rFonts w:hint="eastAsia"/>
-        </w:rPr>
       </w:pPr>
-      <w:bookmarkStart w:id="139" w:name="_Toc486668714"/>
+      <w:bookmarkStart w:id="125" w:name="_Toc486668714"/>
       <w:r>
         <w:rPr>
           <w:rFonts w:hint="eastAsia"/>
         </w:rPr>
         <w:t>Web: web controller</w:t>
       </w:r>
-      <w:bookmarkEnd w:id="139"/>
+      <w:bookmarkEnd w:id="125"/>
     </w:p>
     <w:p>
       <w:pPr>
@@ -11892,8 +13582,8 @@
           <w:b/>
         </w:rPr>
       </w:pPr>
-      <w:bookmarkStart w:id="140" w:name="_Toc7636"/>
-      <w:bookmarkStart w:id="141" w:name="_Toc486668715"/>
+      <w:bookmarkStart w:id="126" w:name="_Toc7636"/>
+      <w:bookmarkStart w:id="127" w:name="_Toc486668715"/>
       <w:r>
         <w:rPr>
           <w:rFonts w:hint="eastAsia"/>
@@ -11901,8 +13591,8 @@
         <w:lastRenderedPageBreak/>
         <w:t>Receiver</w:t>
       </w:r>
-      <w:bookmarkEnd w:id="140"/>
-      <w:bookmarkEnd w:id="141"/>
+      <w:bookmarkEnd w:id="126"/>
+      <w:bookmarkEnd w:id="127"/>
     </w:p>
     <w:p>
       <w:r>
@@ -11915,18 +13605,15 @@
     <w:p>
       <w:pPr>
         <w:pStyle w:val="3"/>
-        <w:rPr>
-          <w:rFonts w:hint="eastAsia"/>
-        </w:rPr>
       </w:pPr>
-      <w:bookmarkStart w:id="142" w:name="_Toc486668716"/>
+      <w:bookmarkStart w:id="128" w:name="_Toc486668716"/>
       <w:r>
         <w:rPr>
           <w:rFonts w:hint="eastAsia"/>
         </w:rPr>
         <w:t>负载均衡</w:t>
       </w:r>
-      <w:bookmarkEnd w:id="142"/>
+      <w:bookmarkEnd w:id="128"/>
     </w:p>
     <w:p>
       <w:pPr>
@@ -11970,18 +13657,15 @@
     <w:p>
       <w:pPr>
         <w:pStyle w:val="3"/>
-        <w:rPr>
-          <w:rFonts w:hint="eastAsia"/>
-        </w:rPr>
       </w:pPr>
-      <w:bookmarkStart w:id="143" w:name="_Toc486668717"/>
+      <w:bookmarkStart w:id="129" w:name="_Toc486668717"/>
       <w:r>
         <w:rPr>
           <w:rFonts w:hint="eastAsia"/>
         </w:rPr>
         <w:t>Session一致性</w:t>
       </w:r>
-      <w:bookmarkEnd w:id="143"/>
+      <w:bookmarkEnd w:id="129"/>
     </w:p>
     <w:p>
       <w:pPr>
@@ -12025,18 +13709,15 @@
     <w:p>
       <w:pPr>
         <w:pStyle w:val="3"/>
-        <w:rPr>
-          <w:rFonts w:hint="eastAsia"/>
-        </w:rPr>
       </w:pPr>
-      <w:bookmarkStart w:id="144" w:name="_Toc486668718"/>
+      <w:bookmarkStart w:id="130" w:name="_Toc486668718"/>
       <w:r>
         <w:rPr>
           <w:rFonts w:hint="eastAsia"/>
         </w:rPr>
         <w:t>数据存储</w:t>
       </w:r>
-      <w:bookmarkEnd w:id="144"/>
+      <w:bookmarkEnd w:id="130"/>
     </w:p>
     <w:p>
       <w:pPr>
@@ -12052,6 +13733,9 @@
     <w:p/>
     <w:p>
       <w:r>
+        <w:rPr>
+          <w:noProof/>
+        </w:rPr>
         <w:lastRenderedPageBreak/>
         <w:drawing>
           <wp:inline distT="0" distB="0" distL="114300" distR="114300" wp14:anchorId="5492954A" wp14:editId="16762654">
@@ -12071,7 +13755,7 @@
                     </pic:cNvPicPr>
                   </pic:nvPicPr>
                   <pic:blipFill>
-                    <a:blip r:embed="rId27"/>
+                    <a:blip r:embed="rId29"/>
                     <a:stretch>
                       <a:fillRect/>
                     </a:stretch>
@@ -12101,8 +13785,8 @@
       <w:pPr>
         <w:pStyle w:val="4"/>
       </w:pPr>
-      <w:bookmarkStart w:id="145" w:name="_Toc17682"/>
-      <w:bookmarkStart w:id="146" w:name="_Toc486668719"/>
+      <w:bookmarkStart w:id="131" w:name="_Toc17682"/>
+      <w:bookmarkStart w:id="132" w:name="_Toc486668719"/>
       <w:proofErr w:type="spellStart"/>
       <w:r>
         <w:rPr>
@@ -12110,8 +13794,8 @@
         </w:rPr>
         <w:t>bl</w:t>
       </w:r>
-      <w:bookmarkEnd w:id="145"/>
-      <w:bookmarkEnd w:id="146"/>
+      <w:bookmarkEnd w:id="131"/>
+      <w:bookmarkEnd w:id="132"/>
       <w:proofErr w:type="spellEnd"/>
     </w:p>
     <w:p>
@@ -12135,7 +13819,7 @@
         </w:rPr>
         <w:t>Cache: 对每个</w:t>
       </w:r>
-      <w:bookmarkStart w:id="147" w:name="OLE_LINK35"/>
+      <w:bookmarkStart w:id="133" w:name="OLE_LINK35"/>
       <w:proofErr w:type="spellStart"/>
       <w:r>
         <w:rPr>
@@ -12150,7 +13834,7 @@
         </w:rPr>
         <w:t>探针提交到该服务器上的数据</w:t>
       </w:r>
-      <w:bookmarkEnd w:id="147"/>
+      <w:bookmarkEnd w:id="133"/>
       <w:r>
         <w:rPr>
           <w:rFonts w:hint="eastAsia"/>
@@ -12214,6 +13898,9 @@
         </w:rPr>
       </w:pPr>
       <w:r>
+        <w:rPr>
+          <w:noProof/>
+        </w:rPr>
         <w:lastRenderedPageBreak/>
         <w:drawing>
           <wp:inline distT="0" distB="0" distL="114300" distR="114300" wp14:anchorId="4DA93450" wp14:editId="6F48CC0F">
@@ -12233,7 +13920,7 @@
                     </pic:cNvPicPr>
                   </pic:nvPicPr>
                   <pic:blipFill>
-                    <a:blip r:embed="rId28"/>
+                    <a:blip r:embed="rId30"/>
                     <a:stretch>
                       <a:fillRect/>
                     </a:stretch>
@@ -12268,6 +13955,9 @@
     </w:p>
     <w:p>
       <w:r>
+        <w:rPr>
+          <w:noProof/>
+        </w:rPr>
         <w:drawing>
           <wp:inline distT="0" distB="0" distL="114300" distR="114300" wp14:anchorId="56C943F9" wp14:editId="02419049">
             <wp:extent cx="3199765" cy="2295525"/>
@@ -12286,7 +13976,7 @@
                     </pic:cNvPicPr>
                   </pic:nvPicPr>
                   <pic:blipFill>
-                    <a:blip r:embed="rId29"/>
+                    <a:blip r:embed="rId31"/>
                     <a:stretch>
                       <a:fillRect/>
                     </a:stretch>
@@ -12357,6 +14047,9 @@
     </w:p>
     <w:p>
       <w:r>
+        <w:rPr>
+          <w:noProof/>
+        </w:rPr>
         <w:drawing>
           <wp:inline distT="0" distB="0" distL="114300" distR="114300" wp14:anchorId="2848F86B" wp14:editId="126EE7AF">
             <wp:extent cx="4104640" cy="838200"/>
@@ -12375,7 +14068,7 @@
                     </pic:cNvPicPr>
                   </pic:nvPicPr>
                   <pic:blipFill>
-                    <a:blip r:embed="rId30"/>
+                    <a:blip r:embed="rId32"/>
                     <a:stretch>
                       <a:fillRect/>
                     </a:stretch>
@@ -12473,6 +14166,9 @@
     </w:p>
     <w:p>
       <w:r>
+        <w:rPr>
+          <w:noProof/>
+        </w:rPr>
         <w:drawing>
           <wp:inline distT="0" distB="0" distL="114300" distR="114300" wp14:anchorId="43BAE1A4" wp14:editId="736F2BD7">
             <wp:extent cx="4104640" cy="838200"/>
@@ -12491,7 +14187,7 @@
                     </pic:cNvPicPr>
                   </pic:nvPicPr>
                   <pic:blipFill>
-                    <a:blip r:embed="rId30"/>
+                    <a:blip r:embed="rId32"/>
                     <a:stretch>
                       <a:fillRect/>
                     </a:stretch>
@@ -12520,16 +14216,16 @@
       <w:pPr>
         <w:pStyle w:val="4"/>
       </w:pPr>
-      <w:bookmarkStart w:id="148" w:name="_Toc6519"/>
-      <w:bookmarkStart w:id="149" w:name="_Toc486668720"/>
+      <w:bookmarkStart w:id="134" w:name="_Toc6519"/>
+      <w:bookmarkStart w:id="135" w:name="_Toc486668720"/>
       <w:r>
         <w:rPr>
           <w:rFonts w:hint="eastAsia"/>
         </w:rPr>
         <w:t>web</w:t>
       </w:r>
-      <w:bookmarkEnd w:id="148"/>
-      <w:bookmarkEnd w:id="149"/>
+      <w:bookmarkEnd w:id="134"/>
+      <w:bookmarkEnd w:id="135"/>
     </w:p>
     <w:p>
       <w:r>
@@ -12635,22 +14331,25 @@
       <w:pPr>
         <w:pStyle w:val="1"/>
       </w:pPr>
-      <w:bookmarkStart w:id="150" w:name="_Toc32202"/>
-      <w:bookmarkStart w:id="151" w:name="_Toc21208"/>
-      <w:bookmarkStart w:id="152" w:name="_Toc486668721"/>
+      <w:bookmarkStart w:id="136" w:name="_Toc32202"/>
+      <w:bookmarkStart w:id="137" w:name="_Toc21208"/>
+      <w:bookmarkStart w:id="138" w:name="_Toc486668721"/>
       <w:r>
         <w:rPr>
           <w:rFonts w:hint="eastAsia"/>
         </w:rPr>
         <w:t>部署视图</w:t>
       </w:r>
-      <w:bookmarkEnd w:id="150"/>
-      <w:bookmarkEnd w:id="151"/>
-      <w:bookmarkEnd w:id="152"/>
+      <w:bookmarkEnd w:id="136"/>
+      <w:bookmarkEnd w:id="137"/>
+      <w:bookmarkEnd w:id="138"/>
     </w:p>
     <w:p/>
     <w:p>
       <w:r>
+        <w:rPr>
+          <w:noProof/>
+        </w:rPr>
         <w:drawing>
           <wp:inline distT="0" distB="0" distL="114300" distR="114300" wp14:anchorId="0AF1BA17" wp14:editId="767CB5E1">
             <wp:extent cx="5269230" cy="1865630"/>
@@ -12669,7 +14368,7 @@
                     </pic:cNvPicPr>
                   </pic:nvPicPr>
                   <pic:blipFill>
-                    <a:blip r:embed="rId31"/>
+                    <a:blip r:embed="rId33"/>
                     <a:stretch>
                       <a:fillRect/>
                     </a:stretch>
@@ -12699,16 +14398,16 @@
       <w:pPr>
         <w:pStyle w:val="2"/>
       </w:pPr>
-      <w:bookmarkStart w:id="153" w:name="_Toc1080"/>
-      <w:bookmarkStart w:id="154" w:name="_Toc486668722"/>
+      <w:bookmarkStart w:id="139" w:name="_Toc1080"/>
+      <w:bookmarkStart w:id="140" w:name="_Toc486668722"/>
       <w:r>
         <w:rPr>
           <w:rFonts w:hint="eastAsia"/>
         </w:rPr>
         <w:t>部署方式</w:t>
       </w:r>
-      <w:bookmarkEnd w:id="153"/>
-      <w:bookmarkEnd w:id="154"/>
+      <w:bookmarkEnd w:id="139"/>
+      <w:bookmarkEnd w:id="140"/>
     </w:p>
     <w:p/>
     <w:p>
@@ -12779,21 +14478,21 @@
       <w:pPr>
         <w:pStyle w:val="2"/>
       </w:pPr>
-      <w:bookmarkStart w:id="155" w:name="_Toc486668723"/>
+      <w:bookmarkStart w:id="141" w:name="_Toc486668723"/>
       <w:r>
         <w:rPr>
           <w:rFonts w:hint="eastAsia"/>
         </w:rPr>
         <w:t>节点交互</w:t>
       </w:r>
-      <w:bookmarkEnd w:id="155"/>
+      <w:bookmarkEnd w:id="141"/>
     </w:p>
     <w:p>
       <w:pPr>
         <w:pStyle w:val="3"/>
       </w:pPr>
-      <w:bookmarkStart w:id="156" w:name="_Toc953"/>
-      <w:bookmarkStart w:id="157" w:name="_Toc486668724"/>
+      <w:bookmarkStart w:id="142" w:name="_Toc953"/>
+      <w:bookmarkStart w:id="143" w:name="_Toc486668724"/>
       <w:r>
         <w:rPr>
           <w:rFonts w:hint="eastAsia"/>
@@ -12806,8 +14505,8 @@
         </w:rPr>
         <w:t>与web服务器</w:t>
       </w:r>
-      <w:bookmarkEnd w:id="156"/>
-      <w:bookmarkEnd w:id="157"/>
+      <w:bookmarkEnd w:id="142"/>
+      <w:bookmarkEnd w:id="143"/>
     </w:p>
     <w:p>
       <w:pPr>
@@ -12815,7 +14514,7 @@
           <w:bCs/>
         </w:rPr>
       </w:pPr>
-      <w:bookmarkStart w:id="158" w:name="_Toc30555"/>
+      <w:bookmarkStart w:id="144" w:name="_Toc30555"/>
       <w:r>
         <w:rPr>
           <w:rFonts w:hint="eastAsia"/>
@@ -12839,14 +14538,14 @@
         </w:rPr>
         <w:t>提供查看与监控的接口</w:t>
       </w:r>
-      <w:bookmarkEnd w:id="158"/>
+      <w:bookmarkEnd w:id="144"/>
     </w:p>
     <w:p>
       <w:pPr>
         <w:pStyle w:val="3"/>
       </w:pPr>
-      <w:bookmarkStart w:id="159" w:name="_Toc13334"/>
-      <w:bookmarkStart w:id="160" w:name="_Toc486668725"/>
+      <w:bookmarkStart w:id="145" w:name="_Toc13334"/>
+      <w:bookmarkStart w:id="146" w:name="_Toc486668725"/>
       <w:proofErr w:type="spellStart"/>
       <w:r>
         <w:rPr>
@@ -12861,8 +14560,8 @@
         </w:rPr>
         <w:t>探针与接收服务器</w:t>
       </w:r>
-      <w:bookmarkEnd w:id="159"/>
-      <w:bookmarkEnd w:id="160"/>
+      <w:bookmarkEnd w:id="145"/>
+      <w:bookmarkEnd w:id="146"/>
     </w:p>
     <w:p>
       <w:pPr>
@@ -12870,7 +14569,7 @@
           <w:bCs/>
         </w:rPr>
       </w:pPr>
-      <w:bookmarkStart w:id="161" w:name="_Toc22128"/>
+      <w:bookmarkStart w:id="147" w:name="_Toc22128"/>
       <w:r>
         <w:rPr>
           <w:rFonts w:hint="eastAsia"/>
@@ -12894,22 +14593,22 @@
         </w:rPr>
         <w:t>探针提供上传数据的接口</w:t>
       </w:r>
-      <w:bookmarkEnd w:id="161"/>
+      <w:bookmarkEnd w:id="147"/>
     </w:p>
     <w:p>
       <w:pPr>
         <w:pStyle w:val="3"/>
       </w:pPr>
-      <w:bookmarkStart w:id="162" w:name="_Toc18284"/>
-      <w:bookmarkStart w:id="163" w:name="_Toc486668726"/>
+      <w:bookmarkStart w:id="148" w:name="_Toc18284"/>
+      <w:bookmarkStart w:id="149" w:name="_Toc486668726"/>
       <w:r>
         <w:rPr>
           <w:rFonts w:hint="eastAsia"/>
         </w:rPr>
         <w:t>Web服务器与HDFS</w:t>
       </w:r>
-      <w:bookmarkEnd w:id="162"/>
-      <w:bookmarkEnd w:id="163"/>
+      <w:bookmarkEnd w:id="148"/>
+      <w:bookmarkEnd w:id="149"/>
     </w:p>
     <w:p>
       <w:pPr>
@@ -12917,7 +14616,7 @@
           <w:bCs/>
         </w:rPr>
       </w:pPr>
-      <w:bookmarkStart w:id="164" w:name="_Toc1867"/>
+      <w:bookmarkStart w:id="150" w:name="_Toc1867"/>
       <w:r>
         <w:rPr>
           <w:rFonts w:hint="eastAsia"/>
@@ -12925,14 +14624,14 @@
         </w:rPr>
         <w:t>基于WEB-HDFS的HTTP：对web服务器提供读文件接口</w:t>
       </w:r>
-      <w:bookmarkEnd w:id="164"/>
+      <w:bookmarkEnd w:id="150"/>
     </w:p>
     <w:p>
       <w:pPr>
         <w:pStyle w:val="3"/>
       </w:pPr>
-      <w:bookmarkStart w:id="165" w:name="_Toc32359"/>
-      <w:bookmarkStart w:id="166" w:name="_Toc486668727"/>
+      <w:bookmarkStart w:id="151" w:name="_Toc32359"/>
+      <w:bookmarkStart w:id="152" w:name="_Toc486668727"/>
       <w:r>
         <w:rPr>
           <w:rFonts w:hint="eastAsia"/>
@@ -12951,8 +14650,8 @@
         </w:rPr>
         <w:t>与HDFS</w:t>
       </w:r>
-      <w:bookmarkEnd w:id="165"/>
-      <w:bookmarkEnd w:id="166"/>
+      <w:bookmarkEnd w:id="151"/>
+      <w:bookmarkEnd w:id="152"/>
     </w:p>
     <w:p>
       <w:pPr>
@@ -12960,7 +14659,7 @@
           <w:bCs/>
         </w:rPr>
       </w:pPr>
-      <w:bookmarkStart w:id="167" w:name="_Toc26454"/>
+      <w:bookmarkStart w:id="153" w:name="_Toc26454"/>
       <w:r>
         <w:rPr>
           <w:rFonts w:hint="eastAsia"/>
@@ -12968,14 +14667,14 @@
         </w:rPr>
         <w:t>基于WEB-HDFS的HTTP：对接收服务器提供读、写文件接口</w:t>
       </w:r>
-      <w:bookmarkEnd w:id="167"/>
+      <w:bookmarkEnd w:id="153"/>
     </w:p>
-    <w:bookmarkEnd w:id="1"/>
-    <w:bookmarkEnd w:id="0"/>
+    <w:bookmarkEnd w:id="4"/>
+    <w:bookmarkEnd w:id="3"/>
     <w:p/>
     <w:p/>
     <w:sectPr>
-      <w:footerReference w:type="default" r:id="rId32"/>
+      <w:footerReference w:type="default" r:id="rId34"/>
       <w:pgSz w:w="11906" w:h="16838"/>
       <w:pgMar w:top="1440" w:right="1800" w:bottom="1440" w:left="1800" w:header="851" w:footer="992" w:gutter="0"/>
       <w:pgNumType w:start="0"/>
@@ -12985,6 +14684,25 @@
     </w:sectPr>
   </w:body>
 </w:document>
+</file>
+
+<file path=word/endnotes.xml><?xml version="1.0" encoding="utf-8"?>
+<w:endnotes xmlns:wpc="http://schemas.microsoft.com/office/word/2010/wordprocessingCanvas" xmlns:cx="http://schemas.microsoft.com/office/drawing/2014/chartex" xmlns:mc="http://schemas.openxmlformats.org/markup-compatibility/2006" xmlns:o="urn:schemas-microsoft-com:office:office" xmlns:r="http://schemas.openxmlformats.org/officeDocument/2006/relationships" xmlns:m="http://schemas.openxmlformats.org/officeDocument/2006/math" xmlns:v="urn:schemas-microsoft-com:vml" xmlns:wp14="http://schemas.microsoft.com/office/word/2010/wordprocessingDrawing" xmlns:wp="http://schemas.openxmlformats.org/drawingml/2006/wordprocessingDrawing" xmlns:w10="urn:schemas-microsoft-com:office:word" xmlns:w="http://schemas.openxmlformats.org/wordprocessingml/2006/main" xmlns:w14="http://schemas.microsoft.com/office/word/2010/wordml" xmlns:w15="http://schemas.microsoft.com/office/word/2012/wordml" xmlns:w16se="http://schemas.microsoft.com/office/word/2015/wordml/symex" xmlns:wpg="http://schemas.microsoft.com/office/word/2010/wordprocessingGroup" xmlns:wpi="http://schemas.microsoft.com/office/word/2010/wordprocessingInk" xmlns:wne="http://schemas.microsoft.com/office/word/2006/wordml" xmlns:wps="http://schemas.microsoft.com/office/word/2010/wordprocessingShape" mc:Ignorable="w14 w15 w16se wp14">
+  <w:endnote w:type="separator" w:id="-1">
+    <w:p>
+      <w:r>
+        <w:separator/>
+      </w:r>
+    </w:p>
+  </w:endnote>
+  <w:endnote w:type="continuationSeparator" w:id="0">
+    <w:p>
+      <w:r>
+        <w:continuationSeparator/>
+      </w:r>
+    </w:p>
+  </w:endnote>
+</w:endnotes>
 </file>
 
 <file path=word/footer1.xml><?xml version="1.0" encoding="utf-8"?>
@@ -13031,7 +14749,7 @@
         <w:bCs/>
         <w:noProof/>
       </w:rPr>
-      <w:t>19</w:t>
+      <w:t>10</w:t>
     </w:r>
     <w:r>
       <w:rPr>
@@ -13079,7 +14797,7 @@
         <w:bCs/>
         <w:noProof/>
       </w:rPr>
-      <w:t>24</w:t>
+      <w:t>25</w:t>
     </w:r>
     <w:r>
       <w:rPr>
@@ -13092,6 +14810,25 @@
     </w:r>
   </w:p>
 </w:ftr>
+</file>
+
+<file path=word/footnotes.xml><?xml version="1.0" encoding="utf-8"?>
+<w:footnotes xmlns:wpc="http://schemas.microsoft.com/office/word/2010/wordprocessingCanvas" xmlns:cx="http://schemas.microsoft.com/office/drawing/2014/chartex" xmlns:mc="http://schemas.openxmlformats.org/markup-compatibility/2006" xmlns:o="urn:schemas-microsoft-com:office:office" xmlns:r="http://schemas.openxmlformats.org/officeDocument/2006/relationships" xmlns:m="http://schemas.openxmlformats.org/officeDocument/2006/math" xmlns:v="urn:schemas-microsoft-com:vml" xmlns:wp14="http://schemas.microsoft.com/office/word/2010/wordprocessingDrawing" xmlns:wp="http://schemas.openxmlformats.org/drawingml/2006/wordprocessingDrawing" xmlns:w10="urn:schemas-microsoft-com:office:word" xmlns:w="http://schemas.openxmlformats.org/wordprocessingml/2006/main" xmlns:w14="http://schemas.microsoft.com/office/word/2010/wordml" xmlns:w15="http://schemas.microsoft.com/office/word/2012/wordml" xmlns:w16se="http://schemas.microsoft.com/office/word/2015/wordml/symex" xmlns:wpg="http://schemas.microsoft.com/office/word/2010/wordprocessingGroup" xmlns:wpi="http://schemas.microsoft.com/office/word/2010/wordprocessingInk" xmlns:wne="http://schemas.microsoft.com/office/word/2006/wordml" xmlns:wps="http://schemas.microsoft.com/office/word/2010/wordprocessingShape" mc:Ignorable="w14 w15 w16se wp14">
+  <w:footnote w:type="separator" w:id="-1">
+    <w:p>
+      <w:r>
+        <w:separator/>
+      </w:r>
+    </w:p>
+  </w:footnote>
+  <w:footnote w:type="continuationSeparator" w:id="0">
+    <w:p>
+      <w:r>
+        <w:continuationSeparator/>
+      </w:r>
+    </w:p>
+  </w:footnote>
+</w:footnotes>
 </file>
 
 <file path=word/numbering.xml><?xml version="1.0" encoding="utf-8"?>
@@ -13316,6 +15053,95 @@
     </w:lvl>
   </w:abstractNum>
   <w:abstractNum w:abstractNumId="2" w15:restartNumberingAfterBreak="0">
+    <w:nsid w:val="4DE74D22"/>
+    <w:multiLevelType w:val="hybridMultilevel"/>
+    <w:tmpl w:val="6BB80AAA"/>
+    <w:lvl w:ilvl="0" w:tplc="1D0EE71A">
+      <w:start w:val="1"/>
+      <w:numFmt w:val="decimal"/>
+      <w:lvlText w:val="%1."/>
+      <w:lvlJc w:val="left"/>
+      <w:pPr>
+        <w:ind w:left="360" w:hanging="360"/>
+      </w:pPr>
+      <w:rPr>
+        <w:rFonts w:hint="default"/>
+      </w:rPr>
+    </w:lvl>
+    <w:lvl w:ilvl="1" w:tplc="04090019" w:tentative="1">
+      <w:start w:val="1"/>
+      <w:numFmt w:val="lowerLetter"/>
+      <w:lvlText w:val="%2)"/>
+      <w:lvlJc w:val="left"/>
+      <w:pPr>
+        <w:ind w:left="840" w:hanging="420"/>
+      </w:pPr>
+    </w:lvl>
+    <w:lvl w:ilvl="2" w:tplc="0409001B" w:tentative="1">
+      <w:start w:val="1"/>
+      <w:numFmt w:val="lowerRoman"/>
+      <w:lvlText w:val="%3."/>
+      <w:lvlJc w:val="right"/>
+      <w:pPr>
+        <w:ind w:left="1260" w:hanging="420"/>
+      </w:pPr>
+    </w:lvl>
+    <w:lvl w:ilvl="3" w:tplc="0409000F" w:tentative="1">
+      <w:start w:val="1"/>
+      <w:numFmt w:val="decimal"/>
+      <w:lvlText w:val="%4."/>
+      <w:lvlJc w:val="left"/>
+      <w:pPr>
+        <w:ind w:left="1680" w:hanging="420"/>
+      </w:pPr>
+    </w:lvl>
+    <w:lvl w:ilvl="4" w:tplc="04090019" w:tentative="1">
+      <w:start w:val="1"/>
+      <w:numFmt w:val="lowerLetter"/>
+      <w:lvlText w:val="%5)"/>
+      <w:lvlJc w:val="left"/>
+      <w:pPr>
+        <w:ind w:left="2100" w:hanging="420"/>
+      </w:pPr>
+    </w:lvl>
+    <w:lvl w:ilvl="5" w:tplc="0409001B" w:tentative="1">
+      <w:start w:val="1"/>
+      <w:numFmt w:val="lowerRoman"/>
+      <w:lvlText w:val="%6."/>
+      <w:lvlJc w:val="right"/>
+      <w:pPr>
+        <w:ind w:left="2520" w:hanging="420"/>
+      </w:pPr>
+    </w:lvl>
+    <w:lvl w:ilvl="6" w:tplc="0409000F" w:tentative="1">
+      <w:start w:val="1"/>
+      <w:numFmt w:val="decimal"/>
+      <w:lvlText w:val="%7."/>
+      <w:lvlJc w:val="left"/>
+      <w:pPr>
+        <w:ind w:left="2940" w:hanging="420"/>
+      </w:pPr>
+    </w:lvl>
+    <w:lvl w:ilvl="7" w:tplc="04090019" w:tentative="1">
+      <w:start w:val="1"/>
+      <w:numFmt w:val="lowerLetter"/>
+      <w:lvlText w:val="%8)"/>
+      <w:lvlJc w:val="left"/>
+      <w:pPr>
+        <w:ind w:left="3360" w:hanging="420"/>
+      </w:pPr>
+    </w:lvl>
+    <w:lvl w:ilvl="8" w:tplc="0409001B" w:tentative="1">
+      <w:start w:val="1"/>
+      <w:numFmt w:val="lowerRoman"/>
+      <w:lvlText w:val="%9."/>
+      <w:lvlJc w:val="right"/>
+      <w:pPr>
+        <w:ind w:left="3780" w:hanging="420"/>
+      </w:pPr>
+    </w:lvl>
+  </w:abstractNum>
+  <w:abstractNum w:abstractNumId="3" w15:restartNumberingAfterBreak="0">
     <w:nsid w:val="59512888"/>
     <w:multiLevelType w:val="singleLevel"/>
     <w:tmpl w:val="59512888"/>
@@ -13327,7 +15153,7 @@
       <w:lvlJc w:val="left"/>
     </w:lvl>
   </w:abstractNum>
-  <w:abstractNum w:abstractNumId="3" w15:restartNumberingAfterBreak="0">
+  <w:abstractNum w:abstractNumId="4" w15:restartNumberingAfterBreak="0">
     <w:nsid w:val="595134C5"/>
     <w:multiLevelType w:val="singleLevel"/>
     <w:tmpl w:val="595134C5"/>
@@ -13346,9 +15172,12 @@
     <w:abstractNumId w:val="0"/>
   </w:num>
   <w:num w:numId="3">
+    <w:abstractNumId w:val="4"/>
+  </w:num>
+  <w:num w:numId="4">
     <w:abstractNumId w:val="3"/>
   </w:num>
-  <w:num w:numId="4">
+  <w:num w:numId="5">
     <w:abstractNumId w:val="2"/>
   </w:num>
 </w:numbering>
@@ -13802,6 +15631,7 @@
   <w:style w:type="character" w:default="1" w:styleId="a0">
     <w:name w:val="Default Paragraph Font"/>
     <w:uiPriority w:val="1"/>
+    <w:semiHidden/>
     <w:unhideWhenUsed/>
   </w:style>
   <w:style w:type="table" w:default="1" w:styleId="a1">
@@ -15466,6 +17296,441 @@
       <w:szCs w:val="32"/>
     </w:rPr>
   </w:style>
+  <w:style w:type="table" w:styleId="16">
+    <w:name w:val="Grid Table 1 Light"/>
+    <w:basedOn w:val="a1"/>
+    <w:uiPriority w:val="46"/>
+    <w:rsid w:val="00C70453"/>
+    <w:tblPr>
+      <w:tblStyleRowBandSize w:val="1"/>
+      <w:tblStyleColBandSize w:val="1"/>
+      <w:tblBorders>
+        <w:top w:val="single" w:sz="4" w:space="0" w:color="999999" w:themeColor="text1" w:themeTint="66"/>
+        <w:left w:val="single" w:sz="4" w:space="0" w:color="999999" w:themeColor="text1" w:themeTint="66"/>
+        <w:bottom w:val="single" w:sz="4" w:space="0" w:color="999999" w:themeColor="text1" w:themeTint="66"/>
+        <w:right w:val="single" w:sz="4" w:space="0" w:color="999999" w:themeColor="text1" w:themeTint="66"/>
+        <w:insideH w:val="single" w:sz="4" w:space="0" w:color="999999" w:themeColor="text1" w:themeTint="66"/>
+        <w:insideV w:val="single" w:sz="4" w:space="0" w:color="999999" w:themeColor="text1" w:themeTint="66"/>
+      </w:tblBorders>
+    </w:tblPr>
+    <w:tblStylePr w:type="firstRow">
+      <w:rPr>
+        <w:b/>
+        <w:bCs/>
+      </w:rPr>
+      <w:tblPr/>
+      <w:tcPr>
+        <w:tcBorders>
+          <w:bottom w:val="single" w:sz="12" w:space="0" w:color="666666" w:themeColor="text1" w:themeTint="99"/>
+        </w:tcBorders>
+      </w:tcPr>
+    </w:tblStylePr>
+    <w:tblStylePr w:type="lastRow">
+      <w:rPr>
+        <w:b/>
+        <w:bCs/>
+      </w:rPr>
+      <w:tblPr/>
+      <w:tcPr>
+        <w:tcBorders>
+          <w:top w:val="double" w:sz="2" w:space="0" w:color="666666" w:themeColor="text1" w:themeTint="99"/>
+        </w:tcBorders>
+      </w:tcPr>
+    </w:tblStylePr>
+    <w:tblStylePr w:type="firstCol">
+      <w:rPr>
+        <w:b/>
+        <w:bCs/>
+      </w:rPr>
+    </w:tblStylePr>
+    <w:tblStylePr w:type="lastCol">
+      <w:rPr>
+        <w:b/>
+        <w:bCs/>
+      </w:rPr>
+    </w:tblStylePr>
+  </w:style>
+  <w:style w:type="table" w:styleId="1-1">
+    <w:name w:val="Grid Table 1 Light Accent 1"/>
+    <w:basedOn w:val="a1"/>
+    <w:uiPriority w:val="46"/>
+    <w:rsid w:val="00C70453"/>
+    <w:tblPr>
+      <w:tblStyleRowBandSize w:val="1"/>
+      <w:tblStyleColBandSize w:val="1"/>
+      <w:tblBorders>
+        <w:top w:val="single" w:sz="4" w:space="0" w:color="BDD6EE" w:themeColor="accent1" w:themeTint="66"/>
+        <w:left w:val="single" w:sz="4" w:space="0" w:color="BDD6EE" w:themeColor="accent1" w:themeTint="66"/>
+        <w:bottom w:val="single" w:sz="4" w:space="0" w:color="BDD6EE" w:themeColor="accent1" w:themeTint="66"/>
+        <w:right w:val="single" w:sz="4" w:space="0" w:color="BDD6EE" w:themeColor="accent1" w:themeTint="66"/>
+        <w:insideH w:val="single" w:sz="4" w:space="0" w:color="BDD6EE" w:themeColor="accent1" w:themeTint="66"/>
+        <w:insideV w:val="single" w:sz="4" w:space="0" w:color="BDD6EE" w:themeColor="accent1" w:themeTint="66"/>
+      </w:tblBorders>
+    </w:tblPr>
+    <w:tblStylePr w:type="firstRow">
+      <w:rPr>
+        <w:b/>
+        <w:bCs/>
+      </w:rPr>
+      <w:tblPr/>
+      <w:tcPr>
+        <w:tcBorders>
+          <w:bottom w:val="single" w:sz="12" w:space="0" w:color="9CC2E5" w:themeColor="accent1" w:themeTint="99"/>
+        </w:tcBorders>
+      </w:tcPr>
+    </w:tblStylePr>
+    <w:tblStylePr w:type="lastRow">
+      <w:rPr>
+        <w:b/>
+        <w:bCs/>
+      </w:rPr>
+      <w:tblPr/>
+      <w:tcPr>
+        <w:tcBorders>
+          <w:top w:val="double" w:sz="2" w:space="0" w:color="9CC2E5" w:themeColor="accent1" w:themeTint="99"/>
+        </w:tcBorders>
+      </w:tcPr>
+    </w:tblStylePr>
+    <w:tblStylePr w:type="firstCol">
+      <w:rPr>
+        <w:b/>
+        <w:bCs/>
+      </w:rPr>
+    </w:tblStylePr>
+    <w:tblStylePr w:type="lastCol">
+      <w:rPr>
+        <w:b/>
+        <w:bCs/>
+      </w:rPr>
+    </w:tblStylePr>
+  </w:style>
+  <w:style w:type="table" w:styleId="32">
+    <w:name w:val="Plain Table 3"/>
+    <w:basedOn w:val="a1"/>
+    <w:uiPriority w:val="43"/>
+    <w:rsid w:val="00C70453"/>
+    <w:tblPr>
+      <w:tblStyleRowBandSize w:val="1"/>
+      <w:tblStyleColBandSize w:val="1"/>
+    </w:tblPr>
+    <w:tblStylePr w:type="firstRow">
+      <w:rPr>
+        <w:b/>
+        <w:bCs/>
+        <w:caps/>
+      </w:rPr>
+      <w:tblPr/>
+      <w:tcPr>
+        <w:tcBorders>
+          <w:bottom w:val="single" w:sz="4" w:space="0" w:color="7F7F7F" w:themeColor="text1" w:themeTint="80"/>
+        </w:tcBorders>
+      </w:tcPr>
+    </w:tblStylePr>
+    <w:tblStylePr w:type="lastRow">
+      <w:rPr>
+        <w:b/>
+        <w:bCs/>
+        <w:caps/>
+      </w:rPr>
+      <w:tblPr/>
+      <w:tcPr>
+        <w:tcBorders>
+          <w:top w:val="nil"/>
+        </w:tcBorders>
+      </w:tcPr>
+    </w:tblStylePr>
+    <w:tblStylePr w:type="firstCol">
+      <w:rPr>
+        <w:b/>
+        <w:bCs/>
+        <w:caps/>
+      </w:rPr>
+      <w:tblPr/>
+      <w:tcPr>
+        <w:tcBorders>
+          <w:right w:val="single" w:sz="4" w:space="0" w:color="7F7F7F" w:themeColor="text1" w:themeTint="80"/>
+        </w:tcBorders>
+      </w:tcPr>
+    </w:tblStylePr>
+    <w:tblStylePr w:type="lastCol">
+      <w:rPr>
+        <w:b/>
+        <w:bCs/>
+        <w:caps/>
+      </w:rPr>
+      <w:tblPr/>
+      <w:tcPr>
+        <w:tcBorders>
+          <w:left w:val="nil"/>
+        </w:tcBorders>
+      </w:tcPr>
+    </w:tblStylePr>
+    <w:tblStylePr w:type="band1Vert">
+      <w:tblPr/>
+      <w:tcPr>
+        <w:shd w:val="clear" w:color="auto" w:fill="F2F2F2" w:themeFill="background1" w:themeFillShade="F2"/>
+      </w:tcPr>
+    </w:tblStylePr>
+    <w:tblStylePr w:type="band1Horz">
+      <w:tblPr/>
+      <w:tcPr>
+        <w:shd w:val="clear" w:color="auto" w:fill="F2F2F2" w:themeFill="background1" w:themeFillShade="F2"/>
+      </w:tcPr>
+    </w:tblStylePr>
+    <w:tblStylePr w:type="neCell">
+      <w:tblPr/>
+      <w:tcPr>
+        <w:tcBorders>
+          <w:left w:val="nil"/>
+        </w:tcBorders>
+      </w:tcPr>
+    </w:tblStylePr>
+    <w:tblStylePr w:type="nwCell">
+      <w:tblPr/>
+      <w:tcPr>
+        <w:tcBorders>
+          <w:right w:val="nil"/>
+        </w:tcBorders>
+      </w:tcPr>
+    </w:tblStylePr>
+  </w:style>
+  <w:style w:type="table" w:styleId="26">
+    <w:name w:val="Plain Table 2"/>
+    <w:basedOn w:val="a1"/>
+    <w:uiPriority w:val="42"/>
+    <w:rsid w:val="00C70453"/>
+    <w:tblPr>
+      <w:tblStyleRowBandSize w:val="1"/>
+      <w:tblStyleColBandSize w:val="1"/>
+      <w:tblBorders>
+        <w:top w:val="single" w:sz="4" w:space="0" w:color="7F7F7F" w:themeColor="text1" w:themeTint="80"/>
+        <w:bottom w:val="single" w:sz="4" w:space="0" w:color="7F7F7F" w:themeColor="text1" w:themeTint="80"/>
+      </w:tblBorders>
+    </w:tblPr>
+    <w:tblStylePr w:type="firstRow">
+      <w:rPr>
+        <w:b/>
+        <w:bCs/>
+      </w:rPr>
+      <w:tblPr/>
+      <w:tcPr>
+        <w:tcBorders>
+          <w:bottom w:val="single" w:sz="4" w:space="0" w:color="7F7F7F" w:themeColor="text1" w:themeTint="80"/>
+        </w:tcBorders>
+      </w:tcPr>
+    </w:tblStylePr>
+    <w:tblStylePr w:type="lastRow">
+      <w:rPr>
+        <w:b/>
+        <w:bCs/>
+      </w:rPr>
+      <w:tblPr/>
+      <w:tcPr>
+        <w:tcBorders>
+          <w:top w:val="single" w:sz="4" w:space="0" w:color="7F7F7F" w:themeColor="text1" w:themeTint="80"/>
+        </w:tcBorders>
+      </w:tcPr>
+    </w:tblStylePr>
+    <w:tblStylePr w:type="firstCol">
+      <w:rPr>
+        <w:b/>
+        <w:bCs/>
+      </w:rPr>
+    </w:tblStylePr>
+    <w:tblStylePr w:type="lastCol">
+      <w:rPr>
+        <w:b/>
+        <w:bCs/>
+      </w:rPr>
+    </w:tblStylePr>
+    <w:tblStylePr w:type="band1Vert">
+      <w:tblPr/>
+      <w:tcPr>
+        <w:tcBorders>
+          <w:left w:val="single" w:sz="4" w:space="0" w:color="7F7F7F" w:themeColor="text1" w:themeTint="80"/>
+          <w:right w:val="single" w:sz="4" w:space="0" w:color="7F7F7F" w:themeColor="text1" w:themeTint="80"/>
+        </w:tcBorders>
+      </w:tcPr>
+    </w:tblStylePr>
+    <w:tblStylePr w:type="band2Vert">
+      <w:tblPr/>
+      <w:tcPr>
+        <w:tcBorders>
+          <w:left w:val="single" w:sz="4" w:space="0" w:color="7F7F7F" w:themeColor="text1" w:themeTint="80"/>
+          <w:right w:val="single" w:sz="4" w:space="0" w:color="7F7F7F" w:themeColor="text1" w:themeTint="80"/>
+        </w:tcBorders>
+      </w:tcPr>
+    </w:tblStylePr>
+    <w:tblStylePr w:type="band1Horz">
+      <w:tblPr/>
+      <w:tcPr>
+        <w:tcBorders>
+          <w:top w:val="single" w:sz="4" w:space="0" w:color="7F7F7F" w:themeColor="text1" w:themeTint="80"/>
+          <w:bottom w:val="single" w:sz="4" w:space="0" w:color="7F7F7F" w:themeColor="text1" w:themeTint="80"/>
+        </w:tcBorders>
+      </w:tcPr>
+    </w:tblStylePr>
+  </w:style>
+  <w:style w:type="table" w:styleId="5-5">
+    <w:name w:val="Grid Table 5 Dark Accent 5"/>
+    <w:basedOn w:val="a1"/>
+    <w:uiPriority w:val="50"/>
+    <w:rsid w:val="00C70453"/>
+    <w:tblPr>
+      <w:tblStyleRowBandSize w:val="1"/>
+      <w:tblStyleColBandSize w:val="1"/>
+      <w:tblBorders>
+        <w:top w:val="single" w:sz="4" w:space="0" w:color="FFFFFF" w:themeColor="background1"/>
+        <w:left w:val="single" w:sz="4" w:space="0" w:color="FFFFFF" w:themeColor="background1"/>
+        <w:bottom w:val="single" w:sz="4" w:space="0" w:color="FFFFFF" w:themeColor="background1"/>
+        <w:right w:val="single" w:sz="4" w:space="0" w:color="FFFFFF" w:themeColor="background1"/>
+        <w:insideH w:val="single" w:sz="4" w:space="0" w:color="FFFFFF" w:themeColor="background1"/>
+        <w:insideV w:val="single" w:sz="4" w:space="0" w:color="FFFFFF" w:themeColor="background1"/>
+      </w:tblBorders>
+    </w:tblPr>
+    <w:tcPr>
+      <w:shd w:val="clear" w:color="auto" w:fill="D9E2F3" w:themeFill="accent5" w:themeFillTint="33"/>
+    </w:tcPr>
+    <w:tblStylePr w:type="firstRow">
+      <w:rPr>
+        <w:b/>
+        <w:bCs/>
+        <w:color w:val="FFFFFF" w:themeColor="background1"/>
+      </w:rPr>
+      <w:tblPr/>
+      <w:tcPr>
+        <w:tcBorders>
+          <w:top w:val="single" w:sz="4" w:space="0" w:color="FFFFFF" w:themeColor="background1"/>
+          <w:left w:val="single" w:sz="4" w:space="0" w:color="FFFFFF" w:themeColor="background1"/>
+          <w:right w:val="single" w:sz="4" w:space="0" w:color="FFFFFF" w:themeColor="background1"/>
+          <w:insideH w:val="nil"/>
+          <w:insideV w:val="nil"/>
+        </w:tcBorders>
+        <w:shd w:val="clear" w:color="auto" w:fill="4472C4" w:themeFill="accent5"/>
+      </w:tcPr>
+    </w:tblStylePr>
+    <w:tblStylePr w:type="lastRow">
+      <w:rPr>
+        <w:b/>
+        <w:bCs/>
+        <w:color w:val="FFFFFF" w:themeColor="background1"/>
+      </w:rPr>
+      <w:tblPr/>
+      <w:tcPr>
+        <w:tcBorders>
+          <w:left w:val="single" w:sz="4" w:space="0" w:color="FFFFFF" w:themeColor="background1"/>
+          <w:bottom w:val="single" w:sz="4" w:space="0" w:color="FFFFFF" w:themeColor="background1"/>
+          <w:right w:val="single" w:sz="4" w:space="0" w:color="FFFFFF" w:themeColor="background1"/>
+          <w:insideH w:val="nil"/>
+          <w:insideV w:val="nil"/>
+        </w:tcBorders>
+        <w:shd w:val="clear" w:color="auto" w:fill="4472C4" w:themeFill="accent5"/>
+      </w:tcPr>
+    </w:tblStylePr>
+    <w:tblStylePr w:type="firstCol">
+      <w:rPr>
+        <w:b/>
+        <w:bCs/>
+        <w:color w:val="FFFFFF" w:themeColor="background1"/>
+      </w:rPr>
+      <w:tblPr/>
+      <w:tcPr>
+        <w:tcBorders>
+          <w:top w:val="single" w:sz="4" w:space="0" w:color="FFFFFF" w:themeColor="background1"/>
+          <w:left w:val="single" w:sz="4" w:space="0" w:color="FFFFFF" w:themeColor="background1"/>
+          <w:bottom w:val="single" w:sz="4" w:space="0" w:color="FFFFFF" w:themeColor="background1"/>
+          <w:insideV w:val="nil"/>
+        </w:tcBorders>
+        <w:shd w:val="clear" w:color="auto" w:fill="4472C4" w:themeFill="accent5"/>
+      </w:tcPr>
+    </w:tblStylePr>
+    <w:tblStylePr w:type="lastCol">
+      <w:rPr>
+        <w:b/>
+        <w:bCs/>
+        <w:color w:val="FFFFFF" w:themeColor="background1"/>
+      </w:rPr>
+      <w:tblPr/>
+      <w:tcPr>
+        <w:tcBorders>
+          <w:top w:val="single" w:sz="4" w:space="0" w:color="FFFFFF" w:themeColor="background1"/>
+          <w:bottom w:val="single" w:sz="4" w:space="0" w:color="FFFFFF" w:themeColor="background1"/>
+          <w:right w:val="single" w:sz="4" w:space="0" w:color="FFFFFF" w:themeColor="background1"/>
+          <w:insideV w:val="nil"/>
+        </w:tcBorders>
+        <w:shd w:val="clear" w:color="auto" w:fill="4472C4" w:themeFill="accent5"/>
+      </w:tcPr>
+    </w:tblStylePr>
+    <w:tblStylePr w:type="band1Vert">
+      <w:tblPr/>
+      <w:tcPr>
+        <w:shd w:val="clear" w:color="auto" w:fill="B4C6E7" w:themeFill="accent5" w:themeFillTint="66"/>
+      </w:tcPr>
+    </w:tblStylePr>
+    <w:tblStylePr w:type="band1Horz">
+      <w:tblPr/>
+      <w:tcPr>
+        <w:shd w:val="clear" w:color="auto" w:fill="B4C6E7" w:themeFill="accent5" w:themeFillTint="66"/>
+      </w:tcPr>
+    </w:tblStylePr>
+  </w:style>
+  <w:style w:type="paragraph" w:styleId="HTML">
+    <w:name w:val="HTML Preformatted"/>
+    <w:basedOn w:val="a"/>
+    <w:link w:val="HTML0"/>
+    <w:uiPriority w:val="99"/>
+    <w:unhideWhenUsed/>
+    <w:rsid w:val="00057B5B"/>
+    <w:pPr>
+      <w:widowControl/>
+      <w:tabs>
+        <w:tab w:val="left" w:pos="916"/>
+        <w:tab w:val="left" w:pos="1832"/>
+        <w:tab w:val="left" w:pos="2748"/>
+        <w:tab w:val="left" w:pos="3664"/>
+        <w:tab w:val="left" w:pos="4580"/>
+        <w:tab w:val="left" w:pos="5496"/>
+        <w:tab w:val="left" w:pos="6412"/>
+        <w:tab w:val="left" w:pos="7328"/>
+        <w:tab w:val="left" w:pos="8244"/>
+        <w:tab w:val="left" w:pos="9160"/>
+        <w:tab w:val="left" w:pos="10076"/>
+        <w:tab w:val="left" w:pos="10992"/>
+        <w:tab w:val="left" w:pos="11908"/>
+        <w:tab w:val="left" w:pos="12824"/>
+        <w:tab w:val="left" w:pos="13740"/>
+        <w:tab w:val="left" w:pos="14656"/>
+      </w:tabs>
+      <w:jc w:val="left"/>
+    </w:pPr>
+    <w:rPr>
+      <w:rFonts w:ascii="宋体" w:eastAsia="宋体" w:hAnsi="宋体" w:cs="宋体"/>
+      <w:kern w:val="0"/>
+    </w:rPr>
+  </w:style>
+  <w:style w:type="character" w:customStyle="1" w:styleId="HTML0">
+    <w:name w:val="HTML 预设格式 字符"/>
+    <w:basedOn w:val="a0"/>
+    <w:link w:val="HTML"/>
+    <w:uiPriority w:val="99"/>
+    <w:rsid w:val="00057B5B"/>
+    <w:rPr>
+      <w:rFonts w:ascii="宋体" w:eastAsia="宋体" w:hAnsi="宋体" w:cs="宋体"/>
+      <w:kern w:val="0"/>
+      <w:sz w:val="24"/>
+      <w:szCs w:val="24"/>
+    </w:rPr>
+  </w:style>
+  <w:style w:type="paragraph" w:styleId="aff9">
+    <w:name w:val="List Paragraph"/>
+    <w:basedOn w:val="a"/>
+    <w:uiPriority w:val="34"/>
+    <w:qFormat/>
+    <w:rsid w:val="001D2DE2"/>
+    <w:pPr>
+      <w:ind w:firstLineChars="200" w:firstLine="420"/>
+    </w:pPr>
+  </w:style>
 </w:styles>
 </file>
 
@@ -15624,6 +17889,13 @@
     <w:pitch w:val="variable"/>
     <w:sig w:usb0="A00002BF" w:usb1="38CF7CFA" w:usb2="00000016" w:usb3="00000000" w:csb0="0004000F" w:csb1="00000000"/>
   </w:font>
+  <w:font w:name="Consolas">
+    <w:panose1 w:val="020B0609020204030204"/>
+    <w:charset w:val="00"/>
+    <w:family w:val="modern"/>
+    <w:pitch w:val="fixed"/>
+    <w:sig w:usb0="E00002FF" w:usb1="0000FCFF" w:usb2="00000001" w:usb3="00000000" w:csb0="0000019F" w:csb1="00000000"/>
+  </w:font>
 </w:fonts>
 </file>
 
@@ -15653,6 +17925,7 @@
   </w:compat>
   <w:rsids>
     <w:rsidRoot w:val="006365DB"/>
+    <w:rsid w:val="000D24AC"/>
     <w:rsid w:val="00353C46"/>
     <w:rsid w:val="006365DB"/>
   </w:rsids>
@@ -16426,7 +18699,7 @@
 </file>
 
 <file path=customXml/itemProps2.xml><?xml version="1.0" encoding="utf-8"?>
-<ds:datastoreItem xmlns:ds="http://schemas.openxmlformats.org/officeDocument/2006/customXml" ds:itemID="{A0978224-9397-46FD-9BC9-69524BBE3B42}">
+<ds:datastoreItem xmlns:ds="http://schemas.openxmlformats.org/officeDocument/2006/customXml" ds:itemID="{5652D623-F662-4D6E-B53D-DFBECEA82D68}">
   <ds:schemaRefs>
     <ds:schemaRef ds:uri="http://schemas.openxmlformats.org/officeDocument/2006/bibliography"/>
   </ds:schemaRefs>

</xml_diff>